<commit_message>
added analysis plan and interpretation for h1
</commit_message>
<xml_diff>
--- a/02_Hypotheses/Design_Table_T1.docx
+++ b/02_Hypotheses/Design_Table_T1.docx
@@ -370,22 +370,85 @@
             <w:pPr>
               <w:spacing w:after="160" w:line="259" w:lineRule="auto"/>
             </w:pPr>
-          </w:p>
-        </w:tc>
-        <w:tc>
-          <w:tcPr>
-            <w:tcW w:w="999" w:type="pct"/>
-            <w:tcBorders>
-              <w:top w:val="single" w:sz="4" w:space="0" w:color="auto"/>
-              <w:left w:val="single" w:sz="4" w:space="0" w:color="auto"/>
-              <w:bottom w:val="single" w:sz="4" w:space="0" w:color="auto"/>
-              <w:right w:val="single" w:sz="4" w:space="0" w:color="auto"/>
-            </w:tcBorders>
-          </w:tcPr>
+            <w:r>
+              <w:t>Repeated measures ANOVA with three linear contrasts, comparing the d’ value of two n-back levels (2, 3, 4) at a time.</w:t>
+            </w:r>
+          </w:p>
           <w:p>
             <w:pPr>
               <w:spacing w:after="160" w:line="259" w:lineRule="auto"/>
             </w:pPr>
+            <w:r>
+              <w:t>The ANOVA is cal</w:t>
+            </w:r>
+            <w:r>
+              <w:t xml:space="preserve">culated using </w:t>
+            </w:r>
+            <w:proofErr w:type="spellStart"/>
+            <w:r>
+              <w:t>aov_ez</w:t>
+            </w:r>
+            <w:proofErr w:type="spellEnd"/>
+            <w:r>
+              <w:t xml:space="preserve">() of the </w:t>
+            </w:r>
+            <w:proofErr w:type="spellStart"/>
+            <w:r>
+              <w:t>afex</w:t>
+            </w:r>
+            <w:proofErr w:type="spellEnd"/>
+            <w:r>
+              <w:t xml:space="preserve">-package, estimated marginal means are calculated using </w:t>
+            </w:r>
+            <w:proofErr w:type="spellStart"/>
+            <w:r>
+              <w:t>emmeans</w:t>
+            </w:r>
+            <w:proofErr w:type="spellEnd"/>
+            <w:r>
+              <w:t xml:space="preserve">() from the </w:t>
+            </w:r>
+            <w:proofErr w:type="spellStart"/>
+            <w:r>
+              <w:t>emmeans</w:t>
+            </w:r>
+            <w:proofErr w:type="spellEnd"/>
+            <w:r>
+              <w:t>-package, and pairwise contrasts are calculated using pairs().</w:t>
+            </w:r>
+          </w:p>
+        </w:tc>
+        <w:tc>
+          <w:tcPr>
+            <w:tcW w:w="999" w:type="pct"/>
+            <w:tcBorders>
+              <w:top w:val="single" w:sz="4" w:space="0" w:color="auto"/>
+              <w:left w:val="single" w:sz="4" w:space="0" w:color="auto"/>
+              <w:bottom w:val="single" w:sz="4" w:space="0" w:color="auto"/>
+              <w:right w:val="single" w:sz="4" w:space="0" w:color="auto"/>
+            </w:tcBorders>
+          </w:tcPr>
+          <w:p>
+            <w:pPr>
+              <w:spacing w:after="160" w:line="259" w:lineRule="auto"/>
+            </w:pPr>
+            <w:r>
+              <w:t>ANOVA yields p &lt; .05 is interpreted as d’ changing significantly with n-back levels. Values of d’ are interpreted as equal between n-back levels if p &gt; .05.</w:t>
+            </w:r>
+          </w:p>
+          <w:p>
+            <w:pPr>
+              <w:spacing w:after="160" w:line="259" w:lineRule="auto"/>
+            </w:pPr>
+            <w:r>
+              <w:t>Each contrast yielding p &lt; .05 is interpreted as d’ being different between those levels, magnitude and direction are inferred from the respective estimate.</w:t>
+            </w:r>
+            <w:r>
+              <w:t xml:space="preserve"> </w:t>
+            </w:r>
+            <w:r>
+              <w:t>Values of d’ are interpreted as equal between n-back levels if p &gt; .05.</w:t>
+            </w:r>
           </w:p>
         </w:tc>
       </w:tr>
@@ -606,22 +669,122 @@
             <w:pPr>
               <w:spacing w:after="160" w:line="259" w:lineRule="auto"/>
             </w:pPr>
-          </w:p>
-        </w:tc>
-        <w:tc>
-          <w:tcPr>
-            <w:tcW w:w="999" w:type="pct"/>
-            <w:tcBorders>
-              <w:top w:val="single" w:sz="4" w:space="0" w:color="auto"/>
-              <w:left w:val="single" w:sz="4" w:space="0" w:color="auto"/>
-              <w:bottom w:val="single" w:sz="4" w:space="0" w:color="auto"/>
-              <w:right w:val="single" w:sz="4" w:space="0" w:color="auto"/>
-            </w:tcBorders>
-          </w:tcPr>
+            <w:r>
+              <w:lastRenderedPageBreak/>
+              <w:t xml:space="preserve">Repeated measures ANOVA with three linear contrasts, comparing the </w:t>
+            </w:r>
+            <w:r>
+              <w:t>median reaction time</w:t>
+            </w:r>
+            <w:r>
+              <w:t xml:space="preserve"> of two n-back levels (2, 3, 4) at a time.</w:t>
+            </w:r>
+          </w:p>
           <w:p>
             <w:pPr>
               <w:spacing w:after="160" w:line="259" w:lineRule="auto"/>
             </w:pPr>
+            <w:r>
+              <w:t xml:space="preserve">The ANOVA is calculated using </w:t>
+            </w:r>
+            <w:proofErr w:type="spellStart"/>
+            <w:r>
+              <w:t>aov_ez</w:t>
+            </w:r>
+            <w:proofErr w:type="spellEnd"/>
+            <w:r>
+              <w:t xml:space="preserve">() of the </w:t>
+            </w:r>
+            <w:proofErr w:type="spellStart"/>
+            <w:r>
+              <w:t>afex</w:t>
+            </w:r>
+            <w:proofErr w:type="spellEnd"/>
+            <w:r>
+              <w:t xml:space="preserve">-package, estimated marginal means are calculated using </w:t>
+            </w:r>
+            <w:proofErr w:type="spellStart"/>
+            <w:r>
+              <w:lastRenderedPageBreak/>
+              <w:t>emmeans</w:t>
+            </w:r>
+            <w:proofErr w:type="spellEnd"/>
+            <w:r>
+              <w:t xml:space="preserve">() from the </w:t>
+            </w:r>
+            <w:proofErr w:type="spellStart"/>
+            <w:r>
+              <w:t>emmeans</w:t>
+            </w:r>
+            <w:proofErr w:type="spellEnd"/>
+            <w:r>
+              <w:t>-package, and pairwise contrasts are calculated using pairs().</w:t>
+            </w:r>
+          </w:p>
+        </w:tc>
+        <w:tc>
+          <w:tcPr>
+            <w:tcW w:w="999" w:type="pct"/>
+            <w:tcBorders>
+              <w:top w:val="single" w:sz="4" w:space="0" w:color="auto"/>
+              <w:left w:val="single" w:sz="4" w:space="0" w:color="auto"/>
+              <w:bottom w:val="single" w:sz="4" w:space="0" w:color="auto"/>
+              <w:right w:val="single" w:sz="4" w:space="0" w:color="auto"/>
+            </w:tcBorders>
+          </w:tcPr>
+          <w:p>
+            <w:pPr>
+              <w:spacing w:after="160" w:line="259" w:lineRule="auto"/>
+            </w:pPr>
+            <w:r>
+              <w:lastRenderedPageBreak/>
+              <w:t xml:space="preserve">ANOVA yields p &lt; .05 is interpreted as </w:t>
+            </w:r>
+            <w:r>
+              <w:t xml:space="preserve">the </w:t>
+            </w:r>
+            <w:r>
+              <w:t xml:space="preserve">median reaction time changing significantly with n-back levels. </w:t>
+            </w:r>
+            <w:r>
+              <w:t>M</w:t>
+            </w:r>
+            <w:r>
+              <w:t>edian reaction time</w:t>
+            </w:r>
+            <w:r>
+              <w:t>s</w:t>
+            </w:r>
+            <w:r>
+              <w:t xml:space="preserve"> are interpreted as equal between n-back levels if p &gt; .05.</w:t>
+            </w:r>
+          </w:p>
+          <w:p>
+            <w:pPr>
+              <w:spacing w:after="160" w:line="259" w:lineRule="auto"/>
+            </w:pPr>
+            <w:r>
+              <w:lastRenderedPageBreak/>
+              <w:t xml:space="preserve">Each contrast yielding p &lt; .05 is interpreted as </w:t>
+            </w:r>
+            <w:r>
+              <w:t xml:space="preserve">the </w:t>
+            </w:r>
+            <w:r>
+              <w:t xml:space="preserve">median reaction time being different between those levels, magnitude and direction are inferred from the respective estimate. </w:t>
+            </w:r>
+            <w:r>
+              <w:t>M</w:t>
+            </w:r>
+            <w:r>
+              <w:t>edian reaction time</w:t>
+            </w:r>
+            <w:r>
+              <w:t>s</w:t>
+            </w:r>
+            <w:r>
+              <w:t xml:space="preserve"> are interpreted as equal between n-back levels if p &gt; .05.</w:t>
+            </w:r>
           </w:p>
         </w:tc>
       </w:tr>
@@ -692,10 +855,7 @@
           </w:p>
           <w:p>
             <w:r>
-              <w:t xml:space="preserve">Analysis: </w:t>
-            </w:r>
-            <w:r>
-              <w:t xml:space="preserve">A priori: Compute required sample size </w:t>
+              <w:t xml:space="preserve">Analysis: A priori: Compute required sample size </w:t>
             </w:r>
           </w:p>
           <w:p>
@@ -711,10 +871,7 @@
           </w:p>
           <w:p>
             <w:r>
-              <w:t>Effect size f = 0</w:t>
-            </w:r>
-            <w:r>
-              <w:t>.7071068</w:t>
+              <w:t>Effect size f = 0.7071068</w:t>
             </w:r>
           </w:p>
           <w:p>
@@ -727,10 +884,7 @@
             </w:r>
             <w:proofErr w:type="spellEnd"/>
             <w:r>
-              <w:t xml:space="preserve"> = </w:t>
-            </w:r>
-            <w:r>
-              <w:t>0.05</w:t>
+              <w:t xml:space="preserve"> = 0.05</w:t>
             </w:r>
           </w:p>
           <w:p>
@@ -743,26 +897,17 @@
             </w:r>
             <w:proofErr w:type="spellEnd"/>
             <w:r>
-              <w:t xml:space="preserve">) = </w:t>
-            </w:r>
-            <w:r>
-              <w:t>0.95</w:t>
-            </w:r>
-          </w:p>
-          <w:p>
-            <w:r>
-              <w:t xml:space="preserve">Number of groups = </w:t>
-            </w:r>
-            <w:r>
-              <w:t>1</w:t>
-            </w:r>
-          </w:p>
-          <w:p>
-            <w:r>
-              <w:t xml:space="preserve">Number of measurements = </w:t>
-            </w:r>
-            <w:r>
-              <w:t>4</w:t>
+              <w:t>) = 0.95</w:t>
+            </w:r>
+          </w:p>
+          <w:p>
+            <w:r>
+              <w:t>Number of groups = 1</w:t>
+            </w:r>
+          </w:p>
+          <w:p>
+            <w:r>
+              <w:t>Number of measurements = 4</w:t>
             </w:r>
           </w:p>
           <w:p>
@@ -772,26 +917,17 @@
             </w:r>
             <w:proofErr w:type="spellEnd"/>
             <w:r>
-              <w:t xml:space="preserve"> among rep measures = </w:t>
-            </w:r>
-            <w:r>
-              <w:t>0.5</w:t>
-            </w:r>
-          </w:p>
-          <w:p>
-            <w:proofErr w:type="spellStart"/>
-            <w:r>
-              <w:t>Nonspheri</w:t>
-            </w:r>
-            <w:r>
-              <w:t>city</w:t>
-            </w:r>
-            <w:proofErr w:type="spellEnd"/>
-            <w:r>
-              <w:t xml:space="preserve"> correction ε = </w:t>
-            </w:r>
-            <w:r>
-              <w:t>1</w:t>
+              <w:t xml:space="preserve"> among rep measures = 0.5</w:t>
+            </w:r>
+          </w:p>
+          <w:p>
+            <w:proofErr w:type="spellStart"/>
+            <w:r>
+              <w:t>Nonsphericity</w:t>
+            </w:r>
+            <w:proofErr w:type="spellEnd"/>
+            <w:r>
+              <w:t xml:space="preserve"> correction ε = 1</w:t>
             </w:r>
           </w:p>
           <w:p>
@@ -807,8 +943,6 @@
             <w:r>
               <w:tab/>
             </w:r>
-            <w:bookmarkStart w:id="0" w:name="_GoBack"/>
-            <w:bookmarkEnd w:id="0"/>
           </w:p>
           <w:p>
             <w:proofErr w:type="spellStart"/>
@@ -817,18 +951,12 @@
             </w:r>
             <w:proofErr w:type="spellEnd"/>
             <w:r>
-              <w:t xml:space="preserve"> parameter λ = </w:t>
-            </w:r>
-            <w:r>
-              <w:t>24.0000013</w:t>
-            </w:r>
-          </w:p>
-          <w:p>
-            <w:r>
-              <w:t xml:space="preserve">Critical F = </w:t>
-            </w:r>
-            <w:r>
-              <w:t>3.2873821</w:t>
+              <w:t xml:space="preserve"> parameter λ = 24.0000013</w:t>
+            </w:r>
+          </w:p>
+          <w:p>
+            <w:r>
+              <w:t>Critical F = 3.2873821</w:t>
             </w:r>
           </w:p>
           <w:p>
@@ -841,10 +969,7 @@
             </w:r>
             <w:proofErr w:type="spellEnd"/>
             <w:r>
-              <w:t xml:space="preserve"> = 3</w:t>
-            </w:r>
-            <w:r>
-              <w:t>.0000000</w:t>
+              <w:t xml:space="preserve"> = 3.0000000</w:t>
             </w:r>
           </w:p>
           <w:p>
@@ -857,18 +982,12 @@
             </w:r>
             <w:proofErr w:type="spellEnd"/>
             <w:r>
-              <w:t xml:space="preserve"> = </w:t>
-            </w:r>
-            <w:r>
-              <w:t>15.0000000</w:t>
-            </w:r>
-          </w:p>
-          <w:p>
-            <w:r>
-              <w:t xml:space="preserve">Total sample size = </w:t>
-            </w:r>
-            <w:r>
-              <w:t>6</w:t>
+              <w:t xml:space="preserve"> = 15.0000000</w:t>
+            </w:r>
+          </w:p>
+          <w:p>
+            <w:r>
+              <w:t>Total sample size = 6</w:t>
             </w:r>
           </w:p>
           <w:p>
@@ -876,10 +995,7 @@
               <w:spacing w:after="160" w:line="259" w:lineRule="auto"/>
             </w:pPr>
             <w:r>
-              <w:t xml:space="preserve">Actual power = </w:t>
-            </w:r>
-            <w:r>
-              <w:t>0.9620526</w:t>
+              <w:t>Actual power = 0.9620526</w:t>
             </w:r>
           </w:p>
         </w:tc>
@@ -897,22 +1013,127 @@
             <w:pPr>
               <w:spacing w:after="160" w:line="259" w:lineRule="auto"/>
             </w:pPr>
-          </w:p>
-        </w:tc>
-        <w:tc>
-          <w:tcPr>
-            <w:tcW w:w="999" w:type="pct"/>
-            <w:tcBorders>
-              <w:top w:val="single" w:sz="4" w:space="0" w:color="auto"/>
-              <w:left w:val="single" w:sz="4" w:space="0" w:color="auto"/>
-              <w:bottom w:val="single" w:sz="4" w:space="0" w:color="auto"/>
-              <w:right w:val="single" w:sz="4" w:space="0" w:color="auto"/>
-            </w:tcBorders>
-          </w:tcPr>
+            <w:r>
+              <w:t>A r</w:t>
+            </w:r>
+            <w:r>
+              <w:t>epeated measures ANOVA</w:t>
+            </w:r>
+            <w:r>
+              <w:t xml:space="preserve"> for each NASA-TLX subscale,</w:t>
+            </w:r>
+            <w:r>
+              <w:t xml:space="preserve"> with </w:t>
+            </w:r>
+            <w:r>
+              <w:t xml:space="preserve">six linear contrasts </w:t>
+            </w:r>
+            <w:r>
+              <w:t xml:space="preserve">comparing the </w:t>
+            </w:r>
+            <w:r>
+              <w:t>subscale score</w:t>
+            </w:r>
+            <w:r>
+              <w:t xml:space="preserve"> of two n-back levels (</w:t>
+            </w:r>
+            <w:r>
+              <w:t xml:space="preserve">1, </w:t>
+            </w:r>
+            <w:r>
+              <w:t>2, 3, 4) at a time.</w:t>
+            </w:r>
+          </w:p>
           <w:p>
             <w:pPr>
               <w:spacing w:after="160" w:line="259" w:lineRule="auto"/>
             </w:pPr>
+            <w:r>
+              <w:t xml:space="preserve">The ANOVA is calculated using </w:t>
+            </w:r>
+            <w:proofErr w:type="spellStart"/>
+            <w:r>
+              <w:t>aov_ez</w:t>
+            </w:r>
+            <w:proofErr w:type="spellEnd"/>
+            <w:r>
+              <w:t xml:space="preserve">() of the </w:t>
+            </w:r>
+            <w:proofErr w:type="spellStart"/>
+            <w:r>
+              <w:t>afex</w:t>
+            </w:r>
+            <w:proofErr w:type="spellEnd"/>
+            <w:r>
+              <w:t xml:space="preserve">-package, estimated marginal means are calculated using </w:t>
+            </w:r>
+            <w:proofErr w:type="spellStart"/>
+            <w:r>
+              <w:t>emmeans</w:t>
+            </w:r>
+            <w:proofErr w:type="spellEnd"/>
+            <w:r>
+              <w:t xml:space="preserve">() from the </w:t>
+            </w:r>
+            <w:proofErr w:type="spellStart"/>
+            <w:r>
+              <w:t>emmeans</w:t>
+            </w:r>
+            <w:proofErr w:type="spellEnd"/>
+            <w:r>
+              <w:t>-package, and pairwise contrasts are calculated using pairs().</w:t>
+            </w:r>
+          </w:p>
+        </w:tc>
+        <w:tc>
+          <w:tcPr>
+            <w:tcW w:w="999" w:type="pct"/>
+            <w:tcBorders>
+              <w:top w:val="single" w:sz="4" w:space="0" w:color="auto"/>
+              <w:left w:val="single" w:sz="4" w:space="0" w:color="auto"/>
+              <w:bottom w:val="single" w:sz="4" w:space="0" w:color="auto"/>
+              <w:right w:val="single" w:sz="4" w:space="0" w:color="auto"/>
+            </w:tcBorders>
+          </w:tcPr>
+          <w:p>
+            <w:pPr>
+              <w:spacing w:after="160" w:line="259" w:lineRule="auto"/>
+            </w:pPr>
+            <w:r>
+              <w:t xml:space="preserve">ANOVA yields p &lt; .05 is interpreted as the subscale score changing significantly with n-back levels. </w:t>
+            </w:r>
+            <w:r>
+              <w:t>T</w:t>
+            </w:r>
+            <w:r>
+              <w:t xml:space="preserve">he </w:t>
+            </w:r>
+            <w:r>
+              <w:t xml:space="preserve">subscale scores </w:t>
+            </w:r>
+            <w:r>
+              <w:t>are interpreted as equal between n-back levels if p &gt; .05.</w:t>
+            </w:r>
+          </w:p>
+          <w:p>
+            <w:pPr>
+              <w:spacing w:after="160" w:line="259" w:lineRule="auto"/>
+            </w:pPr>
+            <w:r>
+              <w:t xml:space="preserve">Each contrast yielding p &lt; .05 is interpreted as the subscale score being different between those levels, magnitude and direction are inferred from the respective estimate. </w:t>
+            </w:r>
+            <w:r>
+              <w:t>T</w:t>
+            </w:r>
+            <w:r>
+              <w:t>he subscale score</w:t>
+            </w:r>
+            <w:r>
+              <w:t xml:space="preserve">s </w:t>
+            </w:r>
+            <w:r>
+              <w:t>are interpreted as equal between n-back levels if p &gt; .05.</w:t>
+            </w:r>
           </w:p>
         </w:tc>
       </w:tr>
@@ -1136,7 +1357,69 @@
               <w:right w:val="single" w:sz="4" w:space="0" w:color="auto"/>
             </w:tcBorders>
           </w:tcPr>
-          <w:p/>
+          <w:p>
+            <w:pPr>
+              <w:spacing w:after="160" w:line="259" w:lineRule="auto"/>
+            </w:pPr>
+            <w:r>
+              <w:t xml:space="preserve">Repeated measures ANOVA with </w:t>
+            </w:r>
+            <w:r>
+              <w:t>six</w:t>
+            </w:r>
+            <w:r>
+              <w:t xml:space="preserve"> linear contrasts, comparing the </w:t>
+            </w:r>
+            <w:r>
+              <w:t>subjective values</w:t>
+            </w:r>
+            <w:r>
+              <w:t xml:space="preserve"> of two n-back levels (</w:t>
+            </w:r>
+            <w:r>
+              <w:t xml:space="preserve">1, </w:t>
+            </w:r>
+            <w:r>
+              <w:t>2, 3, 4) at a time.</w:t>
+            </w:r>
+          </w:p>
+          <w:p>
+            <w:r>
+              <w:t xml:space="preserve">The ANOVA is calculated using </w:t>
+            </w:r>
+            <w:proofErr w:type="spellStart"/>
+            <w:r>
+              <w:t>aov_ez</w:t>
+            </w:r>
+            <w:proofErr w:type="spellEnd"/>
+            <w:r>
+              <w:t xml:space="preserve">() of the </w:t>
+            </w:r>
+            <w:proofErr w:type="spellStart"/>
+            <w:r>
+              <w:t>afex</w:t>
+            </w:r>
+            <w:proofErr w:type="spellEnd"/>
+            <w:r>
+              <w:t xml:space="preserve">-package, estimated marginal means are calculated using </w:t>
+            </w:r>
+            <w:proofErr w:type="spellStart"/>
+            <w:r>
+              <w:t>emmeans</w:t>
+            </w:r>
+            <w:proofErr w:type="spellEnd"/>
+            <w:r>
+              <w:t xml:space="preserve">() from the </w:t>
+            </w:r>
+            <w:proofErr w:type="spellStart"/>
+            <w:r>
+              <w:t>emmeans</w:t>
+            </w:r>
+            <w:proofErr w:type="spellEnd"/>
+            <w:r>
+              <w:t>-package, and pairwise contrasts are calculated using pairs().</w:t>
+            </w:r>
+          </w:p>
         </w:tc>
         <w:tc>
           <w:tcPr>
@@ -1148,7 +1431,45 @@
               <w:right w:val="single" w:sz="4" w:space="0" w:color="auto"/>
             </w:tcBorders>
           </w:tcPr>
-          <w:p/>
+          <w:p>
+            <w:pPr>
+              <w:spacing w:after="160" w:line="259" w:lineRule="auto"/>
+            </w:pPr>
+            <w:r>
+              <w:t xml:space="preserve">ANOVA yields p &lt; .05 is interpreted as </w:t>
+            </w:r>
+            <w:r>
+              <w:t xml:space="preserve">subjective values </w:t>
+            </w:r>
+            <w:r>
+              <w:t xml:space="preserve">changing significantly with n-back levels. </w:t>
+            </w:r>
+            <w:r>
+              <w:t xml:space="preserve">Subjective values </w:t>
+            </w:r>
+            <w:r>
+              <w:t>are interpreted as equal between n-back levels if p &gt; .05.</w:t>
+            </w:r>
+          </w:p>
+          <w:p>
+            <w:r>
+              <w:t xml:space="preserve">Each contrast yielding p &lt; .05 is interpreted as </w:t>
+            </w:r>
+            <w:r>
+              <w:t>subjective values</w:t>
+            </w:r>
+            <w:r>
+              <w:t xml:space="preserve"> being different between those levels, magnitude and direction are inferred from the respective estimate. </w:t>
+            </w:r>
+            <w:r>
+              <w:t>Subjective values</w:t>
+            </w:r>
+            <w:bookmarkStart w:id="0" w:name="_GoBack"/>
+            <w:bookmarkEnd w:id="0"/>
+            <w:r>
+              <w:t xml:space="preserve"> are interpreted as equal between n-back levels if p &gt; .05.</w:t>
+            </w:r>
+          </w:p>
         </w:tc>
       </w:tr>
       <w:tr>
@@ -1473,10 +1794,7 @@
           </w:p>
           <w:p>
             <w:r>
-              <w:t xml:space="preserve">Analysis: </w:t>
-            </w:r>
-            <w:r>
-              <w:t xml:space="preserve">A priori: Compute required sample size </w:t>
+              <w:t xml:space="preserve">Analysis: A priori: Compute required sample size </w:t>
             </w:r>
           </w:p>
           <w:p>
@@ -1492,18 +1810,12 @@
           </w:p>
           <w:p>
             <w:r>
-              <w:t xml:space="preserve">Tail(s) = </w:t>
-            </w:r>
-            <w:r>
-              <w:t>Two</w:t>
-            </w:r>
-          </w:p>
-          <w:p>
-            <w:r>
-              <w:t xml:space="preserve">Effect size f² = </w:t>
-            </w:r>
-            <w:r>
-              <w:t>0.33</w:t>
+              <w:t>Tail(s) = Two</w:t>
+            </w:r>
+          </w:p>
+          <w:p>
+            <w:r>
+              <w:t>Effect size f² = 0.33</w:t>
             </w:r>
           </w:p>
           <w:p>
@@ -1516,10 +1828,7 @@
             </w:r>
             <w:proofErr w:type="spellEnd"/>
             <w:r>
-              <w:t xml:space="preserve"> = </w:t>
-            </w:r>
-            <w:r>
-              <w:t>0.05</w:t>
+              <w:t xml:space="preserve"> = 0.05</w:t>
             </w:r>
           </w:p>
           <w:p>
@@ -1532,18 +1841,12 @@
             </w:r>
             <w:proofErr w:type="spellEnd"/>
             <w:r>
-              <w:t xml:space="preserve">) = </w:t>
-            </w:r>
-            <w:r>
-              <w:t>0.95</w:t>
-            </w:r>
-          </w:p>
-          <w:p>
-            <w:r>
-              <w:t xml:space="preserve">Number of predictors = </w:t>
-            </w:r>
-            <w:r>
-              <w:t>1</w:t>
+              <w:t>) = 0.95</w:t>
+            </w:r>
+          </w:p>
+          <w:p>
+            <w:r>
+              <w:t>Number of predictors = 1</w:t>
             </w:r>
           </w:p>
           <w:p>
@@ -1551,13 +1854,7 @@
               <w:rPr>
                 <w:u w:val="single"/>
               </w:rPr>
-              <w:t>Ou</w:t>
-            </w:r>
-            <w:r>
-              <w:rPr>
-                <w:u w:val="single"/>
-              </w:rPr>
-              <w:t>tput</w:t>
+              <w:t>Output</w:t>
             </w:r>
             <w:r>
               <w:t>:</w:t>
@@ -1573,18 +1870,12 @@
             </w:r>
             <w:proofErr w:type="spellEnd"/>
             <w:r>
-              <w:t xml:space="preserve"> parameter δ = </w:t>
-            </w:r>
-            <w:r>
-              <w:t>3.7229021</w:t>
-            </w:r>
-          </w:p>
-          <w:p>
-            <w:r>
-              <w:t xml:space="preserve">Critical t = </w:t>
-            </w:r>
-            <w:r>
-              <w:t>2.0210754</w:t>
+              <w:t xml:space="preserve"> parameter δ = 3.7229021</w:t>
+            </w:r>
+          </w:p>
+          <w:p>
+            <w:r>
+              <w:t>Critical t = 2.0210754</w:t>
             </w:r>
           </w:p>
           <w:p>
@@ -1594,26 +1885,17 @@
             </w:r>
             <w:proofErr w:type="spellEnd"/>
             <w:r>
-              <w:t xml:space="preserve"> = </w:t>
-            </w:r>
-            <w:r>
-              <w:t>40</w:t>
-            </w:r>
-          </w:p>
-          <w:p>
-            <w:r>
-              <w:t xml:space="preserve">Total sample size = </w:t>
-            </w:r>
-            <w:r>
-              <w:t>42</w:t>
-            </w:r>
-          </w:p>
-          <w:p>
-            <w:r>
-              <w:t xml:space="preserve">Actual power = </w:t>
-            </w:r>
-            <w:r>
-              <w:t>0.9527530</w:t>
+              <w:t xml:space="preserve"> = 40</w:t>
+            </w:r>
+          </w:p>
+          <w:p>
+            <w:r>
+              <w:t>Total sample size = 42</w:t>
+            </w:r>
+          </w:p>
+          <w:p>
+            <w:r>
+              <w:t>Actual power = 0.9527530</w:t>
             </w:r>
           </w:p>
         </w:tc>

</xml_diff>

<commit_message>
corrected two-sided to one-sided
</commit_message>
<xml_diff>
--- a/02_Hypotheses/Design_Table_T1.docx
+++ b/02_Hypotheses/Design_Table_T1.docx
@@ -502,6 +502,9 @@
           </w:tcPr>
           <w:p>
             <w:r>
+              <w:t xml:space="preserve">F </w:t>
+            </w:r>
+            <w:r>
               <w:t>tests - ANOVA: Repeated measures, within factors</w:t>
             </w:r>
           </w:p>
@@ -1426,7 +1429,10 @@
           </w:p>
           <w:p>
             <w:r>
-              <w:t>Tail(s) = Two</w:t>
+              <w:t xml:space="preserve">Tail(s) = </w:t>
+            </w:r>
+            <w:r>
+              <w:t>One</w:t>
             </w:r>
           </w:p>
           <w:p>
@@ -1486,12 +1492,18 @@
             </w:r>
             <w:proofErr w:type="spellEnd"/>
             <w:r>
-              <w:t xml:space="preserve"> parameter δ = 3.7336309</w:t>
-            </w:r>
-          </w:p>
-          <w:p>
-            <w:r>
-              <w:t>Critical t = 2.0261925</w:t>
+              <w:t xml:space="preserve"> parameter δ = </w:t>
+            </w:r>
+            <w:r>
+              <w:t>3.4000000</w:t>
+            </w:r>
+          </w:p>
+          <w:p>
+            <w:r>
+              <w:t xml:space="preserve">Critical t = </w:t>
+            </w:r>
+            <w:r>
+              <w:t>1.6972609</w:t>
             </w:r>
           </w:p>
           <w:p>
@@ -1501,18 +1513,27 @@
             </w:r>
             <w:proofErr w:type="spellEnd"/>
             <w:r>
-              <w:t xml:space="preserve"> = 37</w:t>
+              <w:t xml:space="preserve"> = </w:t>
+            </w:r>
+            <w:r>
+              <w:t>30</w:t>
             </w:r>
           </w:p>
           <w:p>
             <w:r>
               <w:lastRenderedPageBreak/>
-              <w:t>Total sample size = 41</w:t>
-            </w:r>
-          </w:p>
-          <w:p>
-            <w:r>
-              <w:t>Actual power = 0.9530442</w:t>
+              <w:t xml:space="preserve">Total sample size = </w:t>
+            </w:r>
+            <w:r>
+              <w:t>34</w:t>
+            </w:r>
+          </w:p>
+          <w:p>
+            <w:r>
+              <w:t xml:space="preserve">Actual power = </w:t>
+            </w:r>
+            <w:r>
+              <w:t>0.9532263</w:t>
             </w:r>
           </w:p>
         </w:tc>
@@ -1654,7 +1675,13 @@
               <w:t xml:space="preserve">3a) </w:t>
             </w:r>
             <w:r>
-              <w:t xml:space="preserve">Subjective values predict individual </w:t>
+              <w:t xml:space="preserve">Subjective values </w:t>
+            </w:r>
+            <w:r>
+              <w:t xml:space="preserve">positively </w:t>
+            </w:r>
+            <w:r>
+              <w:t xml:space="preserve">predict individual </w:t>
             </w:r>
             <w:r>
               <w:t>NFC</w:t>
@@ -1697,7 +1724,10 @@
           </w:p>
           <w:p>
             <w:r>
-              <w:t>Tail(s) = Two</w:t>
+              <w:t xml:space="preserve">Tail(s) = </w:t>
+            </w:r>
+            <w:r>
+              <w:t>One</w:t>
             </w:r>
           </w:p>
           <w:p>
@@ -1757,12 +1787,18 @@
             </w:r>
             <w:proofErr w:type="spellEnd"/>
             <w:r>
-              <w:t xml:space="preserve"> parameter δ = 3.7229021</w:t>
-            </w:r>
-          </w:p>
-          <w:p>
-            <w:r>
-              <w:t>Critical t = 2.0210754</w:t>
+              <w:t xml:space="preserve"> parameter δ = </w:t>
+            </w:r>
+            <w:r>
+              <w:t>3.3985291</w:t>
+            </w:r>
+          </w:p>
+          <w:p>
+            <w:r>
+              <w:t xml:space="preserve">Critical t = </w:t>
+            </w:r>
+            <w:r>
+              <w:t>1.6923603</w:t>
             </w:r>
           </w:p>
           <w:p>
@@ -1772,17 +1808,26 @@
             </w:r>
             <w:proofErr w:type="spellEnd"/>
             <w:r>
-              <w:t xml:space="preserve"> = 40</w:t>
-            </w:r>
-          </w:p>
-          <w:p>
-            <w:r>
-              <w:t>Total sample size = 42</w:t>
-            </w:r>
-          </w:p>
-          <w:p>
-            <w:r>
-              <w:t>Actual power = 0.9527530</w:t>
+              <w:t xml:space="preserve"> = </w:t>
+            </w:r>
+            <w:r>
+              <w:t>33</w:t>
+            </w:r>
+          </w:p>
+          <w:p>
+            <w:r>
+              <w:t xml:space="preserve">Total sample size = </w:t>
+            </w:r>
+            <w:r>
+              <w:t>35</w:t>
+            </w:r>
+          </w:p>
+          <w:p>
+            <w:r>
+              <w:t xml:space="preserve">Actual power = </w:t>
+            </w:r>
+            <w:r>
+              <w:t>0.9537894</w:t>
             </w:r>
           </w:p>
         </w:tc>
@@ -1856,7 +1901,13 @@
               <w:t>ASA-</w:t>
             </w:r>
             <w:r>
-              <w:t xml:space="preserve">TLX scores do not predict individual </w:t>
+              <w:t xml:space="preserve">TLX scores </w:t>
+            </w:r>
+            <w:r>
+              <w:t>negatively</w:t>
+            </w:r>
+            <w:r>
+              <w:t xml:space="preserve"> predict individual </w:t>
             </w:r>
             <w:r>
               <w:t>NFC</w:t>
@@ -1878,62 +1929,194 @@
           </w:tcPr>
           <w:p>
             <w:r>
-              <w:t>p=.16</w:t>
-            </w:r>
-          </w:p>
-        </w:tc>
-        <w:tc>
-          <w:tcPr>
-            <w:tcW w:w="1000" w:type="pct"/>
-            <w:tcBorders>
-              <w:top w:val="single" w:sz="4" w:space="0" w:color="auto"/>
-              <w:left w:val="single" w:sz="4" w:space="0" w:color="auto"/>
-              <w:bottom w:val="single" w:sz="4" w:space="0" w:color="auto"/>
-              <w:right w:val="single" w:sz="4" w:space="0" w:color="auto"/>
-            </w:tcBorders>
-          </w:tcPr>
-          <w:p>
-            <w:r>
-              <w:t xml:space="preserve">Subjective values </w:t>
-            </w:r>
-            <w:r>
-              <w:t xml:space="preserve">and the area under the curve of each subject’s NASA-TLX scores </w:t>
-            </w:r>
-            <w:r>
-              <w:t>are regressed on NFC scores using the lm() function from the stats-package.</w:t>
-            </w:r>
-          </w:p>
-        </w:tc>
-        <w:tc>
-          <w:tcPr>
-            <w:tcW w:w="999" w:type="pct"/>
-            <w:tcBorders>
-              <w:top w:val="single" w:sz="4" w:space="0" w:color="auto"/>
-              <w:left w:val="single" w:sz="4" w:space="0" w:color="auto"/>
-              <w:bottom w:val="single" w:sz="4" w:space="0" w:color="auto"/>
-              <w:right w:val="single" w:sz="4" w:space="0" w:color="auto"/>
-            </w:tcBorders>
-          </w:tcPr>
-          <w:p>
-            <w:r>
-              <w:t xml:space="preserve">Subjective values </w:t>
-            </w:r>
-            <w:r>
-              <w:t xml:space="preserve">and NASA-TLX scores </w:t>
-            </w:r>
-            <w:r>
-              <w:t>are interpreted as predicting NFC scores if the</w:t>
-            </w:r>
-            <w:r>
-              <w:t>ir</w:t>
-            </w:r>
-            <w:r>
-              <w:t xml:space="preserve"> slope yields p &lt; .0</w:t>
+              <w:t xml:space="preserve">Westbrook et al. have only reported the p-value here, so we </w:t>
+            </w:r>
+            <w:r>
+              <w:t xml:space="preserve">used the regression results of our pilot study, which included </w:t>
+            </w:r>
+            <w:r>
+              <w:t xml:space="preserve">NASA-TLX scores </w:t>
+            </w:r>
+            <w:r>
+              <w:t>and subjective values as predictors of NFC scores</w:t>
+            </w:r>
+            <w:r>
+              <w:t>.</w:t>
+            </w:r>
+          </w:p>
+          <w:p/>
+          <w:p>
+            <w:r>
+              <w:lastRenderedPageBreak/>
+              <w:t>t tests - Linear multiple regression: Fixed model, single regression coefficient</w:t>
+            </w:r>
+          </w:p>
+          <w:p>
+            <w:r>
+              <w:t xml:space="preserve">Analysis: A priori: Compute required sample size </w:t>
+            </w:r>
+          </w:p>
+          <w:p>
+            <w:r>
+              <w:rPr>
+                <w:u w:val="single"/>
+              </w:rPr>
+              <w:t>Input</w:t>
+            </w:r>
+            <w:r>
+              <w:t>:</w:t>
+            </w:r>
+          </w:p>
+          <w:p>
+            <w:r>
+              <w:t xml:space="preserve">Tail(s) = </w:t>
+            </w:r>
+            <w:r>
+              <w:t>One</w:t>
+            </w:r>
+          </w:p>
+          <w:p>
+            <w:r>
+              <w:t xml:space="preserve">Effect size f² = </w:t>
+            </w:r>
+            <w:r>
+              <w:t>1.10</w:t>
+            </w:r>
+          </w:p>
+          <w:p>
+            <w:r>
+              <w:t xml:space="preserve">α err </w:t>
+            </w:r>
+            <w:proofErr w:type="spellStart"/>
+            <w:r>
+              <w:t>prob</w:t>
+            </w:r>
+            <w:proofErr w:type="spellEnd"/>
+            <w:r>
+              <w:t xml:space="preserve"> = 0.05</w:t>
+            </w:r>
+          </w:p>
+          <w:p>
+            <w:r>
+              <w:t xml:space="preserve">Power (1-β err </w:t>
+            </w:r>
+            <w:proofErr w:type="spellStart"/>
+            <w:r>
+              <w:t>prob</w:t>
+            </w:r>
+            <w:proofErr w:type="spellEnd"/>
+            <w:r>
+              <w:t>) = 0.95</w:t>
+            </w:r>
+          </w:p>
+          <w:p>
+            <w:r>
+              <w:t xml:space="preserve">Number of predictors = </w:t>
+            </w:r>
+            <w:r>
+              <w:t>2</w:t>
+            </w:r>
+          </w:p>
+          <w:p>
+            <w:r>
+              <w:rPr>
+                <w:u w:val="single"/>
+              </w:rPr>
+              <w:t>Output</w:t>
+            </w:r>
+            <w:r>
+              <w:t>:</w:t>
+            </w:r>
+            <w:r>
+              <w:tab/>
+            </w:r>
+          </w:p>
+          <w:p>
+            <w:proofErr w:type="spellStart"/>
+            <w:r>
+              <w:t>Noncentrality</w:t>
+            </w:r>
+            <w:proofErr w:type="spellEnd"/>
+            <w:r>
+              <w:t xml:space="preserve"> param</w:t>
+            </w:r>
+            <w:r>
+              <w:t xml:space="preserve">eter δ = </w:t>
+            </w:r>
+            <w:r>
+              <w:t>3.6331804</w:t>
+            </w:r>
+          </w:p>
+          <w:p>
+            <w:r>
+              <w:t xml:space="preserve">Critical t = </w:t>
+            </w:r>
+            <w:r>
+              <w:t>1.8331129</w:t>
+            </w:r>
+          </w:p>
+          <w:p>
+            <w:proofErr w:type="spellStart"/>
+            <w:r>
+              <w:t>Df</w:t>
+            </w:r>
+            <w:proofErr w:type="spellEnd"/>
+            <w:r>
+              <w:t xml:space="preserve"> = </w:t>
+            </w:r>
+            <w:r>
+              <w:t>9</w:t>
+            </w:r>
+          </w:p>
+          <w:p>
+            <w:r>
+              <w:t xml:space="preserve">Total sample size = </w:t>
+            </w:r>
+            <w:r>
+              <w:t>12</w:t>
+            </w:r>
+          </w:p>
+          <w:p>
+            <w:r>
+              <w:t xml:space="preserve">Actual power = </w:t>
+            </w:r>
+            <w:r>
+              <w:t>0.9552071</w:t>
             </w:r>
             <w:bookmarkStart w:id="0" w:name="_GoBack"/>
             <w:bookmarkEnd w:id="0"/>
-            <w:r>
-              <w:t>5. Direction and magnitude are inferred from the slope estimate.</w:t>
+          </w:p>
+        </w:tc>
+        <w:tc>
+          <w:tcPr>
+            <w:tcW w:w="1000" w:type="pct"/>
+            <w:tcBorders>
+              <w:top w:val="single" w:sz="4" w:space="0" w:color="auto"/>
+              <w:left w:val="single" w:sz="4" w:space="0" w:color="auto"/>
+              <w:bottom w:val="single" w:sz="4" w:space="0" w:color="auto"/>
+              <w:right w:val="single" w:sz="4" w:space="0" w:color="auto"/>
+            </w:tcBorders>
+          </w:tcPr>
+          <w:p>
+            <w:r>
+              <w:lastRenderedPageBreak/>
+              <w:t>Subjective values and the area under the curve of each subject’s NASA-TLX scores are regressed on NFC scores using the lm() function from the stats-package.</w:t>
+            </w:r>
+          </w:p>
+        </w:tc>
+        <w:tc>
+          <w:tcPr>
+            <w:tcW w:w="999" w:type="pct"/>
+            <w:tcBorders>
+              <w:top w:val="single" w:sz="4" w:space="0" w:color="auto"/>
+              <w:left w:val="single" w:sz="4" w:space="0" w:color="auto"/>
+              <w:bottom w:val="single" w:sz="4" w:space="0" w:color="auto"/>
+              <w:right w:val="single" w:sz="4" w:space="0" w:color="auto"/>
+            </w:tcBorders>
+          </w:tcPr>
+          <w:p>
+            <w:r>
+              <w:t>Subjective values and NASA-TLX scores are interpreted as predicting NFC scores if their slope yields p &lt; .05. Direction and magnitude are inferred from the slope estimate.</w:t>
             </w:r>
           </w:p>
         </w:tc>

</xml_diff>

<commit_message>
changed font to TNR
</commit_message>
<xml_diff>
--- a/02_Hypotheses/Design_Table_T1.docx
+++ b/02_Hypotheses/Design_Table_T1.docx
@@ -31,11 +31,13 @@
             <w:pPr>
               <w:spacing w:after="160" w:line="259" w:lineRule="auto"/>
               <w:rPr>
+                <w:rFonts w:ascii="Times New Roman" w:hAnsi="Times New Roman" w:cs="Times New Roman"/>
                 <w:b/>
               </w:rPr>
             </w:pPr>
             <w:r>
               <w:rPr>
+                <w:rFonts w:ascii="Times New Roman" w:hAnsi="Times New Roman" w:cs="Times New Roman"/>
                 <w:b/>
               </w:rPr>
               <w:t>Question</w:t>
@@ -57,11 +59,13 @@
             <w:pPr>
               <w:spacing w:after="160" w:line="259" w:lineRule="auto"/>
               <w:rPr>
+                <w:rFonts w:ascii="Times New Roman" w:hAnsi="Times New Roman" w:cs="Times New Roman"/>
                 <w:b/>
               </w:rPr>
             </w:pPr>
             <w:r>
               <w:rPr>
+                <w:rFonts w:ascii="Times New Roman" w:hAnsi="Times New Roman" w:cs="Times New Roman"/>
                 <w:b/>
               </w:rPr>
               <w:t>Hypothesis</w:t>
@@ -83,11 +87,13 @@
             <w:pPr>
               <w:spacing w:after="160" w:line="259" w:lineRule="auto"/>
               <w:rPr>
+                <w:rFonts w:ascii="Times New Roman" w:hAnsi="Times New Roman" w:cs="Times New Roman"/>
                 <w:b/>
               </w:rPr>
             </w:pPr>
             <w:r>
               <w:rPr>
+                <w:rFonts w:ascii="Times New Roman" w:hAnsi="Times New Roman" w:cs="Times New Roman"/>
                 <w:b/>
               </w:rPr>
               <w:t>Sampling plan (e.g. power analysis)</w:t>
@@ -109,11 +115,13 @@
             <w:pPr>
               <w:spacing w:after="160" w:line="259" w:lineRule="auto"/>
               <w:rPr>
+                <w:rFonts w:ascii="Times New Roman" w:hAnsi="Times New Roman" w:cs="Times New Roman"/>
                 <w:b/>
               </w:rPr>
             </w:pPr>
             <w:r>
               <w:rPr>
+                <w:rFonts w:ascii="Times New Roman" w:hAnsi="Times New Roman" w:cs="Times New Roman"/>
                 <w:b/>
               </w:rPr>
               <w:t>Analysis Plan</w:t>
@@ -135,11 +143,13 @@
             <w:pPr>
               <w:spacing w:after="160" w:line="259" w:lineRule="auto"/>
               <w:rPr>
+                <w:rFonts w:ascii="Times New Roman" w:hAnsi="Times New Roman" w:cs="Times New Roman"/>
                 <w:b/>
               </w:rPr>
             </w:pPr>
             <w:r>
               <w:rPr>
+                <w:rFonts w:ascii="Times New Roman" w:hAnsi="Times New Roman" w:cs="Times New Roman"/>
                 <w:b/>
               </w:rPr>
               <w:t>Interpretation given to different outcomes</w:t>
@@ -162,13 +172,27 @@
             </w:tcBorders>
           </w:tcPr>
           <w:p>
-            <w:r>
+            <w:pPr>
+              <w:rPr>
+                <w:rFonts w:ascii="Times New Roman" w:hAnsi="Times New Roman" w:cs="Times New Roman"/>
+              </w:rPr>
+            </w:pPr>
+            <w:r>
+              <w:rPr>
+                <w:rFonts w:ascii="Times New Roman" w:hAnsi="Times New Roman" w:cs="Times New Roman"/>
+              </w:rPr>
               <w:t xml:space="preserve">1. Do objective and subjective measures of </w:t>
             </w:r>
             <w:r>
+              <w:rPr>
+                <w:rFonts w:ascii="Times New Roman" w:hAnsi="Times New Roman" w:cs="Times New Roman"/>
+              </w:rPr>
               <w:t>performance</w:t>
             </w:r>
             <w:r>
+              <w:rPr>
+                <w:rFonts w:ascii="Times New Roman" w:hAnsi="Times New Roman" w:cs="Times New Roman"/>
+              </w:rPr>
               <w:t xml:space="preserve"> reflect an increase in task load with increasing n-back level?</w:t>
             </w:r>
           </w:p>
@@ -186,13 +210,18 @@
           <w:p>
             <w:pPr>
               <w:spacing w:after="160" w:line="259" w:lineRule="auto"/>
-            </w:pPr>
-            <w:r>
-              <w:t xml:space="preserve">1a) </w:t>
-            </w:r>
-            <w:r>
-              <w:t>The signal detection measure d’ declines with increasing n-back level.</w:t>
-            </w:r>
+              <w:rPr>
+                <w:rFonts w:ascii="Times New Roman" w:hAnsi="Times New Roman" w:cs="Times New Roman"/>
+              </w:rPr>
+            </w:pPr>
+            <w:r>
+              <w:rPr>
+                <w:rFonts w:ascii="Times New Roman" w:hAnsi="Times New Roman" w:cs="Times New Roman"/>
+              </w:rPr>
+              <w:t>1a) The signal detection measure d’ declines with increasing n-back level.</w:t>
+            </w:r>
+            <w:bookmarkStart w:id="0" w:name="_GoBack"/>
+            <w:bookmarkEnd w:id="0"/>
           </w:p>
         </w:tc>
         <w:tc>
@@ -206,105 +235,324 @@
             </w:tcBorders>
           </w:tcPr>
           <w:p>
-            <w:r>
+            <w:pPr>
+              <w:rPr>
+                <w:rFonts w:ascii="Times New Roman" w:hAnsi="Times New Roman" w:cs="Times New Roman"/>
+              </w:rPr>
+            </w:pPr>
+            <w:r>
+              <w:rPr>
+                <w:rFonts w:ascii="Times New Roman" w:hAnsi="Times New Roman" w:cs="Times New Roman"/>
+              </w:rPr>
               <w:t>F tests - ANOVA: Repeated measures, within factors</w:t>
             </w:r>
           </w:p>
           <w:p>
-            <w:r>
+            <w:pPr>
+              <w:rPr>
+                <w:rFonts w:ascii="Times New Roman" w:hAnsi="Times New Roman" w:cs="Times New Roman"/>
+              </w:rPr>
+            </w:pPr>
+            <w:r>
+              <w:rPr>
+                <w:rFonts w:ascii="Times New Roman" w:hAnsi="Times New Roman" w:cs="Times New Roman"/>
+              </w:rPr>
               <w:t xml:space="preserve">Analysis: A priori: Compute required sample size </w:t>
             </w:r>
           </w:p>
           <w:p>
-            <w:r>
-              <w:rPr>
+            <w:pPr>
+              <w:rPr>
+                <w:rFonts w:ascii="Times New Roman" w:hAnsi="Times New Roman" w:cs="Times New Roman"/>
+              </w:rPr>
+            </w:pPr>
+            <w:r>
+              <w:rPr>
+                <w:rFonts w:ascii="Times New Roman" w:hAnsi="Times New Roman" w:cs="Times New Roman"/>
                 <w:u w:val="single"/>
               </w:rPr>
               <w:t>Input</w:t>
             </w:r>
             <w:r>
+              <w:rPr>
+                <w:rFonts w:ascii="Times New Roman" w:hAnsi="Times New Roman" w:cs="Times New Roman"/>
+              </w:rPr>
               <w:t>:</w:t>
             </w:r>
           </w:p>
           <w:p>
-            <w:r>
+            <w:pPr>
+              <w:rPr>
+                <w:rFonts w:ascii="Times New Roman" w:hAnsi="Times New Roman" w:cs="Times New Roman"/>
+              </w:rPr>
+            </w:pPr>
+            <w:r>
+              <w:rPr>
+                <w:rFonts w:ascii="Times New Roman" w:hAnsi="Times New Roman" w:cs="Times New Roman"/>
+              </w:rPr>
               <w:t>Effect size f = 0.8685540</w:t>
             </w:r>
           </w:p>
           <w:p>
-            <w:r>
-              <w:t>α err prob = 0.05</w:t>
-            </w:r>
-          </w:p>
-          <w:p>
-            <w:r>
-              <w:t>Power (1-β err prob) = 0.95</w:t>
-            </w:r>
-          </w:p>
-          <w:p>
-            <w:r>
+            <w:pPr>
+              <w:rPr>
+                <w:rFonts w:ascii="Times New Roman" w:hAnsi="Times New Roman" w:cs="Times New Roman"/>
+              </w:rPr>
+            </w:pPr>
+            <w:r>
+              <w:rPr>
+                <w:rFonts w:ascii="Times New Roman" w:hAnsi="Times New Roman" w:cs="Times New Roman"/>
+              </w:rPr>
+              <w:t xml:space="preserve">α err </w:t>
+            </w:r>
+            <w:proofErr w:type="spellStart"/>
+            <w:r>
+              <w:rPr>
+                <w:rFonts w:ascii="Times New Roman" w:hAnsi="Times New Roman" w:cs="Times New Roman"/>
+              </w:rPr>
+              <w:t>prob</w:t>
+            </w:r>
+            <w:proofErr w:type="spellEnd"/>
+            <w:r>
+              <w:rPr>
+                <w:rFonts w:ascii="Times New Roman" w:hAnsi="Times New Roman" w:cs="Times New Roman"/>
+              </w:rPr>
+              <w:t xml:space="preserve"> = 0.05</w:t>
+            </w:r>
+          </w:p>
+          <w:p>
+            <w:pPr>
+              <w:rPr>
+                <w:rFonts w:ascii="Times New Roman" w:hAnsi="Times New Roman" w:cs="Times New Roman"/>
+              </w:rPr>
+            </w:pPr>
+            <w:r>
+              <w:rPr>
+                <w:rFonts w:ascii="Times New Roman" w:hAnsi="Times New Roman" w:cs="Times New Roman"/>
+              </w:rPr>
+              <w:t xml:space="preserve">Power (1-β err </w:t>
+            </w:r>
+            <w:proofErr w:type="spellStart"/>
+            <w:r>
+              <w:rPr>
+                <w:rFonts w:ascii="Times New Roman" w:hAnsi="Times New Roman" w:cs="Times New Roman"/>
+              </w:rPr>
+              <w:t>prob</w:t>
+            </w:r>
+            <w:proofErr w:type="spellEnd"/>
+            <w:r>
+              <w:rPr>
+                <w:rFonts w:ascii="Times New Roman" w:hAnsi="Times New Roman" w:cs="Times New Roman"/>
+              </w:rPr>
+              <w:t>) = 0.95</w:t>
+            </w:r>
+          </w:p>
+          <w:p>
+            <w:pPr>
+              <w:rPr>
+                <w:rFonts w:ascii="Times New Roman" w:hAnsi="Times New Roman" w:cs="Times New Roman"/>
+              </w:rPr>
+            </w:pPr>
+            <w:r>
+              <w:rPr>
+                <w:rFonts w:ascii="Times New Roman" w:hAnsi="Times New Roman" w:cs="Times New Roman"/>
+              </w:rPr>
               <w:t>Number of groups = 1</w:t>
             </w:r>
           </w:p>
           <w:p>
-            <w:r>
+            <w:pPr>
+              <w:rPr>
+                <w:rFonts w:ascii="Times New Roman" w:hAnsi="Times New Roman" w:cs="Times New Roman"/>
+              </w:rPr>
+            </w:pPr>
+            <w:r>
+              <w:rPr>
+                <w:rFonts w:ascii="Times New Roman" w:hAnsi="Times New Roman" w:cs="Times New Roman"/>
+              </w:rPr>
               <w:t>Number of measurements = 4</w:t>
             </w:r>
           </w:p>
           <w:p>
-            <w:r>
-              <w:t>Corr among rep measures = 0.5</w:t>
-            </w:r>
-          </w:p>
-          <w:p>
-            <w:r>
-              <w:t>Nonsphericity correction ε = 1</w:t>
-            </w:r>
-          </w:p>
-          <w:p>
-            <w:r>
-              <w:rPr>
+            <w:pPr>
+              <w:rPr>
+                <w:rFonts w:ascii="Times New Roman" w:hAnsi="Times New Roman" w:cs="Times New Roman"/>
+              </w:rPr>
+            </w:pPr>
+            <w:proofErr w:type="spellStart"/>
+            <w:r>
+              <w:rPr>
+                <w:rFonts w:ascii="Times New Roman" w:hAnsi="Times New Roman" w:cs="Times New Roman"/>
+              </w:rPr>
+              <w:t>Corr</w:t>
+            </w:r>
+            <w:proofErr w:type="spellEnd"/>
+            <w:r>
+              <w:rPr>
+                <w:rFonts w:ascii="Times New Roman" w:hAnsi="Times New Roman" w:cs="Times New Roman"/>
+              </w:rPr>
+              <w:t xml:space="preserve"> among rep measures = 0.5</w:t>
+            </w:r>
+          </w:p>
+          <w:p>
+            <w:pPr>
+              <w:rPr>
+                <w:rFonts w:ascii="Times New Roman" w:hAnsi="Times New Roman" w:cs="Times New Roman"/>
+              </w:rPr>
+            </w:pPr>
+            <w:proofErr w:type="spellStart"/>
+            <w:r>
+              <w:rPr>
+                <w:rFonts w:ascii="Times New Roman" w:hAnsi="Times New Roman" w:cs="Times New Roman"/>
+              </w:rPr>
+              <w:t>Nonsphericity</w:t>
+            </w:r>
+            <w:proofErr w:type="spellEnd"/>
+            <w:r>
+              <w:rPr>
+                <w:rFonts w:ascii="Times New Roman" w:hAnsi="Times New Roman" w:cs="Times New Roman"/>
+              </w:rPr>
+              <w:t xml:space="preserve"> correction ε = 1</w:t>
+            </w:r>
+          </w:p>
+          <w:p>
+            <w:pPr>
+              <w:rPr>
+                <w:rFonts w:ascii="Times New Roman" w:hAnsi="Times New Roman" w:cs="Times New Roman"/>
+              </w:rPr>
+            </w:pPr>
+            <w:r>
+              <w:rPr>
+                <w:rFonts w:ascii="Times New Roman" w:hAnsi="Times New Roman" w:cs="Times New Roman"/>
                 <w:u w:val="single"/>
               </w:rPr>
               <w:t>Output</w:t>
             </w:r>
             <w:r>
+              <w:rPr>
+                <w:rFonts w:ascii="Times New Roman" w:hAnsi="Times New Roman" w:cs="Times New Roman"/>
+              </w:rPr>
               <w:t>:</w:t>
             </w:r>
             <w:r>
+              <w:rPr>
+                <w:rFonts w:ascii="Times New Roman" w:hAnsi="Times New Roman" w:cs="Times New Roman"/>
+              </w:rPr>
               <w:tab/>
             </w:r>
           </w:p>
           <w:p>
-            <w:r>
-              <w:t>Noncentrality parameter λ = 30.1754420</w:t>
-            </w:r>
-          </w:p>
-          <w:p>
-            <w:r>
+            <w:pPr>
+              <w:rPr>
+                <w:rFonts w:ascii="Times New Roman" w:hAnsi="Times New Roman" w:cs="Times New Roman"/>
+              </w:rPr>
+            </w:pPr>
+            <w:proofErr w:type="spellStart"/>
+            <w:r>
+              <w:rPr>
+                <w:rFonts w:ascii="Times New Roman" w:hAnsi="Times New Roman" w:cs="Times New Roman"/>
+              </w:rPr>
+              <w:t>Noncentrality</w:t>
+            </w:r>
+            <w:proofErr w:type="spellEnd"/>
+            <w:r>
+              <w:rPr>
+                <w:rFonts w:ascii="Times New Roman" w:hAnsi="Times New Roman" w:cs="Times New Roman"/>
+              </w:rPr>
+              <w:t xml:space="preserve"> parameter λ = 30.1754420</w:t>
+            </w:r>
+          </w:p>
+          <w:p>
+            <w:pPr>
+              <w:rPr>
+                <w:rFonts w:ascii="Times New Roman" w:hAnsi="Times New Roman" w:cs="Times New Roman"/>
+              </w:rPr>
+            </w:pPr>
+            <w:r>
+              <w:rPr>
+                <w:rFonts w:ascii="Times New Roman" w:hAnsi="Times New Roman" w:cs="Times New Roman"/>
+              </w:rPr>
               <w:t>Critical F = 3.4902948</w:t>
             </w:r>
           </w:p>
           <w:p>
-            <w:r>
-              <w:t>Numerator df = 3.0000000</w:t>
-            </w:r>
-          </w:p>
-          <w:p>
-            <w:r>
-              <w:t>Denominator df = 12.0000000</w:t>
-            </w:r>
-          </w:p>
-          <w:p>
-            <w:r>
+            <w:pPr>
+              <w:rPr>
+                <w:rFonts w:ascii="Times New Roman" w:hAnsi="Times New Roman" w:cs="Times New Roman"/>
+              </w:rPr>
+            </w:pPr>
+            <w:r>
+              <w:rPr>
+                <w:rFonts w:ascii="Times New Roman" w:hAnsi="Times New Roman" w:cs="Times New Roman"/>
+              </w:rPr>
+              <w:t xml:space="preserve">Numerator </w:t>
+            </w:r>
+            <w:proofErr w:type="spellStart"/>
+            <w:r>
+              <w:rPr>
+                <w:rFonts w:ascii="Times New Roman" w:hAnsi="Times New Roman" w:cs="Times New Roman"/>
+              </w:rPr>
+              <w:t>df</w:t>
+            </w:r>
+            <w:proofErr w:type="spellEnd"/>
+            <w:r>
+              <w:rPr>
+                <w:rFonts w:ascii="Times New Roman" w:hAnsi="Times New Roman" w:cs="Times New Roman"/>
+              </w:rPr>
+              <w:t xml:space="preserve"> = 3.0000000</w:t>
+            </w:r>
+          </w:p>
+          <w:p>
+            <w:pPr>
+              <w:rPr>
+                <w:rFonts w:ascii="Times New Roman" w:hAnsi="Times New Roman" w:cs="Times New Roman"/>
+              </w:rPr>
+            </w:pPr>
+            <w:r>
+              <w:rPr>
+                <w:rFonts w:ascii="Times New Roman" w:hAnsi="Times New Roman" w:cs="Times New Roman"/>
+              </w:rPr>
+              <w:t xml:space="preserve">Denominator </w:t>
+            </w:r>
+            <w:proofErr w:type="spellStart"/>
+            <w:r>
+              <w:rPr>
+                <w:rFonts w:ascii="Times New Roman" w:hAnsi="Times New Roman" w:cs="Times New Roman"/>
+              </w:rPr>
+              <w:t>df</w:t>
+            </w:r>
+            <w:proofErr w:type="spellEnd"/>
+            <w:r>
+              <w:rPr>
+                <w:rFonts w:ascii="Times New Roman" w:hAnsi="Times New Roman" w:cs="Times New Roman"/>
+              </w:rPr>
+              <w:t xml:space="preserve"> = 12.0000000</w:t>
+            </w:r>
+          </w:p>
+          <w:p>
+            <w:pPr>
+              <w:rPr>
+                <w:rFonts w:ascii="Times New Roman" w:hAnsi="Times New Roman" w:cs="Times New Roman"/>
+              </w:rPr>
+            </w:pPr>
+            <w:r>
+              <w:rPr>
+                <w:rFonts w:ascii="Times New Roman" w:hAnsi="Times New Roman" w:cs="Times New Roman"/>
+              </w:rPr>
               <w:t>Total sample size = 5</w:t>
             </w:r>
           </w:p>
           <w:p>
             <w:pPr>
               <w:spacing w:after="160" w:line="259" w:lineRule="auto"/>
-            </w:pPr>
-            <w:r>
+              <w:rPr>
+                <w:rFonts w:ascii="Times New Roman" w:hAnsi="Times New Roman" w:cs="Times New Roman"/>
+              </w:rPr>
+            </w:pPr>
+            <w:r>
+              <w:rPr>
+                <w:rFonts w:ascii="Times New Roman" w:hAnsi="Times New Roman" w:cs="Times New Roman"/>
+              </w:rPr>
               <w:t>Actual power = 0.9824202</w:t>
             </w:r>
           </w:p>
@@ -322,28 +570,133 @@
           <w:p>
             <w:pPr>
               <w:spacing w:after="160" w:line="259" w:lineRule="auto"/>
-            </w:pPr>
-            <w:r>
+              <w:rPr>
+                <w:rFonts w:ascii="Times New Roman" w:hAnsi="Times New Roman" w:cs="Times New Roman"/>
+              </w:rPr>
+            </w:pPr>
+            <w:r>
+              <w:rPr>
+                <w:rFonts w:ascii="Times New Roman" w:hAnsi="Times New Roman" w:cs="Times New Roman"/>
+              </w:rPr>
               <w:t>Repeated measures ANOVA with three linear contrasts, comparing the d’ value of two n-back levels (2, 3, 4) at a time.</w:t>
             </w:r>
           </w:p>
           <w:p>
             <w:pPr>
               <w:spacing w:after="160" w:line="259" w:lineRule="auto"/>
-            </w:pPr>
-            <w:r>
+              <w:rPr>
+                <w:rFonts w:ascii="Times New Roman" w:hAnsi="Times New Roman" w:cs="Times New Roman"/>
+              </w:rPr>
+            </w:pPr>
+            <w:r>
+              <w:rPr>
+                <w:rFonts w:ascii="Times New Roman" w:hAnsi="Times New Roman" w:cs="Times New Roman"/>
+              </w:rPr>
               <w:t>The ANOVA is cal</w:t>
             </w:r>
             <w:r>
-              <w:t>culated using aov_ez() of the afex-package, estimated marginal means are calculated using emmeans() from the emmeans-package, and pairwise contrasts are calculated using pairs().</w:t>
+              <w:rPr>
+                <w:rFonts w:ascii="Times New Roman" w:hAnsi="Times New Roman" w:cs="Times New Roman"/>
+              </w:rPr>
+              <w:t xml:space="preserve">culated using </w:t>
+            </w:r>
+            <w:proofErr w:type="spellStart"/>
+            <w:r>
+              <w:rPr>
+                <w:rFonts w:ascii="Times New Roman" w:hAnsi="Times New Roman" w:cs="Times New Roman"/>
+              </w:rPr>
+              <w:t>aov_</w:t>
+            </w:r>
+            <w:proofErr w:type="gramStart"/>
+            <w:r>
+              <w:rPr>
+                <w:rFonts w:ascii="Times New Roman" w:hAnsi="Times New Roman" w:cs="Times New Roman"/>
+              </w:rPr>
+              <w:t>ez</w:t>
+            </w:r>
+            <w:proofErr w:type="spellEnd"/>
+            <w:r>
+              <w:rPr>
+                <w:rFonts w:ascii="Times New Roman" w:hAnsi="Times New Roman" w:cs="Times New Roman"/>
+              </w:rPr>
+              <w:t>(</w:t>
+            </w:r>
+            <w:proofErr w:type="gramEnd"/>
+            <w:r>
+              <w:rPr>
+                <w:rFonts w:ascii="Times New Roman" w:hAnsi="Times New Roman" w:cs="Times New Roman"/>
+              </w:rPr>
+              <w:t xml:space="preserve">) of the </w:t>
+            </w:r>
+            <w:proofErr w:type="spellStart"/>
+            <w:r>
+              <w:rPr>
+                <w:rFonts w:ascii="Times New Roman" w:hAnsi="Times New Roman" w:cs="Times New Roman"/>
+              </w:rPr>
+              <w:t>afex</w:t>
+            </w:r>
+            <w:proofErr w:type="spellEnd"/>
+            <w:r>
+              <w:rPr>
+                <w:rFonts w:ascii="Times New Roman" w:hAnsi="Times New Roman" w:cs="Times New Roman"/>
+              </w:rPr>
+              <w:t xml:space="preserve">-package, estimated marginal means are calculated using </w:t>
+            </w:r>
+            <w:proofErr w:type="spellStart"/>
+            <w:r>
+              <w:rPr>
+                <w:rFonts w:ascii="Times New Roman" w:hAnsi="Times New Roman" w:cs="Times New Roman"/>
+              </w:rPr>
+              <w:t>emmeans</w:t>
+            </w:r>
+            <w:proofErr w:type="spellEnd"/>
+            <w:r>
+              <w:rPr>
+                <w:rFonts w:ascii="Times New Roman" w:hAnsi="Times New Roman" w:cs="Times New Roman"/>
+              </w:rPr>
+              <w:t xml:space="preserve">() from the </w:t>
+            </w:r>
+            <w:proofErr w:type="spellStart"/>
+            <w:r>
+              <w:rPr>
+                <w:rFonts w:ascii="Times New Roman" w:hAnsi="Times New Roman" w:cs="Times New Roman"/>
+              </w:rPr>
+              <w:t>emmeans</w:t>
+            </w:r>
+            <w:proofErr w:type="spellEnd"/>
+            <w:r>
+              <w:rPr>
+                <w:rFonts w:ascii="Times New Roman" w:hAnsi="Times New Roman" w:cs="Times New Roman"/>
+              </w:rPr>
+              <w:t>-package, and pairwise contrasts are calculated using pairs().</w:t>
             </w:r>
           </w:p>
           <w:p>
             <w:pPr>
               <w:spacing w:after="160" w:line="259" w:lineRule="auto"/>
-            </w:pPr>
-            <w:r>
-              <w:t>Bayes factors are computed for the ANOVA and each contrast using the BayesFactor-package.</w:t>
+              <w:rPr>
+                <w:rFonts w:ascii="Times New Roman" w:hAnsi="Times New Roman" w:cs="Times New Roman"/>
+              </w:rPr>
+            </w:pPr>
+            <w:r>
+              <w:rPr>
+                <w:rFonts w:ascii="Times New Roman" w:hAnsi="Times New Roman" w:cs="Times New Roman"/>
+              </w:rPr>
+              <w:t xml:space="preserve">Bayes factors are computed for the ANOVA and each contrast using the </w:t>
+            </w:r>
+            <w:proofErr w:type="spellStart"/>
+            <w:r>
+              <w:rPr>
+                <w:rFonts w:ascii="Times New Roman" w:hAnsi="Times New Roman" w:cs="Times New Roman"/>
+              </w:rPr>
+              <w:t>BayesFactor</w:t>
+            </w:r>
+            <w:proofErr w:type="spellEnd"/>
+            <w:r>
+              <w:rPr>
+                <w:rFonts w:ascii="Times New Roman" w:hAnsi="Times New Roman" w:cs="Times New Roman"/>
+              </w:rPr>
+              <w:t>-package.</w:t>
             </w:r>
           </w:p>
         </w:tc>
@@ -360,27 +713,48 @@
           <w:p>
             <w:pPr>
               <w:spacing w:after="160" w:line="259" w:lineRule="auto"/>
-            </w:pPr>
-            <w:r>
+              <w:rPr>
+                <w:rFonts w:ascii="Times New Roman" w:hAnsi="Times New Roman" w:cs="Times New Roman"/>
+              </w:rPr>
+            </w:pPr>
+            <w:r>
+              <w:rPr>
+                <w:rFonts w:ascii="Times New Roman" w:hAnsi="Times New Roman" w:cs="Times New Roman"/>
+              </w:rPr>
               <w:t>ANOVA yields p &lt; .05 is interpreted as d’ changing significantly with n-back levels. Values of d’ are interpreted as equal between n-back levels if p &gt; .05.</w:t>
             </w:r>
           </w:p>
           <w:p>
             <w:pPr>
               <w:spacing w:after="160" w:line="259" w:lineRule="auto"/>
-            </w:pPr>
-            <w:r>
+              <w:rPr>
+                <w:rFonts w:ascii="Times New Roman" w:hAnsi="Times New Roman" w:cs="Times New Roman"/>
+              </w:rPr>
+            </w:pPr>
+            <w:r>
+              <w:rPr>
+                <w:rFonts w:ascii="Times New Roman" w:hAnsi="Times New Roman" w:cs="Times New Roman"/>
+              </w:rPr>
               <w:t>Each contrast yielding p &lt; .05 is interpreted as d’ being different between those levels, magnitude and direction are inferred from the respective estimate.</w:t>
             </w:r>
             <w:r>
+              <w:rPr>
+                <w:rFonts w:ascii="Times New Roman" w:hAnsi="Times New Roman" w:cs="Times New Roman"/>
+              </w:rPr>
               <w:t xml:space="preserve"> Values of d’ are interpreted as equal between n-back levels if p &gt; .05.</w:t>
             </w:r>
           </w:p>
           <w:p>
             <w:pPr>
               <w:spacing w:after="160" w:line="259" w:lineRule="auto"/>
-            </w:pPr>
-            <w:r>
+              <w:rPr>
+                <w:rFonts w:ascii="Times New Roman" w:hAnsi="Times New Roman" w:cs="Times New Roman"/>
+              </w:rPr>
+            </w:pPr>
+            <w:r>
+              <w:rPr>
+                <w:rFonts w:ascii="Times New Roman" w:hAnsi="Times New Roman" w:cs="Times New Roman"/>
+              </w:rPr>
               <w:t>The Bayes factor BF10 is reported alongside every p-value to assess the strength of evidence.</w:t>
             </w:r>
           </w:p>
@@ -402,6 +776,9 @@
           <w:p>
             <w:pPr>
               <w:spacing w:after="160" w:line="259" w:lineRule="auto"/>
+              <w:rPr>
+                <w:rFonts w:ascii="Times New Roman" w:hAnsi="Times New Roman" w:cs="Times New Roman"/>
+              </w:rPr>
             </w:pPr>
           </w:p>
         </w:tc>
@@ -418,12 +795,15 @@
           <w:p>
             <w:pPr>
               <w:spacing w:after="160" w:line="259" w:lineRule="auto"/>
-            </w:pPr>
-            <w:r>
-              <w:t xml:space="preserve">1b) </w:t>
-            </w:r>
-            <w:r>
-              <w:t>Reaction time increases with increasing n-back level.</w:t>
+              <w:rPr>
+                <w:rFonts w:ascii="Times New Roman" w:hAnsi="Times New Roman" w:cs="Times New Roman"/>
+              </w:rPr>
+            </w:pPr>
+            <w:r>
+              <w:rPr>
+                <w:rFonts w:ascii="Times New Roman" w:hAnsi="Times New Roman" w:cs="Times New Roman"/>
+              </w:rPr>
+              <w:t>1b) Reaction time increases with increasing n-back level.</w:t>
             </w:r>
           </w:p>
         </w:tc>
@@ -438,109 +818,331 @@
             </w:tcBorders>
           </w:tcPr>
           <w:p>
-            <w:r>
+            <w:pPr>
+              <w:rPr>
+                <w:rFonts w:ascii="Times New Roman" w:hAnsi="Times New Roman" w:cs="Times New Roman"/>
+              </w:rPr>
+            </w:pPr>
+            <w:r>
+              <w:rPr>
+                <w:rFonts w:ascii="Times New Roman" w:hAnsi="Times New Roman" w:cs="Times New Roman"/>
+              </w:rPr>
               <w:t xml:space="preserve">F </w:t>
             </w:r>
             <w:r>
+              <w:rPr>
+                <w:rFonts w:ascii="Times New Roman" w:hAnsi="Times New Roman" w:cs="Times New Roman"/>
+              </w:rPr>
               <w:t>tests - ANOVA: Repeated measures, within factors</w:t>
             </w:r>
           </w:p>
           <w:p>
-            <w:r>
+            <w:pPr>
+              <w:rPr>
+                <w:rFonts w:ascii="Times New Roman" w:hAnsi="Times New Roman" w:cs="Times New Roman"/>
+              </w:rPr>
+            </w:pPr>
+            <w:r>
+              <w:rPr>
+                <w:rFonts w:ascii="Times New Roman" w:hAnsi="Times New Roman" w:cs="Times New Roman"/>
+              </w:rPr>
               <w:t xml:space="preserve">Analysis: A priori: Compute required sample size </w:t>
             </w:r>
           </w:p>
           <w:p>
-            <w:r>
-              <w:rPr>
+            <w:pPr>
+              <w:rPr>
+                <w:rFonts w:ascii="Times New Roman" w:hAnsi="Times New Roman" w:cs="Times New Roman"/>
+              </w:rPr>
+            </w:pPr>
+            <w:r>
+              <w:rPr>
+                <w:rFonts w:ascii="Times New Roman" w:hAnsi="Times New Roman" w:cs="Times New Roman"/>
                 <w:u w:val="single"/>
               </w:rPr>
               <w:t>Input</w:t>
             </w:r>
             <w:r>
+              <w:rPr>
+                <w:rFonts w:ascii="Times New Roman" w:hAnsi="Times New Roman" w:cs="Times New Roman"/>
+              </w:rPr>
               <w:t>:</w:t>
             </w:r>
           </w:p>
           <w:p>
-            <w:r>
+            <w:pPr>
+              <w:rPr>
+                <w:rFonts w:ascii="Times New Roman" w:hAnsi="Times New Roman" w:cs="Times New Roman"/>
+              </w:rPr>
+            </w:pPr>
+            <w:r>
+              <w:rPr>
+                <w:rFonts w:ascii="Times New Roman" w:hAnsi="Times New Roman" w:cs="Times New Roman"/>
+              </w:rPr>
               <w:t>Effect size f = 0.2041241</w:t>
             </w:r>
           </w:p>
           <w:p>
-            <w:r>
-              <w:t>α err prob = 0.05</w:t>
-            </w:r>
-          </w:p>
-          <w:p>
-            <w:r>
-              <w:t>Power (1-β err prob) = 0.95</w:t>
-            </w:r>
-          </w:p>
-          <w:p>
-            <w:r>
+            <w:pPr>
+              <w:rPr>
+                <w:rFonts w:ascii="Times New Roman" w:hAnsi="Times New Roman" w:cs="Times New Roman"/>
+              </w:rPr>
+            </w:pPr>
+            <w:r>
+              <w:rPr>
+                <w:rFonts w:ascii="Times New Roman" w:hAnsi="Times New Roman" w:cs="Times New Roman"/>
+              </w:rPr>
+              <w:t xml:space="preserve">α err </w:t>
+            </w:r>
+            <w:proofErr w:type="spellStart"/>
+            <w:r>
+              <w:rPr>
+                <w:rFonts w:ascii="Times New Roman" w:hAnsi="Times New Roman" w:cs="Times New Roman"/>
+              </w:rPr>
+              <w:t>prob</w:t>
+            </w:r>
+            <w:proofErr w:type="spellEnd"/>
+            <w:r>
+              <w:rPr>
+                <w:rFonts w:ascii="Times New Roman" w:hAnsi="Times New Roman" w:cs="Times New Roman"/>
+              </w:rPr>
+              <w:t xml:space="preserve"> = 0.05</w:t>
+            </w:r>
+          </w:p>
+          <w:p>
+            <w:pPr>
+              <w:rPr>
+                <w:rFonts w:ascii="Times New Roman" w:hAnsi="Times New Roman" w:cs="Times New Roman"/>
+              </w:rPr>
+            </w:pPr>
+            <w:r>
+              <w:rPr>
+                <w:rFonts w:ascii="Times New Roman" w:hAnsi="Times New Roman" w:cs="Times New Roman"/>
+              </w:rPr>
+              <w:t xml:space="preserve">Power (1-β err </w:t>
+            </w:r>
+            <w:proofErr w:type="spellStart"/>
+            <w:r>
+              <w:rPr>
+                <w:rFonts w:ascii="Times New Roman" w:hAnsi="Times New Roman" w:cs="Times New Roman"/>
+              </w:rPr>
+              <w:t>prob</w:t>
+            </w:r>
+            <w:proofErr w:type="spellEnd"/>
+            <w:r>
+              <w:rPr>
+                <w:rFonts w:ascii="Times New Roman" w:hAnsi="Times New Roman" w:cs="Times New Roman"/>
+              </w:rPr>
+              <w:t>) = 0.95</w:t>
+            </w:r>
+          </w:p>
+          <w:p>
+            <w:pPr>
+              <w:rPr>
+                <w:rFonts w:ascii="Times New Roman" w:hAnsi="Times New Roman" w:cs="Times New Roman"/>
+              </w:rPr>
+            </w:pPr>
+            <w:r>
+              <w:rPr>
+                <w:rFonts w:ascii="Times New Roman" w:hAnsi="Times New Roman" w:cs="Times New Roman"/>
+              </w:rPr>
               <w:t>Number of groups = 1</w:t>
             </w:r>
           </w:p>
           <w:p>
-            <w:r>
+            <w:pPr>
+              <w:rPr>
+                <w:rFonts w:ascii="Times New Roman" w:hAnsi="Times New Roman" w:cs="Times New Roman"/>
+              </w:rPr>
+            </w:pPr>
+            <w:r>
+              <w:rPr>
+                <w:rFonts w:ascii="Times New Roman" w:hAnsi="Times New Roman" w:cs="Times New Roman"/>
+              </w:rPr>
+              <w:t>Number of measurements = 4</w:t>
+            </w:r>
+          </w:p>
+          <w:p>
+            <w:pPr>
+              <w:rPr>
+                <w:rFonts w:ascii="Times New Roman" w:hAnsi="Times New Roman" w:cs="Times New Roman"/>
+              </w:rPr>
+            </w:pPr>
+            <w:proofErr w:type="spellStart"/>
+            <w:r>
+              <w:rPr>
+                <w:rFonts w:ascii="Times New Roman" w:hAnsi="Times New Roman" w:cs="Times New Roman"/>
+              </w:rPr>
+              <w:t>Corr</w:t>
+            </w:r>
+            <w:proofErr w:type="spellEnd"/>
+            <w:r>
+              <w:rPr>
+                <w:rFonts w:ascii="Times New Roman" w:hAnsi="Times New Roman" w:cs="Times New Roman"/>
+              </w:rPr>
+              <w:t xml:space="preserve"> among rep measures = 0.5</w:t>
+            </w:r>
+          </w:p>
+          <w:p>
+            <w:pPr>
+              <w:rPr>
+                <w:rFonts w:ascii="Times New Roman" w:hAnsi="Times New Roman" w:cs="Times New Roman"/>
+              </w:rPr>
+            </w:pPr>
+            <w:proofErr w:type="spellStart"/>
+            <w:r>
+              <w:rPr>
+                <w:rFonts w:ascii="Times New Roman" w:hAnsi="Times New Roman" w:cs="Times New Roman"/>
+              </w:rPr>
               <w:lastRenderedPageBreak/>
-              <w:t>Number of measurements = 4</w:t>
-            </w:r>
-          </w:p>
-          <w:p>
-            <w:r>
-              <w:t>Corr among rep measures = 0.5</w:t>
-            </w:r>
-          </w:p>
-          <w:p>
-            <w:r>
-              <w:t>Nonsphericity correction ε = 1</w:t>
-            </w:r>
-          </w:p>
-          <w:p>
-            <w:r>
-              <w:rPr>
+              <w:t>Nonsphericity</w:t>
+            </w:r>
+            <w:proofErr w:type="spellEnd"/>
+            <w:r>
+              <w:rPr>
+                <w:rFonts w:ascii="Times New Roman" w:hAnsi="Times New Roman" w:cs="Times New Roman"/>
+              </w:rPr>
+              <w:t xml:space="preserve"> correction ε = 1</w:t>
+            </w:r>
+          </w:p>
+          <w:p>
+            <w:pPr>
+              <w:rPr>
+                <w:rFonts w:ascii="Times New Roman" w:hAnsi="Times New Roman" w:cs="Times New Roman"/>
+              </w:rPr>
+            </w:pPr>
+            <w:r>
+              <w:rPr>
+                <w:rFonts w:ascii="Times New Roman" w:hAnsi="Times New Roman" w:cs="Times New Roman"/>
                 <w:u w:val="single"/>
               </w:rPr>
               <w:t>Output</w:t>
             </w:r>
             <w:r>
+              <w:rPr>
+                <w:rFonts w:ascii="Times New Roman" w:hAnsi="Times New Roman" w:cs="Times New Roman"/>
+              </w:rPr>
               <w:t>:</w:t>
             </w:r>
             <w:r>
+              <w:rPr>
+                <w:rFonts w:ascii="Times New Roman" w:hAnsi="Times New Roman" w:cs="Times New Roman"/>
+              </w:rPr>
               <w:tab/>
             </w:r>
           </w:p>
           <w:p>
-            <w:r>
-              <w:t>Noncentrality parameter λ = 17.6666588</w:t>
-            </w:r>
-          </w:p>
-          <w:p>
-            <w:r>
+            <w:pPr>
+              <w:rPr>
+                <w:rFonts w:ascii="Times New Roman" w:hAnsi="Times New Roman" w:cs="Times New Roman"/>
+              </w:rPr>
+            </w:pPr>
+            <w:proofErr w:type="spellStart"/>
+            <w:r>
+              <w:rPr>
+                <w:rFonts w:ascii="Times New Roman" w:hAnsi="Times New Roman" w:cs="Times New Roman"/>
+              </w:rPr>
+              <w:t>Noncentrality</w:t>
+            </w:r>
+            <w:proofErr w:type="spellEnd"/>
+            <w:r>
+              <w:rPr>
+                <w:rFonts w:ascii="Times New Roman" w:hAnsi="Times New Roman" w:cs="Times New Roman"/>
+              </w:rPr>
+              <w:t xml:space="preserve"> parameter λ = 17.6666588</w:t>
+            </w:r>
+          </w:p>
+          <w:p>
+            <w:pPr>
+              <w:rPr>
+                <w:rFonts w:ascii="Times New Roman" w:hAnsi="Times New Roman" w:cs="Times New Roman"/>
+              </w:rPr>
+            </w:pPr>
+            <w:r>
+              <w:rPr>
+                <w:rFonts w:ascii="Times New Roman" w:hAnsi="Times New Roman" w:cs="Times New Roman"/>
+              </w:rPr>
               <w:t>Critical F = 2.6625685</w:t>
             </w:r>
           </w:p>
           <w:p>
-            <w:r>
-              <w:t>Numerator df = 3.0000000</w:t>
-            </w:r>
-          </w:p>
-          <w:p>
-            <w:r>
-              <w:t>Denominator df = 156</w:t>
-            </w:r>
-          </w:p>
-          <w:p>
-            <w:r>
+            <w:pPr>
+              <w:rPr>
+                <w:rFonts w:ascii="Times New Roman" w:hAnsi="Times New Roman" w:cs="Times New Roman"/>
+              </w:rPr>
+            </w:pPr>
+            <w:r>
+              <w:rPr>
+                <w:rFonts w:ascii="Times New Roman" w:hAnsi="Times New Roman" w:cs="Times New Roman"/>
+              </w:rPr>
+              <w:t xml:space="preserve">Numerator </w:t>
+            </w:r>
+            <w:proofErr w:type="spellStart"/>
+            <w:r>
+              <w:rPr>
+                <w:rFonts w:ascii="Times New Roman" w:hAnsi="Times New Roman" w:cs="Times New Roman"/>
+              </w:rPr>
+              <w:t>df</w:t>
+            </w:r>
+            <w:proofErr w:type="spellEnd"/>
+            <w:r>
+              <w:rPr>
+                <w:rFonts w:ascii="Times New Roman" w:hAnsi="Times New Roman" w:cs="Times New Roman"/>
+              </w:rPr>
+              <w:t xml:space="preserve"> = 3.0000000</w:t>
+            </w:r>
+          </w:p>
+          <w:p>
+            <w:pPr>
+              <w:rPr>
+                <w:rFonts w:ascii="Times New Roman" w:hAnsi="Times New Roman" w:cs="Times New Roman"/>
+              </w:rPr>
+            </w:pPr>
+            <w:r>
+              <w:rPr>
+                <w:rFonts w:ascii="Times New Roman" w:hAnsi="Times New Roman" w:cs="Times New Roman"/>
+              </w:rPr>
+              <w:t xml:space="preserve">Denominator </w:t>
+            </w:r>
+            <w:proofErr w:type="spellStart"/>
+            <w:r>
+              <w:rPr>
+                <w:rFonts w:ascii="Times New Roman" w:hAnsi="Times New Roman" w:cs="Times New Roman"/>
+              </w:rPr>
+              <w:t>df</w:t>
+            </w:r>
+            <w:proofErr w:type="spellEnd"/>
+            <w:r>
+              <w:rPr>
+                <w:rFonts w:ascii="Times New Roman" w:hAnsi="Times New Roman" w:cs="Times New Roman"/>
+              </w:rPr>
+              <w:t xml:space="preserve"> = 156</w:t>
+            </w:r>
+          </w:p>
+          <w:p>
+            <w:pPr>
+              <w:rPr>
+                <w:rFonts w:ascii="Times New Roman" w:hAnsi="Times New Roman" w:cs="Times New Roman"/>
+              </w:rPr>
+            </w:pPr>
+            <w:r>
+              <w:rPr>
+                <w:rFonts w:ascii="Times New Roman" w:hAnsi="Times New Roman" w:cs="Times New Roman"/>
+              </w:rPr>
               <w:t>Total sample size = 53</w:t>
             </w:r>
           </w:p>
           <w:p>
             <w:pPr>
               <w:spacing w:after="160" w:line="259" w:lineRule="auto"/>
-            </w:pPr>
-            <w:r>
+              <w:rPr>
+                <w:rFonts w:ascii="Times New Roman" w:hAnsi="Times New Roman" w:cs="Times New Roman"/>
+              </w:rPr>
+            </w:pPr>
+            <w:r>
+              <w:rPr>
+                <w:rFonts w:ascii="Times New Roman" w:hAnsi="Times New Roman" w:cs="Times New Roman"/>
+              </w:rPr>
               <w:t>Actual power = 0.9506921</w:t>
             </w:r>
           </w:p>
@@ -558,8 +1160,14 @@
           <w:p>
             <w:pPr>
               <w:spacing w:after="160" w:line="259" w:lineRule="auto"/>
-            </w:pPr>
-            <w:r>
+              <w:rPr>
+                <w:rFonts w:ascii="Times New Roman" w:hAnsi="Times New Roman" w:cs="Times New Roman"/>
+              </w:rPr>
+            </w:pPr>
+            <w:r>
+              <w:rPr>
+                <w:rFonts w:ascii="Times New Roman" w:hAnsi="Times New Roman" w:cs="Times New Roman"/>
+              </w:rPr>
               <w:lastRenderedPageBreak/>
               <w:t>Repeated measures ANOVA with three linear contrasts, comparing the median reaction time of two n-back levels (2, 3, 4) at a time.</w:t>
             </w:r>
@@ -567,21 +1175,120 @@
           <w:p>
             <w:pPr>
               <w:spacing w:after="160" w:line="259" w:lineRule="auto"/>
-            </w:pPr>
-            <w:r>
-              <w:t xml:space="preserve">The ANOVA is calculated using aov_ez() of the afex-package, estimated marginal means are </w:t>
-            </w:r>
-            <w:r>
+              <w:rPr>
+                <w:rFonts w:ascii="Times New Roman" w:hAnsi="Times New Roman" w:cs="Times New Roman"/>
+              </w:rPr>
+            </w:pPr>
+            <w:r>
+              <w:rPr>
+                <w:rFonts w:ascii="Times New Roman" w:hAnsi="Times New Roman" w:cs="Times New Roman"/>
+              </w:rPr>
+              <w:t xml:space="preserve">The ANOVA is calculated using </w:t>
+            </w:r>
+            <w:proofErr w:type="spellStart"/>
+            <w:r>
+              <w:rPr>
+                <w:rFonts w:ascii="Times New Roman" w:hAnsi="Times New Roman" w:cs="Times New Roman"/>
+              </w:rPr>
+              <w:t>aov_</w:t>
+            </w:r>
+            <w:proofErr w:type="gramStart"/>
+            <w:r>
+              <w:rPr>
+                <w:rFonts w:ascii="Times New Roman" w:hAnsi="Times New Roman" w:cs="Times New Roman"/>
+              </w:rPr>
+              <w:t>ez</w:t>
+            </w:r>
+            <w:proofErr w:type="spellEnd"/>
+            <w:r>
+              <w:rPr>
+                <w:rFonts w:ascii="Times New Roman" w:hAnsi="Times New Roman" w:cs="Times New Roman"/>
+              </w:rPr>
+              <w:t>(</w:t>
+            </w:r>
+            <w:proofErr w:type="gramEnd"/>
+            <w:r>
+              <w:rPr>
+                <w:rFonts w:ascii="Times New Roman" w:hAnsi="Times New Roman" w:cs="Times New Roman"/>
+              </w:rPr>
+              <w:t xml:space="preserve">) of the </w:t>
+            </w:r>
+            <w:proofErr w:type="spellStart"/>
+            <w:r>
+              <w:rPr>
+                <w:rFonts w:ascii="Times New Roman" w:hAnsi="Times New Roman" w:cs="Times New Roman"/>
+              </w:rPr>
+              <w:t>afex</w:t>
+            </w:r>
+            <w:proofErr w:type="spellEnd"/>
+            <w:r>
+              <w:rPr>
+                <w:rFonts w:ascii="Times New Roman" w:hAnsi="Times New Roman" w:cs="Times New Roman"/>
+              </w:rPr>
+              <w:t xml:space="preserve">-package, estimated marginal means are calculated using </w:t>
+            </w:r>
+            <w:proofErr w:type="spellStart"/>
+            <w:r>
+              <w:rPr>
+                <w:rFonts w:ascii="Times New Roman" w:hAnsi="Times New Roman" w:cs="Times New Roman"/>
+              </w:rPr>
+              <w:t>emmeans</w:t>
+            </w:r>
+            <w:proofErr w:type="spellEnd"/>
+            <w:r>
+              <w:rPr>
+                <w:rFonts w:ascii="Times New Roman" w:hAnsi="Times New Roman" w:cs="Times New Roman"/>
+              </w:rPr>
+              <w:t xml:space="preserve">() from the </w:t>
+            </w:r>
+            <w:proofErr w:type="spellStart"/>
+            <w:r>
+              <w:rPr>
+                <w:rFonts w:ascii="Times New Roman" w:hAnsi="Times New Roman" w:cs="Times New Roman"/>
+              </w:rPr>
+              <w:t>emmeans</w:t>
+            </w:r>
+            <w:proofErr w:type="spellEnd"/>
+            <w:r>
+              <w:rPr>
+                <w:rFonts w:ascii="Times New Roman" w:hAnsi="Times New Roman" w:cs="Times New Roman"/>
+              </w:rPr>
+              <w:t xml:space="preserve">-package, and </w:t>
+            </w:r>
+            <w:r>
+              <w:rPr>
+                <w:rFonts w:ascii="Times New Roman" w:hAnsi="Times New Roman" w:cs="Times New Roman"/>
+              </w:rPr>
               <w:lastRenderedPageBreak/>
-              <w:t>calculated using emmeans() from the emmeans-package, and pairwise contrasts are calculated using pairs().</w:t>
+              <w:t>pairwise contrasts are calculated using pairs().</w:t>
             </w:r>
           </w:p>
           <w:p>
             <w:pPr>
               <w:spacing w:after="160" w:line="259" w:lineRule="auto"/>
-            </w:pPr>
-            <w:r>
-              <w:t>Bayes factors are computed for the ANOVA and each contrast using the BayesFactor-package.</w:t>
+              <w:rPr>
+                <w:rFonts w:ascii="Times New Roman" w:hAnsi="Times New Roman" w:cs="Times New Roman"/>
+              </w:rPr>
+            </w:pPr>
+            <w:r>
+              <w:rPr>
+                <w:rFonts w:ascii="Times New Roman" w:hAnsi="Times New Roman" w:cs="Times New Roman"/>
+              </w:rPr>
+              <w:t xml:space="preserve">Bayes factors are computed for the ANOVA and each contrast using the </w:t>
+            </w:r>
+            <w:proofErr w:type="spellStart"/>
+            <w:r>
+              <w:rPr>
+                <w:rFonts w:ascii="Times New Roman" w:hAnsi="Times New Roman" w:cs="Times New Roman"/>
+              </w:rPr>
+              <w:t>BayesFactor</w:t>
+            </w:r>
+            <w:proofErr w:type="spellEnd"/>
+            <w:r>
+              <w:rPr>
+                <w:rFonts w:ascii="Times New Roman" w:hAnsi="Times New Roman" w:cs="Times New Roman"/>
+              </w:rPr>
+              <w:t>-package.</w:t>
             </w:r>
           </w:p>
         </w:tc>
@@ -598,8 +1305,14 @@
           <w:p>
             <w:pPr>
               <w:spacing w:after="160" w:line="259" w:lineRule="auto"/>
-            </w:pPr>
-            <w:r>
+              <w:rPr>
+                <w:rFonts w:ascii="Times New Roman" w:hAnsi="Times New Roman" w:cs="Times New Roman"/>
+              </w:rPr>
+            </w:pPr>
+            <w:r>
+              <w:rPr>
+                <w:rFonts w:ascii="Times New Roman" w:hAnsi="Times New Roman" w:cs="Times New Roman"/>
+              </w:rPr>
               <w:lastRenderedPageBreak/>
               <w:t>ANOVA yields p &lt; .05 is interpreted as the median reaction time changing significantly with n-back levels. Median reaction times are interpreted as equal between n-back levels if p &gt; .05.</w:t>
             </w:r>
@@ -607,17 +1320,35 @@
           <w:p>
             <w:pPr>
               <w:spacing w:after="160" w:line="259" w:lineRule="auto"/>
-            </w:pPr>
-            <w:r>
+              <w:rPr>
+                <w:rFonts w:ascii="Times New Roman" w:hAnsi="Times New Roman" w:cs="Times New Roman"/>
+              </w:rPr>
+            </w:pPr>
+            <w:r>
+              <w:rPr>
+                <w:rFonts w:ascii="Times New Roman" w:hAnsi="Times New Roman" w:cs="Times New Roman"/>
+              </w:rPr>
+              <w:t xml:space="preserve">Each contrast yielding p &lt; .05 is interpreted as the median reaction time being different </w:t>
+            </w:r>
+            <w:r>
+              <w:rPr>
+                <w:rFonts w:ascii="Times New Roman" w:hAnsi="Times New Roman" w:cs="Times New Roman"/>
+              </w:rPr>
               <w:lastRenderedPageBreak/>
-              <w:t>Each contrast yielding p &lt; .05 is interpreted as the median reaction time being different between those levels, magnitude and direction are inferred from the respective estimate. Median reaction times are interpreted as equal between n-back levels if p &gt; .05.</w:t>
+              <w:t>between those levels, magnitude and direction are inferred from the respective estimate. Median reaction times are interpreted as equal between n-back levels if p &gt; .05.</w:t>
             </w:r>
           </w:p>
           <w:p>
             <w:pPr>
               <w:spacing w:after="160" w:line="259" w:lineRule="auto"/>
-            </w:pPr>
-            <w:r>
+              <w:rPr>
+                <w:rFonts w:ascii="Times New Roman" w:hAnsi="Times New Roman" w:cs="Times New Roman"/>
+              </w:rPr>
+            </w:pPr>
+            <w:r>
+              <w:rPr>
+                <w:rFonts w:ascii="Times New Roman" w:hAnsi="Times New Roman" w:cs="Times New Roman"/>
+              </w:rPr>
               <w:t>The Bayes factor BF10 is reported alongside every p-value to assess the strength of evidence.</w:t>
             </w:r>
           </w:p>
@@ -640,6 +1371,9 @@
           <w:p>
             <w:pPr>
               <w:spacing w:after="160" w:line="259" w:lineRule="auto"/>
+              <w:rPr>
+                <w:rFonts w:ascii="Times New Roman" w:hAnsi="Times New Roman" w:cs="Times New Roman"/>
+              </w:rPr>
             </w:pPr>
           </w:p>
         </w:tc>
@@ -656,12 +1390,15 @@
           <w:p>
             <w:pPr>
               <w:spacing w:after="160" w:line="259" w:lineRule="auto"/>
-            </w:pPr>
-            <w:r>
-              <w:t xml:space="preserve">1c) </w:t>
-            </w:r>
-            <w:r>
-              <w:t>Ratings on all NTLX subscales increase with increasing n-back level.</w:t>
+              <w:rPr>
+                <w:rFonts w:ascii="Times New Roman" w:hAnsi="Times New Roman" w:cs="Times New Roman"/>
+              </w:rPr>
+            </w:pPr>
+            <w:r>
+              <w:rPr>
+                <w:rFonts w:ascii="Times New Roman" w:hAnsi="Times New Roman" w:cs="Times New Roman"/>
+              </w:rPr>
+              <w:t>1c) Ratings on all NTLX subscales increase with increasing n-back level.</w:t>
             </w:r>
           </w:p>
         </w:tc>
@@ -678,112 +1415,336 @@
           <w:p>
             <w:pPr>
               <w:spacing w:after="160" w:line="259" w:lineRule="auto"/>
-            </w:pPr>
-            <w:r>
+              <w:rPr>
+                <w:rFonts w:ascii="Times New Roman" w:hAnsi="Times New Roman" w:cs="Times New Roman"/>
+              </w:rPr>
+            </w:pPr>
+            <w:r>
+              <w:rPr>
+                <w:rFonts w:ascii="Times New Roman" w:hAnsi="Times New Roman" w:cs="Times New Roman"/>
+              </w:rPr>
               <w:t>From Kramer et al.:</w:t>
             </w:r>
           </w:p>
           <w:p>
-            <w:r>
+            <w:pPr>
+              <w:rPr>
+                <w:rFonts w:ascii="Times New Roman" w:hAnsi="Times New Roman" w:cs="Times New Roman"/>
+              </w:rPr>
+            </w:pPr>
+            <w:r>
+              <w:rPr>
+                <w:rFonts w:ascii="Times New Roman" w:hAnsi="Times New Roman" w:cs="Times New Roman"/>
+              </w:rPr>
               <w:t>F tests - ANOVA: Repeated measures, within factors</w:t>
             </w:r>
           </w:p>
           <w:p>
-            <w:r>
+            <w:pPr>
+              <w:rPr>
+                <w:rFonts w:ascii="Times New Roman" w:hAnsi="Times New Roman" w:cs="Times New Roman"/>
+              </w:rPr>
+            </w:pPr>
+            <w:r>
+              <w:rPr>
+                <w:rFonts w:ascii="Times New Roman" w:hAnsi="Times New Roman" w:cs="Times New Roman"/>
+              </w:rPr>
               <w:t xml:space="preserve">Analysis: A priori: Compute required sample size </w:t>
             </w:r>
           </w:p>
           <w:p>
-            <w:r>
-              <w:rPr>
+            <w:pPr>
+              <w:rPr>
+                <w:rFonts w:ascii="Times New Roman" w:hAnsi="Times New Roman" w:cs="Times New Roman"/>
+              </w:rPr>
+            </w:pPr>
+            <w:r>
+              <w:rPr>
+                <w:rFonts w:ascii="Times New Roman" w:hAnsi="Times New Roman" w:cs="Times New Roman"/>
                 <w:u w:val="single"/>
               </w:rPr>
               <w:t>Input</w:t>
             </w:r>
             <w:r>
+              <w:rPr>
+                <w:rFonts w:ascii="Times New Roman" w:hAnsi="Times New Roman" w:cs="Times New Roman"/>
+              </w:rPr>
               <w:t>:</w:t>
             </w:r>
           </w:p>
           <w:p>
-            <w:r>
+            <w:pPr>
+              <w:rPr>
+                <w:rFonts w:ascii="Times New Roman" w:hAnsi="Times New Roman" w:cs="Times New Roman"/>
+              </w:rPr>
+            </w:pPr>
+            <w:r>
+              <w:rPr>
+                <w:rFonts w:ascii="Times New Roman" w:hAnsi="Times New Roman" w:cs="Times New Roman"/>
+              </w:rPr>
               <w:t>Effect size f = 0.7071068</w:t>
             </w:r>
           </w:p>
           <w:p>
-            <w:r>
-              <w:t>α err prob = 0.05</w:t>
-            </w:r>
-          </w:p>
-          <w:p>
-            <w:r>
-              <w:t>Power (1-β err prob) = 0.95</w:t>
-            </w:r>
-          </w:p>
-          <w:p>
-            <w:r>
+            <w:pPr>
+              <w:rPr>
+                <w:rFonts w:ascii="Times New Roman" w:hAnsi="Times New Roman" w:cs="Times New Roman"/>
+              </w:rPr>
+            </w:pPr>
+            <w:r>
+              <w:rPr>
+                <w:rFonts w:ascii="Times New Roman" w:hAnsi="Times New Roman" w:cs="Times New Roman"/>
+              </w:rPr>
+              <w:t xml:space="preserve">α err </w:t>
+            </w:r>
+            <w:proofErr w:type="spellStart"/>
+            <w:r>
+              <w:rPr>
+                <w:rFonts w:ascii="Times New Roman" w:hAnsi="Times New Roman" w:cs="Times New Roman"/>
+              </w:rPr>
+              <w:t>prob</w:t>
+            </w:r>
+            <w:proofErr w:type="spellEnd"/>
+            <w:r>
+              <w:rPr>
+                <w:rFonts w:ascii="Times New Roman" w:hAnsi="Times New Roman" w:cs="Times New Roman"/>
+              </w:rPr>
+              <w:t xml:space="preserve"> = 0.05</w:t>
+            </w:r>
+          </w:p>
+          <w:p>
+            <w:pPr>
+              <w:rPr>
+                <w:rFonts w:ascii="Times New Roman" w:hAnsi="Times New Roman" w:cs="Times New Roman"/>
+              </w:rPr>
+            </w:pPr>
+            <w:r>
+              <w:rPr>
+                <w:rFonts w:ascii="Times New Roman" w:hAnsi="Times New Roman" w:cs="Times New Roman"/>
+              </w:rPr>
+              <w:t xml:space="preserve">Power (1-β err </w:t>
+            </w:r>
+            <w:proofErr w:type="spellStart"/>
+            <w:r>
+              <w:rPr>
+                <w:rFonts w:ascii="Times New Roman" w:hAnsi="Times New Roman" w:cs="Times New Roman"/>
+              </w:rPr>
+              <w:t>prob</w:t>
+            </w:r>
+            <w:proofErr w:type="spellEnd"/>
+            <w:r>
+              <w:rPr>
+                <w:rFonts w:ascii="Times New Roman" w:hAnsi="Times New Roman" w:cs="Times New Roman"/>
+              </w:rPr>
+              <w:t>) = 0.95</w:t>
+            </w:r>
+          </w:p>
+          <w:p>
+            <w:pPr>
+              <w:rPr>
+                <w:rFonts w:ascii="Times New Roman" w:hAnsi="Times New Roman" w:cs="Times New Roman"/>
+              </w:rPr>
+            </w:pPr>
+            <w:r>
+              <w:rPr>
+                <w:rFonts w:ascii="Times New Roman" w:hAnsi="Times New Roman" w:cs="Times New Roman"/>
+              </w:rPr>
               <w:t>Number of groups = 1</w:t>
             </w:r>
           </w:p>
           <w:p>
-            <w:r>
+            <w:pPr>
+              <w:rPr>
+                <w:rFonts w:ascii="Times New Roman" w:hAnsi="Times New Roman" w:cs="Times New Roman"/>
+              </w:rPr>
+            </w:pPr>
+            <w:r>
+              <w:rPr>
+                <w:rFonts w:ascii="Times New Roman" w:hAnsi="Times New Roman" w:cs="Times New Roman"/>
+              </w:rPr>
               <w:t>Number of measurements = 4</w:t>
             </w:r>
           </w:p>
           <w:p>
-            <w:r>
-              <w:t>Corr among rep measures = 0.5</w:t>
-            </w:r>
-          </w:p>
-          <w:p>
-            <w:r>
-              <w:t>Nonsphericity correction ε = 1</w:t>
-            </w:r>
-          </w:p>
-          <w:p>
-            <w:r>
-              <w:rPr>
+            <w:pPr>
+              <w:rPr>
+                <w:rFonts w:ascii="Times New Roman" w:hAnsi="Times New Roman" w:cs="Times New Roman"/>
+              </w:rPr>
+            </w:pPr>
+            <w:proofErr w:type="spellStart"/>
+            <w:r>
+              <w:rPr>
+                <w:rFonts w:ascii="Times New Roman" w:hAnsi="Times New Roman" w:cs="Times New Roman"/>
+              </w:rPr>
+              <w:t>Corr</w:t>
+            </w:r>
+            <w:proofErr w:type="spellEnd"/>
+            <w:r>
+              <w:rPr>
+                <w:rFonts w:ascii="Times New Roman" w:hAnsi="Times New Roman" w:cs="Times New Roman"/>
+              </w:rPr>
+              <w:t xml:space="preserve"> among rep measures = 0.5</w:t>
+            </w:r>
+          </w:p>
+          <w:p>
+            <w:pPr>
+              <w:rPr>
+                <w:rFonts w:ascii="Times New Roman" w:hAnsi="Times New Roman" w:cs="Times New Roman"/>
+              </w:rPr>
+            </w:pPr>
+            <w:proofErr w:type="spellStart"/>
+            <w:r>
+              <w:rPr>
+                <w:rFonts w:ascii="Times New Roman" w:hAnsi="Times New Roman" w:cs="Times New Roman"/>
+              </w:rPr>
+              <w:t>Nonsphericity</w:t>
+            </w:r>
+            <w:proofErr w:type="spellEnd"/>
+            <w:r>
+              <w:rPr>
+                <w:rFonts w:ascii="Times New Roman" w:hAnsi="Times New Roman" w:cs="Times New Roman"/>
+              </w:rPr>
+              <w:t xml:space="preserve"> correction ε = 1</w:t>
+            </w:r>
+          </w:p>
+          <w:p>
+            <w:pPr>
+              <w:rPr>
+                <w:rFonts w:ascii="Times New Roman" w:hAnsi="Times New Roman" w:cs="Times New Roman"/>
+              </w:rPr>
+            </w:pPr>
+            <w:r>
+              <w:rPr>
+                <w:rFonts w:ascii="Times New Roman" w:hAnsi="Times New Roman" w:cs="Times New Roman"/>
                 <w:u w:val="single"/>
               </w:rPr>
               <w:t>Output</w:t>
             </w:r>
             <w:r>
+              <w:rPr>
+                <w:rFonts w:ascii="Times New Roman" w:hAnsi="Times New Roman" w:cs="Times New Roman"/>
+              </w:rPr>
               <w:t>:</w:t>
             </w:r>
             <w:r>
+              <w:rPr>
+                <w:rFonts w:ascii="Times New Roman" w:hAnsi="Times New Roman" w:cs="Times New Roman"/>
+              </w:rPr>
               <w:tab/>
             </w:r>
           </w:p>
           <w:p>
-            <w:r>
-              <w:t>Noncentrality parameter λ = 24.0000013</w:t>
-            </w:r>
-          </w:p>
-          <w:p>
-            <w:r>
+            <w:pPr>
+              <w:rPr>
+                <w:rFonts w:ascii="Times New Roman" w:hAnsi="Times New Roman" w:cs="Times New Roman"/>
+              </w:rPr>
+            </w:pPr>
+            <w:proofErr w:type="spellStart"/>
+            <w:r>
+              <w:rPr>
+                <w:rFonts w:ascii="Times New Roman" w:hAnsi="Times New Roman" w:cs="Times New Roman"/>
+              </w:rPr>
+              <w:t>Noncentrality</w:t>
+            </w:r>
+            <w:proofErr w:type="spellEnd"/>
+            <w:r>
+              <w:rPr>
+                <w:rFonts w:ascii="Times New Roman" w:hAnsi="Times New Roman" w:cs="Times New Roman"/>
+              </w:rPr>
+              <w:t xml:space="preserve"> parameter λ = 24.0000013</w:t>
+            </w:r>
+          </w:p>
+          <w:p>
+            <w:pPr>
+              <w:rPr>
+                <w:rFonts w:ascii="Times New Roman" w:hAnsi="Times New Roman" w:cs="Times New Roman"/>
+              </w:rPr>
+            </w:pPr>
+            <w:r>
+              <w:rPr>
+                <w:rFonts w:ascii="Times New Roman" w:hAnsi="Times New Roman" w:cs="Times New Roman"/>
+              </w:rPr>
               <w:t>Critical F = 3.2873821</w:t>
             </w:r>
           </w:p>
           <w:p>
-            <w:r>
-              <w:lastRenderedPageBreak/>
-              <w:t>Numerator df = 3.0000000</w:t>
-            </w:r>
-          </w:p>
-          <w:p>
-            <w:r>
-              <w:t>Denominator df = 15.0000000</w:t>
-            </w:r>
-          </w:p>
-          <w:p>
-            <w:r>
+            <w:pPr>
+              <w:rPr>
+                <w:rFonts w:ascii="Times New Roman" w:hAnsi="Times New Roman" w:cs="Times New Roman"/>
+              </w:rPr>
+            </w:pPr>
+            <w:r>
+              <w:rPr>
+                <w:rFonts w:ascii="Times New Roman" w:hAnsi="Times New Roman" w:cs="Times New Roman"/>
+              </w:rPr>
+              <w:t xml:space="preserve">Numerator </w:t>
+            </w:r>
+            <w:proofErr w:type="spellStart"/>
+            <w:r>
+              <w:rPr>
+                <w:rFonts w:ascii="Times New Roman" w:hAnsi="Times New Roman" w:cs="Times New Roman"/>
+              </w:rPr>
+              <w:t>df</w:t>
+            </w:r>
+            <w:proofErr w:type="spellEnd"/>
+            <w:r>
+              <w:rPr>
+                <w:rFonts w:ascii="Times New Roman" w:hAnsi="Times New Roman" w:cs="Times New Roman"/>
+              </w:rPr>
+              <w:t xml:space="preserve"> = 3.0000000</w:t>
+            </w:r>
+          </w:p>
+          <w:p>
+            <w:pPr>
+              <w:rPr>
+                <w:rFonts w:ascii="Times New Roman" w:hAnsi="Times New Roman" w:cs="Times New Roman"/>
+              </w:rPr>
+            </w:pPr>
+            <w:r>
+              <w:rPr>
+                <w:rFonts w:ascii="Times New Roman" w:hAnsi="Times New Roman" w:cs="Times New Roman"/>
+              </w:rPr>
+              <w:t xml:space="preserve">Denominator </w:t>
+            </w:r>
+            <w:proofErr w:type="spellStart"/>
+            <w:r>
+              <w:rPr>
+                <w:rFonts w:ascii="Times New Roman" w:hAnsi="Times New Roman" w:cs="Times New Roman"/>
+              </w:rPr>
+              <w:t>df</w:t>
+            </w:r>
+            <w:proofErr w:type="spellEnd"/>
+            <w:r>
+              <w:rPr>
+                <w:rFonts w:ascii="Times New Roman" w:hAnsi="Times New Roman" w:cs="Times New Roman"/>
+              </w:rPr>
+              <w:t xml:space="preserve"> = 15.0000000</w:t>
+            </w:r>
+          </w:p>
+          <w:p>
+            <w:pPr>
+              <w:rPr>
+                <w:rFonts w:ascii="Times New Roman" w:hAnsi="Times New Roman" w:cs="Times New Roman"/>
+              </w:rPr>
+            </w:pPr>
+            <w:r>
+              <w:rPr>
+                <w:rFonts w:ascii="Times New Roman" w:hAnsi="Times New Roman" w:cs="Times New Roman"/>
+              </w:rPr>
               <w:t>Total sample size = 6</w:t>
             </w:r>
           </w:p>
           <w:p>
             <w:pPr>
               <w:spacing w:after="160" w:line="259" w:lineRule="auto"/>
-            </w:pPr>
-            <w:r>
+              <w:rPr>
+                <w:rFonts w:ascii="Times New Roman" w:hAnsi="Times New Roman" w:cs="Times New Roman"/>
+              </w:rPr>
+            </w:pPr>
+            <w:r>
+              <w:rPr>
+                <w:rFonts w:ascii="Times New Roman" w:hAnsi="Times New Roman" w:cs="Times New Roman"/>
+              </w:rPr>
               <w:t>Actual power = 0.9620526</w:t>
             </w:r>
           </w:p>
@@ -801,54 +1762,181 @@
           <w:p>
             <w:pPr>
               <w:spacing w:after="160" w:line="259" w:lineRule="auto"/>
-            </w:pPr>
-            <w:r>
-              <w:lastRenderedPageBreak/>
+              <w:rPr>
+                <w:rFonts w:ascii="Times New Roman" w:hAnsi="Times New Roman" w:cs="Times New Roman"/>
+              </w:rPr>
+            </w:pPr>
+            <w:r>
+              <w:rPr>
+                <w:rFonts w:ascii="Times New Roman" w:hAnsi="Times New Roman" w:cs="Times New Roman"/>
+              </w:rPr>
               <w:t>A r</w:t>
             </w:r>
             <w:r>
+              <w:rPr>
+                <w:rFonts w:ascii="Times New Roman" w:hAnsi="Times New Roman" w:cs="Times New Roman"/>
+              </w:rPr>
               <w:t>epeated measures ANOVA</w:t>
             </w:r>
             <w:r>
+              <w:rPr>
+                <w:rFonts w:ascii="Times New Roman" w:hAnsi="Times New Roman" w:cs="Times New Roman"/>
+              </w:rPr>
               <w:t xml:space="preserve"> for each NASA-TLX subscale,</w:t>
             </w:r>
             <w:r>
+              <w:rPr>
+                <w:rFonts w:ascii="Times New Roman" w:hAnsi="Times New Roman" w:cs="Times New Roman"/>
+              </w:rPr>
               <w:t xml:space="preserve"> with </w:t>
             </w:r>
             <w:r>
+              <w:rPr>
+                <w:rFonts w:ascii="Times New Roman" w:hAnsi="Times New Roman" w:cs="Times New Roman"/>
+              </w:rPr>
               <w:t xml:space="preserve">six linear contrasts </w:t>
             </w:r>
             <w:r>
+              <w:rPr>
+                <w:rFonts w:ascii="Times New Roman" w:hAnsi="Times New Roman" w:cs="Times New Roman"/>
+              </w:rPr>
               <w:t xml:space="preserve">comparing the </w:t>
             </w:r>
             <w:r>
+              <w:rPr>
+                <w:rFonts w:ascii="Times New Roman" w:hAnsi="Times New Roman" w:cs="Times New Roman"/>
+              </w:rPr>
               <w:t>subscale score</w:t>
             </w:r>
             <w:r>
+              <w:rPr>
+                <w:rFonts w:ascii="Times New Roman" w:hAnsi="Times New Roman" w:cs="Times New Roman"/>
+              </w:rPr>
               <w:t xml:space="preserve"> of two n-back levels (</w:t>
             </w:r>
             <w:r>
+              <w:rPr>
+                <w:rFonts w:ascii="Times New Roman" w:hAnsi="Times New Roman" w:cs="Times New Roman"/>
+              </w:rPr>
               <w:t xml:space="preserve">1, </w:t>
             </w:r>
             <w:r>
+              <w:rPr>
+                <w:rFonts w:ascii="Times New Roman" w:hAnsi="Times New Roman" w:cs="Times New Roman"/>
+              </w:rPr>
               <w:t>2, 3, 4) at a time.</w:t>
             </w:r>
           </w:p>
           <w:p>
             <w:pPr>
               <w:spacing w:after="160" w:line="259" w:lineRule="auto"/>
-            </w:pPr>
-            <w:r>
-              <w:t>The ANOVA is calculated using aov_ez() of the afex-package, estimated marginal means are calculated using emmeans() from the emmeans-package, and pairwise contrasts are calculated using pairs().</w:t>
+              <w:rPr>
+                <w:rFonts w:ascii="Times New Roman" w:hAnsi="Times New Roman" w:cs="Times New Roman"/>
+              </w:rPr>
+            </w:pPr>
+            <w:r>
+              <w:rPr>
+                <w:rFonts w:ascii="Times New Roman" w:hAnsi="Times New Roman" w:cs="Times New Roman"/>
+              </w:rPr>
+              <w:t xml:space="preserve">The ANOVA is calculated using </w:t>
+            </w:r>
+            <w:proofErr w:type="spellStart"/>
+            <w:r>
+              <w:rPr>
+                <w:rFonts w:ascii="Times New Roman" w:hAnsi="Times New Roman" w:cs="Times New Roman"/>
+              </w:rPr>
+              <w:t>aov_</w:t>
+            </w:r>
+            <w:proofErr w:type="gramStart"/>
+            <w:r>
+              <w:rPr>
+                <w:rFonts w:ascii="Times New Roman" w:hAnsi="Times New Roman" w:cs="Times New Roman"/>
+              </w:rPr>
+              <w:t>ez</w:t>
+            </w:r>
+            <w:proofErr w:type="spellEnd"/>
+            <w:r>
+              <w:rPr>
+                <w:rFonts w:ascii="Times New Roman" w:hAnsi="Times New Roman" w:cs="Times New Roman"/>
+              </w:rPr>
+              <w:t>(</w:t>
+            </w:r>
+            <w:proofErr w:type="gramEnd"/>
+            <w:r>
+              <w:rPr>
+                <w:rFonts w:ascii="Times New Roman" w:hAnsi="Times New Roman" w:cs="Times New Roman"/>
+              </w:rPr>
+              <w:t xml:space="preserve">) of the </w:t>
+            </w:r>
+            <w:proofErr w:type="spellStart"/>
+            <w:r>
+              <w:rPr>
+                <w:rFonts w:ascii="Times New Roman" w:hAnsi="Times New Roman" w:cs="Times New Roman"/>
+              </w:rPr>
+              <w:t>afex</w:t>
+            </w:r>
+            <w:proofErr w:type="spellEnd"/>
+            <w:r>
+              <w:rPr>
+                <w:rFonts w:ascii="Times New Roman" w:hAnsi="Times New Roman" w:cs="Times New Roman"/>
+              </w:rPr>
+              <w:t xml:space="preserve">-package, estimated marginal means are calculated using </w:t>
+            </w:r>
+            <w:proofErr w:type="spellStart"/>
+            <w:r>
+              <w:rPr>
+                <w:rFonts w:ascii="Times New Roman" w:hAnsi="Times New Roman" w:cs="Times New Roman"/>
+              </w:rPr>
+              <w:t>emmeans</w:t>
+            </w:r>
+            <w:proofErr w:type="spellEnd"/>
+            <w:r>
+              <w:rPr>
+                <w:rFonts w:ascii="Times New Roman" w:hAnsi="Times New Roman" w:cs="Times New Roman"/>
+              </w:rPr>
+              <w:t xml:space="preserve">() from the </w:t>
+            </w:r>
+            <w:proofErr w:type="spellStart"/>
+            <w:r>
+              <w:rPr>
+                <w:rFonts w:ascii="Times New Roman" w:hAnsi="Times New Roman" w:cs="Times New Roman"/>
+              </w:rPr>
+              <w:t>emmeans</w:t>
+            </w:r>
+            <w:proofErr w:type="spellEnd"/>
+            <w:r>
+              <w:rPr>
+                <w:rFonts w:ascii="Times New Roman" w:hAnsi="Times New Roman" w:cs="Times New Roman"/>
+              </w:rPr>
+              <w:t>-package, and pairwise contrasts are calculated using pairs().</w:t>
             </w:r>
           </w:p>
           <w:p>
             <w:pPr>
               <w:spacing w:after="160" w:line="259" w:lineRule="auto"/>
-            </w:pPr>
-            <w:r>
-              <w:lastRenderedPageBreak/>
-              <w:t>Bayes factors are computed for the ANOVA and each contrast using the BayesFactor-package.</w:t>
+              <w:rPr>
+                <w:rFonts w:ascii="Times New Roman" w:hAnsi="Times New Roman" w:cs="Times New Roman"/>
+              </w:rPr>
+            </w:pPr>
+            <w:r>
+              <w:rPr>
+                <w:rFonts w:ascii="Times New Roman" w:hAnsi="Times New Roman" w:cs="Times New Roman"/>
+              </w:rPr>
+              <w:t xml:space="preserve">Bayes factors are computed for the ANOVA and each contrast using the </w:t>
+            </w:r>
+            <w:proofErr w:type="spellStart"/>
+            <w:r>
+              <w:rPr>
+                <w:rFonts w:ascii="Times New Roman" w:hAnsi="Times New Roman" w:cs="Times New Roman"/>
+              </w:rPr>
+              <w:t>BayesFactor</w:t>
+            </w:r>
+            <w:proofErr w:type="spellEnd"/>
+            <w:r>
+              <w:rPr>
+                <w:rFonts w:ascii="Times New Roman" w:hAnsi="Times New Roman" w:cs="Times New Roman"/>
+              </w:rPr>
+              <w:t>-package.</w:t>
             </w:r>
           </w:p>
         </w:tc>
@@ -865,29 +1953,42 @@
           <w:p>
             <w:pPr>
               <w:spacing w:after="160" w:line="259" w:lineRule="auto"/>
-            </w:pPr>
-            <w:r>
-              <w:lastRenderedPageBreak/>
+              <w:rPr>
+                <w:rFonts w:ascii="Times New Roman" w:hAnsi="Times New Roman" w:cs="Times New Roman"/>
+              </w:rPr>
+            </w:pPr>
+            <w:r>
+              <w:rPr>
+                <w:rFonts w:ascii="Times New Roman" w:hAnsi="Times New Roman" w:cs="Times New Roman"/>
+              </w:rPr>
               <w:t>ANOVA yields p &lt; .05 is interpreted as the subscale score changing significantly with n-back levels. The subscale scores are interpreted as equal between n-back levels if p &gt; .05.</w:t>
             </w:r>
           </w:p>
           <w:p>
             <w:pPr>
               <w:spacing w:after="160" w:line="259" w:lineRule="auto"/>
-            </w:pPr>
-            <w:r>
-              <w:t xml:space="preserve">Each contrast yielding p &lt; .05 is interpreted as the subscale score being different between those levels, magnitude and direction are inferred from the respective estimate. The subscale scores are interpreted </w:t>
-            </w:r>
-            <w:r>
-              <w:lastRenderedPageBreak/>
-              <w:t>as equal between n-back levels if p &gt; .05.</w:t>
+              <w:rPr>
+                <w:rFonts w:ascii="Times New Roman" w:hAnsi="Times New Roman" w:cs="Times New Roman"/>
+              </w:rPr>
+            </w:pPr>
+            <w:r>
+              <w:rPr>
+                <w:rFonts w:ascii="Times New Roman" w:hAnsi="Times New Roman" w:cs="Times New Roman"/>
+              </w:rPr>
+              <w:t>Each contrast yielding p &lt; .05 is interpreted as the subscale score being different between those levels, magnitude and direction are inferred from the respective estimate. The subscale scores are interpreted as equal between n-back levels if p &gt; .05.</w:t>
             </w:r>
           </w:p>
           <w:p>
             <w:pPr>
               <w:spacing w:after="160" w:line="259" w:lineRule="auto"/>
-            </w:pPr>
-            <w:r>
+              <w:rPr>
+                <w:rFonts w:ascii="Times New Roman" w:hAnsi="Times New Roman" w:cs="Times New Roman"/>
+              </w:rPr>
+            </w:pPr>
+            <w:r>
+              <w:rPr>
+                <w:rFonts w:ascii="Times New Roman" w:hAnsi="Times New Roman" w:cs="Times New Roman"/>
+              </w:rPr>
               <w:t>The Bayes factor BF10 is reported alongside every p-value to assess the strength of evidence.</w:t>
             </w:r>
           </w:p>
@@ -908,7 +2009,15 @@
             </w:tcBorders>
           </w:tcPr>
           <w:p>
-            <w:r>
+            <w:pPr>
+              <w:rPr>
+                <w:rFonts w:ascii="Times New Roman" w:hAnsi="Times New Roman" w:cs="Times New Roman"/>
+              </w:rPr>
+            </w:pPr>
+            <w:r>
+              <w:rPr>
+                <w:rFonts w:ascii="Times New Roman" w:hAnsi="Times New Roman" w:cs="Times New Roman"/>
+              </w:rPr>
               <w:lastRenderedPageBreak/>
               <w:t>2. Is the effort required for higher n-back levels less attractive, regardless of how well a person performs?</w:t>
             </w:r>
@@ -925,11 +2034,16 @@
             </w:tcBorders>
           </w:tcPr>
           <w:p>
-            <w:r>
-              <w:t xml:space="preserve">2a) </w:t>
-            </w:r>
-            <w:r>
-              <w:t>Subjective values decline with increasing n-back level.</w:t>
+            <w:pPr>
+              <w:rPr>
+                <w:rFonts w:ascii="Times New Roman" w:hAnsi="Times New Roman" w:cs="Times New Roman"/>
+              </w:rPr>
+            </w:pPr>
+            <w:r>
+              <w:rPr>
+                <w:rFonts w:ascii="Times New Roman" w:hAnsi="Times New Roman" w:cs="Times New Roman"/>
+              </w:rPr>
+              <w:t>2a) Subjective values decline with increasing n-back level.</w:t>
             </w:r>
           </w:p>
         </w:tc>
@@ -944,115 +2058,324 @@
             </w:tcBorders>
           </w:tcPr>
           <w:p>
-            <w:r>
+            <w:pPr>
+              <w:rPr>
+                <w:rFonts w:ascii="Times New Roman" w:hAnsi="Times New Roman" w:cs="Times New Roman"/>
+              </w:rPr>
+            </w:pPr>
+            <w:r>
+              <w:rPr>
+                <w:rFonts w:ascii="Times New Roman" w:hAnsi="Times New Roman" w:cs="Times New Roman"/>
+              </w:rPr>
               <w:t>F tests - ANOVA: Repeated measures, within factors</w:t>
             </w:r>
           </w:p>
           <w:p>
-            <w:r>
+            <w:pPr>
+              <w:rPr>
+                <w:rFonts w:ascii="Times New Roman" w:hAnsi="Times New Roman" w:cs="Times New Roman"/>
+              </w:rPr>
+            </w:pPr>
+            <w:r>
+              <w:rPr>
+                <w:rFonts w:ascii="Times New Roman" w:hAnsi="Times New Roman" w:cs="Times New Roman"/>
+              </w:rPr>
               <w:t xml:space="preserve">Analysis: A priori: Compute required sample size </w:t>
             </w:r>
           </w:p>
           <w:p>
-            <w:r>
-              <w:rPr>
+            <w:pPr>
+              <w:rPr>
+                <w:rFonts w:ascii="Times New Roman" w:hAnsi="Times New Roman" w:cs="Times New Roman"/>
+              </w:rPr>
+            </w:pPr>
+            <w:r>
+              <w:rPr>
+                <w:rFonts w:ascii="Times New Roman" w:hAnsi="Times New Roman" w:cs="Times New Roman"/>
                 <w:u w:val="single"/>
               </w:rPr>
               <w:t>Input</w:t>
             </w:r>
             <w:r>
+              <w:rPr>
+                <w:rFonts w:ascii="Times New Roman" w:hAnsi="Times New Roman" w:cs="Times New Roman"/>
+              </w:rPr>
               <w:t>:</w:t>
             </w:r>
           </w:p>
           <w:p>
-            <w:r>
-              <w:t>Effect size f = 0.</w:t>
-            </w:r>
-            <w:r>
-              <w:t>9229582</w:t>
-            </w:r>
-          </w:p>
-          <w:p>
-            <w:r>
-              <w:t>α err prob = 0.05</w:t>
-            </w:r>
-          </w:p>
-          <w:p>
-            <w:r>
-              <w:t>Power (1-β err prob) = 0.95</w:t>
-            </w:r>
-          </w:p>
-          <w:p>
-            <w:r>
+            <w:pPr>
+              <w:rPr>
+                <w:rFonts w:ascii="Times New Roman" w:hAnsi="Times New Roman" w:cs="Times New Roman"/>
+              </w:rPr>
+            </w:pPr>
+            <w:r>
+              <w:rPr>
+                <w:rFonts w:ascii="Times New Roman" w:hAnsi="Times New Roman" w:cs="Times New Roman"/>
+              </w:rPr>
+              <w:t>Effect size f = 0.9229582</w:t>
+            </w:r>
+          </w:p>
+          <w:p>
+            <w:pPr>
+              <w:rPr>
+                <w:rFonts w:ascii="Times New Roman" w:hAnsi="Times New Roman" w:cs="Times New Roman"/>
+              </w:rPr>
+            </w:pPr>
+            <w:r>
+              <w:rPr>
+                <w:rFonts w:ascii="Times New Roman" w:hAnsi="Times New Roman" w:cs="Times New Roman"/>
+              </w:rPr>
+              <w:t xml:space="preserve">α err </w:t>
+            </w:r>
+            <w:proofErr w:type="spellStart"/>
+            <w:r>
+              <w:rPr>
+                <w:rFonts w:ascii="Times New Roman" w:hAnsi="Times New Roman" w:cs="Times New Roman"/>
+              </w:rPr>
+              <w:t>prob</w:t>
+            </w:r>
+            <w:proofErr w:type="spellEnd"/>
+            <w:r>
+              <w:rPr>
+                <w:rFonts w:ascii="Times New Roman" w:hAnsi="Times New Roman" w:cs="Times New Roman"/>
+              </w:rPr>
+              <w:t xml:space="preserve"> = 0.05</w:t>
+            </w:r>
+          </w:p>
+          <w:p>
+            <w:pPr>
+              <w:rPr>
+                <w:rFonts w:ascii="Times New Roman" w:hAnsi="Times New Roman" w:cs="Times New Roman"/>
+              </w:rPr>
+            </w:pPr>
+            <w:r>
+              <w:rPr>
+                <w:rFonts w:ascii="Times New Roman" w:hAnsi="Times New Roman" w:cs="Times New Roman"/>
+              </w:rPr>
+              <w:t xml:space="preserve">Power (1-β err </w:t>
+            </w:r>
+            <w:proofErr w:type="spellStart"/>
+            <w:r>
+              <w:rPr>
+                <w:rFonts w:ascii="Times New Roman" w:hAnsi="Times New Roman" w:cs="Times New Roman"/>
+              </w:rPr>
+              <w:t>prob</w:t>
+            </w:r>
+            <w:proofErr w:type="spellEnd"/>
+            <w:r>
+              <w:rPr>
+                <w:rFonts w:ascii="Times New Roman" w:hAnsi="Times New Roman" w:cs="Times New Roman"/>
+              </w:rPr>
+              <w:t>) = 0.95</w:t>
+            </w:r>
+          </w:p>
+          <w:p>
+            <w:pPr>
+              <w:rPr>
+                <w:rFonts w:ascii="Times New Roman" w:hAnsi="Times New Roman" w:cs="Times New Roman"/>
+              </w:rPr>
+            </w:pPr>
+            <w:r>
+              <w:rPr>
+                <w:rFonts w:ascii="Times New Roman" w:hAnsi="Times New Roman" w:cs="Times New Roman"/>
+              </w:rPr>
               <w:t>Number of groups = 1</w:t>
             </w:r>
           </w:p>
           <w:p>
-            <w:r>
+            <w:pPr>
+              <w:rPr>
+                <w:rFonts w:ascii="Times New Roman" w:hAnsi="Times New Roman" w:cs="Times New Roman"/>
+              </w:rPr>
+            </w:pPr>
+            <w:r>
+              <w:rPr>
+                <w:rFonts w:ascii="Times New Roman" w:hAnsi="Times New Roman" w:cs="Times New Roman"/>
+              </w:rPr>
               <w:t>Number of measurements = 4</w:t>
             </w:r>
           </w:p>
           <w:p>
-            <w:r>
-              <w:t>Corr among rep measures = 0.5</w:t>
-            </w:r>
-          </w:p>
-          <w:p>
-            <w:r>
-              <w:t>Nonsphericity correction ε = 1</w:t>
-            </w:r>
-          </w:p>
-          <w:p>
-            <w:r>
-              <w:rPr>
+            <w:pPr>
+              <w:rPr>
+                <w:rFonts w:ascii="Times New Roman" w:hAnsi="Times New Roman" w:cs="Times New Roman"/>
+              </w:rPr>
+            </w:pPr>
+            <w:proofErr w:type="spellStart"/>
+            <w:r>
+              <w:rPr>
+                <w:rFonts w:ascii="Times New Roman" w:hAnsi="Times New Roman" w:cs="Times New Roman"/>
+              </w:rPr>
+              <w:t>Corr</w:t>
+            </w:r>
+            <w:proofErr w:type="spellEnd"/>
+            <w:r>
+              <w:rPr>
+                <w:rFonts w:ascii="Times New Roman" w:hAnsi="Times New Roman" w:cs="Times New Roman"/>
+              </w:rPr>
+              <w:t xml:space="preserve"> among rep measures = 0.5</w:t>
+            </w:r>
+          </w:p>
+          <w:p>
+            <w:pPr>
+              <w:rPr>
+                <w:rFonts w:ascii="Times New Roman" w:hAnsi="Times New Roman" w:cs="Times New Roman"/>
+              </w:rPr>
+            </w:pPr>
+            <w:proofErr w:type="spellStart"/>
+            <w:r>
+              <w:rPr>
+                <w:rFonts w:ascii="Times New Roman" w:hAnsi="Times New Roman" w:cs="Times New Roman"/>
+              </w:rPr>
+              <w:t>Nonsphericity</w:t>
+            </w:r>
+            <w:proofErr w:type="spellEnd"/>
+            <w:r>
+              <w:rPr>
+                <w:rFonts w:ascii="Times New Roman" w:hAnsi="Times New Roman" w:cs="Times New Roman"/>
+              </w:rPr>
+              <w:t xml:space="preserve"> correction ε = 1</w:t>
+            </w:r>
+          </w:p>
+          <w:p>
+            <w:pPr>
+              <w:rPr>
+                <w:rFonts w:ascii="Times New Roman" w:hAnsi="Times New Roman" w:cs="Times New Roman"/>
+              </w:rPr>
+            </w:pPr>
+            <w:r>
+              <w:rPr>
+                <w:rFonts w:ascii="Times New Roman" w:hAnsi="Times New Roman" w:cs="Times New Roman"/>
                 <w:u w:val="single"/>
               </w:rPr>
               <w:t>Output</w:t>
             </w:r>
             <w:r>
+              <w:rPr>
+                <w:rFonts w:ascii="Times New Roman" w:hAnsi="Times New Roman" w:cs="Times New Roman"/>
+              </w:rPr>
               <w:t>:</w:t>
             </w:r>
             <w:r>
+              <w:rPr>
+                <w:rFonts w:ascii="Times New Roman" w:hAnsi="Times New Roman" w:cs="Times New Roman"/>
+              </w:rPr>
               <w:tab/>
             </w:r>
           </w:p>
           <w:p>
-            <w:r>
-              <w:t xml:space="preserve">Noncentrality parameter λ = </w:t>
-            </w:r>
-            <w:r>
-              <w:t>27.2592588</w:t>
-            </w:r>
-          </w:p>
-          <w:p>
-            <w:r>
-              <w:t xml:space="preserve">Critical F = </w:t>
-            </w:r>
-            <w:r>
-              <w:t>3.8625484</w:t>
-            </w:r>
-          </w:p>
-          <w:p>
-            <w:r>
-              <w:t>Numerator df = 3.0000000</w:t>
-            </w:r>
-          </w:p>
-          <w:p>
-            <w:r>
-              <w:t>Denominator df = 9.0000000</w:t>
-            </w:r>
-          </w:p>
-          <w:p>
-            <w:r>
+            <w:pPr>
+              <w:rPr>
+                <w:rFonts w:ascii="Times New Roman" w:hAnsi="Times New Roman" w:cs="Times New Roman"/>
+              </w:rPr>
+            </w:pPr>
+            <w:proofErr w:type="spellStart"/>
+            <w:r>
+              <w:rPr>
+                <w:rFonts w:ascii="Times New Roman" w:hAnsi="Times New Roman" w:cs="Times New Roman"/>
+              </w:rPr>
+              <w:t>Noncentrality</w:t>
+            </w:r>
+            <w:proofErr w:type="spellEnd"/>
+            <w:r>
+              <w:rPr>
+                <w:rFonts w:ascii="Times New Roman" w:hAnsi="Times New Roman" w:cs="Times New Roman"/>
+              </w:rPr>
+              <w:t xml:space="preserve"> parameter λ = 27.2592588</w:t>
+            </w:r>
+          </w:p>
+          <w:p>
+            <w:pPr>
+              <w:rPr>
+                <w:rFonts w:ascii="Times New Roman" w:hAnsi="Times New Roman" w:cs="Times New Roman"/>
+              </w:rPr>
+            </w:pPr>
+            <w:r>
+              <w:rPr>
+                <w:rFonts w:ascii="Times New Roman" w:hAnsi="Times New Roman" w:cs="Times New Roman"/>
+              </w:rPr>
+              <w:t>Critical F = 3.8625484</w:t>
+            </w:r>
+          </w:p>
+          <w:p>
+            <w:pPr>
+              <w:rPr>
+                <w:rFonts w:ascii="Times New Roman" w:hAnsi="Times New Roman" w:cs="Times New Roman"/>
+              </w:rPr>
+            </w:pPr>
+            <w:r>
+              <w:rPr>
+                <w:rFonts w:ascii="Times New Roman" w:hAnsi="Times New Roman" w:cs="Times New Roman"/>
+              </w:rPr>
+              <w:t xml:space="preserve">Numerator </w:t>
+            </w:r>
+            <w:proofErr w:type="spellStart"/>
+            <w:r>
+              <w:rPr>
+                <w:rFonts w:ascii="Times New Roman" w:hAnsi="Times New Roman" w:cs="Times New Roman"/>
+              </w:rPr>
+              <w:t>df</w:t>
+            </w:r>
+            <w:proofErr w:type="spellEnd"/>
+            <w:r>
+              <w:rPr>
+                <w:rFonts w:ascii="Times New Roman" w:hAnsi="Times New Roman" w:cs="Times New Roman"/>
+              </w:rPr>
+              <w:t xml:space="preserve"> = 3.0000000</w:t>
+            </w:r>
+          </w:p>
+          <w:p>
+            <w:pPr>
+              <w:rPr>
+                <w:rFonts w:ascii="Times New Roman" w:hAnsi="Times New Roman" w:cs="Times New Roman"/>
+              </w:rPr>
+            </w:pPr>
+            <w:r>
+              <w:rPr>
+                <w:rFonts w:ascii="Times New Roman" w:hAnsi="Times New Roman" w:cs="Times New Roman"/>
+              </w:rPr>
+              <w:t xml:space="preserve">Denominator </w:t>
+            </w:r>
+            <w:proofErr w:type="spellStart"/>
+            <w:r>
+              <w:rPr>
+                <w:rFonts w:ascii="Times New Roman" w:hAnsi="Times New Roman" w:cs="Times New Roman"/>
+              </w:rPr>
+              <w:t>df</w:t>
+            </w:r>
+            <w:proofErr w:type="spellEnd"/>
+            <w:r>
+              <w:rPr>
+                <w:rFonts w:ascii="Times New Roman" w:hAnsi="Times New Roman" w:cs="Times New Roman"/>
+              </w:rPr>
+              <w:t xml:space="preserve"> = 9.0000000</w:t>
+            </w:r>
+          </w:p>
+          <w:p>
+            <w:pPr>
+              <w:rPr>
+                <w:rFonts w:ascii="Times New Roman" w:hAnsi="Times New Roman" w:cs="Times New Roman"/>
+              </w:rPr>
+            </w:pPr>
+            <w:r>
+              <w:rPr>
+                <w:rFonts w:ascii="Times New Roman" w:hAnsi="Times New Roman" w:cs="Times New Roman"/>
+              </w:rPr>
               <w:t>Total sample size = 4</w:t>
             </w:r>
           </w:p>
           <w:p>
-            <w:r>
-              <w:t xml:space="preserve">Actual power = </w:t>
-            </w:r>
-            <w:r>
-              <w:t>0.9506771</w:t>
+            <w:pPr>
+              <w:rPr>
+                <w:rFonts w:ascii="Times New Roman" w:hAnsi="Times New Roman" w:cs="Times New Roman"/>
+              </w:rPr>
+            </w:pPr>
+            <w:r>
+              <w:rPr>
+                <w:rFonts w:ascii="Times New Roman" w:hAnsi="Times New Roman" w:cs="Times New Roman"/>
+              </w:rPr>
+              <w:t>Actual power = 0.9506771</w:t>
             </w:r>
           </w:p>
         </w:tc>
@@ -1069,25 +2392,127 @@
           <w:p>
             <w:pPr>
               <w:spacing w:after="160" w:line="259" w:lineRule="auto"/>
-            </w:pPr>
-            <w:r>
+              <w:rPr>
+                <w:rFonts w:ascii="Times New Roman" w:hAnsi="Times New Roman" w:cs="Times New Roman"/>
+              </w:rPr>
+            </w:pPr>
+            <w:r>
+              <w:rPr>
+                <w:rFonts w:ascii="Times New Roman" w:hAnsi="Times New Roman" w:cs="Times New Roman"/>
+              </w:rPr>
               <w:t>Repeated measures ANOVA with six linear contrasts, comparing the subjective values of two n-back levels (1, 2, 3, 4) at a time.</w:t>
             </w:r>
           </w:p>
           <w:p>
             <w:pPr>
               <w:spacing w:after="160" w:line="259" w:lineRule="auto"/>
-            </w:pPr>
-            <w:r>
-              <w:t>The ANOVA is calculated using aov_ez() of the afex-package, estimated marginal means are calculated using emmeans() from the emmeans-package, and pairwise contrasts are calculated using pairs().</w:t>
+              <w:rPr>
+                <w:rFonts w:ascii="Times New Roman" w:hAnsi="Times New Roman" w:cs="Times New Roman"/>
+              </w:rPr>
+            </w:pPr>
+            <w:r>
+              <w:rPr>
+                <w:rFonts w:ascii="Times New Roman" w:hAnsi="Times New Roman" w:cs="Times New Roman"/>
+              </w:rPr>
+              <w:t xml:space="preserve">The ANOVA is calculated using </w:t>
+            </w:r>
+            <w:proofErr w:type="spellStart"/>
+            <w:r>
+              <w:rPr>
+                <w:rFonts w:ascii="Times New Roman" w:hAnsi="Times New Roman" w:cs="Times New Roman"/>
+              </w:rPr>
+              <w:t>aov_</w:t>
+            </w:r>
+            <w:proofErr w:type="gramStart"/>
+            <w:r>
+              <w:rPr>
+                <w:rFonts w:ascii="Times New Roman" w:hAnsi="Times New Roman" w:cs="Times New Roman"/>
+              </w:rPr>
+              <w:t>ez</w:t>
+            </w:r>
+            <w:proofErr w:type="spellEnd"/>
+            <w:r>
+              <w:rPr>
+                <w:rFonts w:ascii="Times New Roman" w:hAnsi="Times New Roman" w:cs="Times New Roman"/>
+              </w:rPr>
+              <w:t>(</w:t>
+            </w:r>
+            <w:proofErr w:type="gramEnd"/>
+            <w:r>
+              <w:rPr>
+                <w:rFonts w:ascii="Times New Roman" w:hAnsi="Times New Roman" w:cs="Times New Roman"/>
+              </w:rPr>
+              <w:t xml:space="preserve">) of the </w:t>
+            </w:r>
+            <w:proofErr w:type="spellStart"/>
+            <w:r>
+              <w:rPr>
+                <w:rFonts w:ascii="Times New Roman" w:hAnsi="Times New Roman" w:cs="Times New Roman"/>
+              </w:rPr>
+              <w:t>afex</w:t>
+            </w:r>
+            <w:proofErr w:type="spellEnd"/>
+            <w:r>
+              <w:rPr>
+                <w:rFonts w:ascii="Times New Roman" w:hAnsi="Times New Roman" w:cs="Times New Roman"/>
+              </w:rPr>
+              <w:t xml:space="preserve">-package, estimated marginal means are calculated using </w:t>
+            </w:r>
+            <w:proofErr w:type="spellStart"/>
+            <w:r>
+              <w:rPr>
+                <w:rFonts w:ascii="Times New Roman" w:hAnsi="Times New Roman" w:cs="Times New Roman"/>
+              </w:rPr>
+              <w:t>emmeans</w:t>
+            </w:r>
+            <w:proofErr w:type="spellEnd"/>
+            <w:r>
+              <w:rPr>
+                <w:rFonts w:ascii="Times New Roman" w:hAnsi="Times New Roman" w:cs="Times New Roman"/>
+              </w:rPr>
+              <w:t xml:space="preserve">() from the </w:t>
+            </w:r>
+            <w:proofErr w:type="spellStart"/>
+            <w:r>
+              <w:rPr>
+                <w:rFonts w:ascii="Times New Roman" w:hAnsi="Times New Roman" w:cs="Times New Roman"/>
+              </w:rPr>
+              <w:t>emmeans</w:t>
+            </w:r>
+            <w:proofErr w:type="spellEnd"/>
+            <w:r>
+              <w:rPr>
+                <w:rFonts w:ascii="Times New Roman" w:hAnsi="Times New Roman" w:cs="Times New Roman"/>
+              </w:rPr>
+              <w:t>-package, and pairwise contrasts are calculated using pairs().</w:t>
             </w:r>
           </w:p>
           <w:p>
             <w:pPr>
               <w:spacing w:after="160" w:line="259" w:lineRule="auto"/>
-            </w:pPr>
-            <w:r>
-              <w:t>Bayes factors are computed for the ANOVA and each contrast using the BayesFactor-package.</w:t>
+              <w:rPr>
+                <w:rFonts w:ascii="Times New Roman" w:hAnsi="Times New Roman" w:cs="Times New Roman"/>
+              </w:rPr>
+            </w:pPr>
+            <w:r>
+              <w:rPr>
+                <w:rFonts w:ascii="Times New Roman" w:hAnsi="Times New Roman" w:cs="Times New Roman"/>
+              </w:rPr>
+              <w:t xml:space="preserve">Bayes factors are computed for the ANOVA and each contrast using the </w:t>
+            </w:r>
+            <w:proofErr w:type="spellStart"/>
+            <w:r>
+              <w:rPr>
+                <w:rFonts w:ascii="Times New Roman" w:hAnsi="Times New Roman" w:cs="Times New Roman"/>
+              </w:rPr>
+              <w:t>BayesFactor</w:t>
+            </w:r>
+            <w:proofErr w:type="spellEnd"/>
+            <w:r>
+              <w:rPr>
+                <w:rFonts w:ascii="Times New Roman" w:hAnsi="Times New Roman" w:cs="Times New Roman"/>
+              </w:rPr>
+              <w:t>-package.</w:t>
             </w:r>
           </w:p>
         </w:tc>
@@ -1104,24 +2529,42 @@
           <w:p>
             <w:pPr>
               <w:spacing w:after="160" w:line="259" w:lineRule="auto"/>
-            </w:pPr>
-            <w:r>
+              <w:rPr>
+                <w:rFonts w:ascii="Times New Roman" w:hAnsi="Times New Roman" w:cs="Times New Roman"/>
+              </w:rPr>
+            </w:pPr>
+            <w:r>
+              <w:rPr>
+                <w:rFonts w:ascii="Times New Roman" w:hAnsi="Times New Roman" w:cs="Times New Roman"/>
+              </w:rPr>
               <w:t>ANOVA yields p &lt; .05 is interpreted as subjective values changing significantly with n-back levels. Subjective values are interpreted as equal between n-back levels if p &gt; .05.</w:t>
             </w:r>
           </w:p>
           <w:p>
             <w:pPr>
               <w:spacing w:after="160" w:line="259" w:lineRule="auto"/>
-            </w:pPr>
-            <w:r>
+              <w:rPr>
+                <w:rFonts w:ascii="Times New Roman" w:hAnsi="Times New Roman" w:cs="Times New Roman"/>
+              </w:rPr>
+            </w:pPr>
+            <w:r>
+              <w:rPr>
+                <w:rFonts w:ascii="Times New Roman" w:hAnsi="Times New Roman" w:cs="Times New Roman"/>
+              </w:rPr>
               <w:t>Each contrast yielding p &lt; .05 is interpreted as subjective values being different between those levels, magnitude and direction are inferred from the respective estimate. Subjective values are interpreted as equal between n-back levels if p &gt; .05.</w:t>
             </w:r>
           </w:p>
           <w:p>
             <w:pPr>
               <w:spacing w:after="160" w:line="259" w:lineRule="auto"/>
-            </w:pPr>
-            <w:r>
+              <w:rPr>
+                <w:rFonts w:ascii="Times New Roman" w:hAnsi="Times New Roman" w:cs="Times New Roman"/>
+              </w:rPr>
+            </w:pPr>
+            <w:r>
+              <w:rPr>
+                <w:rFonts w:ascii="Times New Roman" w:hAnsi="Times New Roman" w:cs="Times New Roman"/>
+              </w:rPr>
               <w:t>The Bayes factor BF10 is reported alongside every p-value to assess the strength of evidence.</w:t>
             </w:r>
           </w:p>
@@ -1140,7 +2583,13 @@
               <w:right w:val="single" w:sz="4" w:space="0" w:color="auto"/>
             </w:tcBorders>
           </w:tcPr>
-          <w:p/>
+          <w:p>
+            <w:pPr>
+              <w:rPr>
+                <w:rFonts w:ascii="Times New Roman" w:hAnsi="Times New Roman" w:cs="Times New Roman"/>
+              </w:rPr>
+            </w:pPr>
+          </w:p>
         </w:tc>
         <w:tc>
           <w:tcPr>
@@ -1153,11 +2602,16 @@
             </w:tcBorders>
           </w:tcPr>
           <w:p>
-            <w:r>
-              <w:t xml:space="preserve">2b) </w:t>
-            </w:r>
-            <w:r>
-              <w:t>Subjective values decline with increasing n-back level, even after controlling for declining task performance measured by signal detection d’ and reaction time.</w:t>
+            <w:pPr>
+              <w:rPr>
+                <w:rFonts w:ascii="Times New Roman" w:hAnsi="Times New Roman" w:cs="Times New Roman"/>
+              </w:rPr>
+            </w:pPr>
+            <w:r>
+              <w:rPr>
+                <w:rFonts w:ascii="Times New Roman" w:hAnsi="Times New Roman" w:cs="Times New Roman"/>
+              </w:rPr>
+              <w:t>2b) Subjective values decline with increasing n-back level, even after controlling for declining task performance measured by signal detection d’ and reaction time.</w:t>
             </w:r>
           </w:p>
         </w:tc>
@@ -1172,106 +2626,250 @@
             </w:tcBorders>
           </w:tcPr>
           <w:p>
-            <w:r>
+            <w:pPr>
+              <w:rPr>
+                <w:rFonts w:ascii="Times New Roman" w:hAnsi="Times New Roman" w:cs="Times New Roman"/>
+              </w:rPr>
+            </w:pPr>
+            <w:r>
+              <w:rPr>
+                <w:rFonts w:ascii="Times New Roman" w:hAnsi="Times New Roman" w:cs="Times New Roman"/>
+              </w:rPr>
               <w:t>t tests - Linear multiple regression: Fixed model, single regression coefficient</w:t>
             </w:r>
           </w:p>
           <w:p>
-            <w:r>
+            <w:pPr>
+              <w:rPr>
+                <w:rFonts w:ascii="Times New Roman" w:hAnsi="Times New Roman" w:cs="Times New Roman"/>
+              </w:rPr>
+            </w:pPr>
+            <w:r>
+              <w:rPr>
+                <w:rFonts w:ascii="Times New Roman" w:hAnsi="Times New Roman" w:cs="Times New Roman"/>
+              </w:rPr>
               <w:t xml:space="preserve">Analysis: A priori: Compute required sample size </w:t>
             </w:r>
           </w:p>
           <w:p>
-            <w:r>
-              <w:rPr>
+            <w:pPr>
+              <w:rPr>
+                <w:rFonts w:ascii="Times New Roman" w:hAnsi="Times New Roman" w:cs="Times New Roman"/>
+              </w:rPr>
+            </w:pPr>
+            <w:r>
+              <w:rPr>
+                <w:rFonts w:ascii="Times New Roman" w:hAnsi="Times New Roman" w:cs="Times New Roman"/>
                 <w:u w:val="single"/>
               </w:rPr>
               <w:t>Input</w:t>
             </w:r>
             <w:r>
+              <w:rPr>
+                <w:rFonts w:ascii="Times New Roman" w:hAnsi="Times New Roman" w:cs="Times New Roman"/>
+              </w:rPr>
               <w:t>:</w:t>
             </w:r>
           </w:p>
           <w:p>
-            <w:r>
+            <w:pPr>
+              <w:rPr>
+                <w:rFonts w:ascii="Times New Roman" w:hAnsi="Times New Roman" w:cs="Times New Roman"/>
+              </w:rPr>
+            </w:pPr>
+            <w:r>
+              <w:rPr>
+                <w:rFonts w:ascii="Times New Roman" w:hAnsi="Times New Roman" w:cs="Times New Roman"/>
+              </w:rPr>
               <w:t>Tail(s) = One</w:t>
             </w:r>
           </w:p>
           <w:p>
-            <w:r>
+            <w:pPr>
+              <w:rPr>
+                <w:rFonts w:ascii="Times New Roman" w:hAnsi="Times New Roman" w:cs="Times New Roman"/>
+              </w:rPr>
+            </w:pPr>
+            <w:r>
+              <w:rPr>
+                <w:rFonts w:ascii="Times New Roman" w:hAnsi="Times New Roman" w:cs="Times New Roman"/>
+              </w:rPr>
               <w:t>Effect size f² = 0.34</w:t>
             </w:r>
           </w:p>
           <w:p>
-            <w:r>
-              <w:t>α err prob = 0.05</w:t>
-            </w:r>
-          </w:p>
-          <w:p>
-            <w:r>
-              <w:t>Power (1-β err prob) = 0.95</w:t>
-            </w:r>
-          </w:p>
-          <w:p>
-            <w:r>
+            <w:pPr>
+              <w:rPr>
+                <w:rFonts w:ascii="Times New Roman" w:hAnsi="Times New Roman" w:cs="Times New Roman"/>
+              </w:rPr>
+            </w:pPr>
+            <w:r>
+              <w:rPr>
+                <w:rFonts w:ascii="Times New Roman" w:hAnsi="Times New Roman" w:cs="Times New Roman"/>
+              </w:rPr>
+              <w:t xml:space="preserve">α err </w:t>
+            </w:r>
+            <w:proofErr w:type="spellStart"/>
+            <w:r>
+              <w:rPr>
+                <w:rFonts w:ascii="Times New Roman" w:hAnsi="Times New Roman" w:cs="Times New Roman"/>
+              </w:rPr>
+              <w:t>prob</w:t>
+            </w:r>
+            <w:proofErr w:type="spellEnd"/>
+            <w:r>
+              <w:rPr>
+                <w:rFonts w:ascii="Times New Roman" w:hAnsi="Times New Roman" w:cs="Times New Roman"/>
+              </w:rPr>
+              <w:t xml:space="preserve"> = 0.05</w:t>
+            </w:r>
+          </w:p>
+          <w:p>
+            <w:pPr>
+              <w:rPr>
+                <w:rFonts w:ascii="Times New Roman" w:hAnsi="Times New Roman" w:cs="Times New Roman"/>
+              </w:rPr>
+            </w:pPr>
+            <w:r>
+              <w:rPr>
+                <w:rFonts w:ascii="Times New Roman" w:hAnsi="Times New Roman" w:cs="Times New Roman"/>
+              </w:rPr>
+              <w:t xml:space="preserve">Power (1-β err </w:t>
+            </w:r>
+            <w:proofErr w:type="spellStart"/>
+            <w:r>
+              <w:rPr>
+                <w:rFonts w:ascii="Times New Roman" w:hAnsi="Times New Roman" w:cs="Times New Roman"/>
+              </w:rPr>
+              <w:t>prob</w:t>
+            </w:r>
+            <w:proofErr w:type="spellEnd"/>
+            <w:r>
+              <w:rPr>
+                <w:rFonts w:ascii="Times New Roman" w:hAnsi="Times New Roman" w:cs="Times New Roman"/>
+              </w:rPr>
+              <w:t>) = 0.95</w:t>
+            </w:r>
+          </w:p>
+          <w:p>
+            <w:pPr>
+              <w:rPr>
+                <w:rFonts w:ascii="Times New Roman" w:hAnsi="Times New Roman" w:cs="Times New Roman"/>
+              </w:rPr>
+            </w:pPr>
+            <w:r>
+              <w:rPr>
+                <w:rFonts w:ascii="Times New Roman" w:hAnsi="Times New Roman" w:cs="Times New Roman"/>
+              </w:rPr>
               <w:t>Number of predictors = 3</w:t>
             </w:r>
           </w:p>
           <w:p>
-            <w:r>
-              <w:rPr>
+            <w:pPr>
+              <w:rPr>
+                <w:rFonts w:ascii="Times New Roman" w:hAnsi="Times New Roman" w:cs="Times New Roman"/>
+              </w:rPr>
+            </w:pPr>
+            <w:r>
+              <w:rPr>
+                <w:rFonts w:ascii="Times New Roman" w:hAnsi="Times New Roman" w:cs="Times New Roman"/>
                 <w:u w:val="single"/>
               </w:rPr>
               <w:t>Output</w:t>
             </w:r>
             <w:r>
+              <w:rPr>
+                <w:rFonts w:ascii="Times New Roman" w:hAnsi="Times New Roman" w:cs="Times New Roman"/>
+              </w:rPr>
               <w:t>:</w:t>
             </w:r>
             <w:r>
+              <w:rPr>
+                <w:rFonts w:ascii="Times New Roman" w:hAnsi="Times New Roman" w:cs="Times New Roman"/>
+              </w:rPr>
               <w:tab/>
             </w:r>
           </w:p>
           <w:p>
-            <w:r>
-              <w:t xml:space="preserve">Noncentrality parameter δ = </w:t>
-            </w:r>
-            <w:r>
-              <w:t>3.4000000</w:t>
-            </w:r>
-          </w:p>
-          <w:p>
-            <w:r>
-              <w:t xml:space="preserve">Critical t = </w:t>
-            </w:r>
-            <w:r>
-              <w:t>1.6955188</w:t>
-            </w:r>
-          </w:p>
-          <w:p>
-            <w:r>
-              <w:t xml:space="preserve">Df = </w:t>
-            </w:r>
-            <w:r>
-              <w:t>3</w:t>
-            </w:r>
-            <w:r>
-              <w:t>1</w:t>
-            </w:r>
-          </w:p>
-          <w:p>
-            <w:r>
-              <w:t xml:space="preserve">Total sample size = </w:t>
-            </w:r>
-            <w:r>
-              <w:t>34</w:t>
-            </w:r>
-          </w:p>
-          <w:p>
-            <w:r>
-              <w:t xml:space="preserve">Actual power = </w:t>
-            </w:r>
-            <w:r>
-              <w:t>0.9534767</w:t>
+            <w:pPr>
+              <w:rPr>
+                <w:rFonts w:ascii="Times New Roman" w:hAnsi="Times New Roman" w:cs="Times New Roman"/>
+              </w:rPr>
+            </w:pPr>
+            <w:proofErr w:type="spellStart"/>
+            <w:r>
+              <w:rPr>
+                <w:rFonts w:ascii="Times New Roman" w:hAnsi="Times New Roman" w:cs="Times New Roman"/>
+              </w:rPr>
+              <w:t>Noncentrality</w:t>
+            </w:r>
+            <w:proofErr w:type="spellEnd"/>
+            <w:r>
+              <w:rPr>
+                <w:rFonts w:ascii="Times New Roman" w:hAnsi="Times New Roman" w:cs="Times New Roman"/>
+              </w:rPr>
+              <w:t xml:space="preserve"> parameter δ = 3.4000000</w:t>
+            </w:r>
+          </w:p>
+          <w:p>
+            <w:pPr>
+              <w:rPr>
+                <w:rFonts w:ascii="Times New Roman" w:hAnsi="Times New Roman" w:cs="Times New Roman"/>
+              </w:rPr>
+            </w:pPr>
+            <w:r>
+              <w:rPr>
+                <w:rFonts w:ascii="Times New Roman" w:hAnsi="Times New Roman" w:cs="Times New Roman"/>
+              </w:rPr>
+              <w:t>Critical t = 1.6955188</w:t>
+            </w:r>
+          </w:p>
+          <w:p>
+            <w:pPr>
+              <w:rPr>
+                <w:rFonts w:ascii="Times New Roman" w:hAnsi="Times New Roman" w:cs="Times New Roman"/>
+              </w:rPr>
+            </w:pPr>
+            <w:proofErr w:type="spellStart"/>
+            <w:r>
+              <w:rPr>
+                <w:rFonts w:ascii="Times New Roman" w:hAnsi="Times New Roman" w:cs="Times New Roman"/>
+              </w:rPr>
+              <w:lastRenderedPageBreak/>
+              <w:t>Df</w:t>
+            </w:r>
+            <w:proofErr w:type="spellEnd"/>
+            <w:r>
+              <w:rPr>
+                <w:rFonts w:ascii="Times New Roman" w:hAnsi="Times New Roman" w:cs="Times New Roman"/>
+              </w:rPr>
+              <w:t xml:space="preserve"> = 31</w:t>
+            </w:r>
+          </w:p>
+          <w:p>
+            <w:pPr>
+              <w:rPr>
+                <w:rFonts w:ascii="Times New Roman" w:hAnsi="Times New Roman" w:cs="Times New Roman"/>
+              </w:rPr>
+            </w:pPr>
+            <w:r>
+              <w:rPr>
+                <w:rFonts w:ascii="Times New Roman" w:hAnsi="Times New Roman" w:cs="Times New Roman"/>
+              </w:rPr>
+              <w:t>Total sample size = 34</w:t>
+            </w:r>
+          </w:p>
+          <w:p>
+            <w:pPr>
+              <w:rPr>
+                <w:rFonts w:ascii="Times New Roman" w:hAnsi="Times New Roman" w:cs="Times New Roman"/>
+              </w:rPr>
+            </w:pPr>
+            <w:r>
+              <w:rPr>
+                <w:rFonts w:ascii="Times New Roman" w:hAnsi="Times New Roman" w:cs="Times New Roman"/>
+              </w:rPr>
+              <w:t>Actual power = 0.9534767</w:t>
             </w:r>
           </w:p>
         </w:tc>
@@ -1286,60 +2884,213 @@
             </w:tcBorders>
           </w:tcPr>
           <w:p>
-            <w:r>
+            <w:pPr>
+              <w:rPr>
+                <w:rFonts w:ascii="Times New Roman" w:hAnsi="Times New Roman" w:cs="Times New Roman"/>
+              </w:rPr>
+            </w:pPr>
+            <w:r>
+              <w:rPr>
+                <w:rFonts w:ascii="Times New Roman" w:hAnsi="Times New Roman" w:cs="Times New Roman"/>
+              </w:rPr>
+              <w:lastRenderedPageBreak/>
               <w:t>[Cursive refers to 2c]</w:t>
             </w:r>
           </w:p>
           <w:p>
-            <w:r>
-              <w:t xml:space="preserve">Multilevel model of SVs with </w:t>
-            </w:r>
-            <w:r>
-              <w:t xml:space="preserve">n-back load level as level-1-predictor </w:t>
-            </w:r>
-            <w:r>
-              <w:rPr>
+            <w:pPr>
+              <w:rPr>
+                <w:rFonts w:ascii="Times New Roman" w:hAnsi="Times New Roman" w:cs="Times New Roman"/>
+              </w:rPr>
+            </w:pPr>
+            <w:r>
+              <w:rPr>
+                <w:rFonts w:ascii="Times New Roman" w:hAnsi="Times New Roman" w:cs="Times New Roman"/>
+              </w:rPr>
+              <w:t xml:space="preserve">Multilevel model of SVs with n-back load level as level-1-predictor </w:t>
+            </w:r>
+            <w:r>
+              <w:rPr>
+                <w:rFonts w:ascii="Times New Roman" w:hAnsi="Times New Roman" w:cs="Times New Roman"/>
                 <w:i/>
               </w:rPr>
               <w:t>and NFC as level-2-predictor</w:t>
             </w:r>
             <w:r>
-              <w:t xml:space="preserve"> controlling for d’, reaction time, </w:t>
-            </w:r>
-            <w:r>
-              <w:t>correct and post-correct trials</w:t>
-            </w:r>
-            <w:r>
-              <w:t xml:space="preserve"> using subject-specific intercepts and allowing random slopes for n-back level.</w:t>
-            </w:r>
-          </w:p>
-          <w:p/>
-          <w:p>
-            <w:pPr>
-              <w:rPr>
+              <w:rPr>
+                <w:rFonts w:ascii="Times New Roman" w:hAnsi="Times New Roman" w:cs="Times New Roman"/>
+              </w:rPr>
+              <w:t xml:space="preserve"> controlling for d’, reaction time, correct and post-correct trials using subject-specific intercepts and allowing random slopes for n-back level.</w:t>
+            </w:r>
+          </w:p>
+          <w:p>
+            <w:pPr>
+              <w:rPr>
+                <w:rFonts w:ascii="Times New Roman" w:hAnsi="Times New Roman" w:cs="Times New Roman"/>
+              </w:rPr>
+            </w:pPr>
+          </w:p>
+          <w:p>
+            <w:pPr>
+              <w:rPr>
+                <w:rFonts w:ascii="Times New Roman" w:hAnsi="Times New Roman" w:cs="Times New Roman"/>
                 <w:i/>
               </w:rPr>
             </w:pPr>
             <w:r>
-              <w:t xml:space="preserve">The null model and the random slopes model are calculated using lmer() of the lmerTest-package. </w:t>
-            </w:r>
-            <w:r>
-              <w:rPr>
+              <w:rPr>
+                <w:rFonts w:ascii="Times New Roman" w:hAnsi="Times New Roman" w:cs="Times New Roman"/>
+              </w:rPr>
+              <w:t xml:space="preserve">The null model and the random slopes model are calculated using </w:t>
+            </w:r>
+            <w:proofErr w:type="spellStart"/>
+            <w:proofErr w:type="gramStart"/>
+            <w:r>
+              <w:rPr>
+                <w:rFonts w:ascii="Times New Roman" w:hAnsi="Times New Roman" w:cs="Times New Roman"/>
+              </w:rPr>
+              <w:t>lmer</w:t>
+            </w:r>
+            <w:proofErr w:type="spellEnd"/>
+            <w:r>
+              <w:rPr>
+                <w:rFonts w:ascii="Times New Roman" w:hAnsi="Times New Roman" w:cs="Times New Roman"/>
+              </w:rPr>
+              <w:t>(</w:t>
+            </w:r>
+            <w:proofErr w:type="gramEnd"/>
+            <w:r>
+              <w:rPr>
+                <w:rFonts w:ascii="Times New Roman" w:hAnsi="Times New Roman" w:cs="Times New Roman"/>
+              </w:rPr>
+              <w:t xml:space="preserve">) of the </w:t>
+            </w:r>
+            <w:proofErr w:type="spellStart"/>
+            <w:r>
+              <w:rPr>
+                <w:rFonts w:ascii="Times New Roman" w:hAnsi="Times New Roman" w:cs="Times New Roman"/>
+              </w:rPr>
+              <w:t>lmerTest</w:t>
+            </w:r>
+            <w:proofErr w:type="spellEnd"/>
+            <w:r>
+              <w:rPr>
+                <w:rFonts w:ascii="Times New Roman" w:hAnsi="Times New Roman" w:cs="Times New Roman"/>
+              </w:rPr>
+              <w:t>-</w:t>
+            </w:r>
+            <w:r>
+              <w:rPr>
+                <w:rFonts w:ascii="Times New Roman" w:hAnsi="Times New Roman" w:cs="Times New Roman"/>
+              </w:rPr>
+              <w:lastRenderedPageBreak/>
+              <w:t xml:space="preserve">package. </w:t>
+            </w:r>
+            <w:r>
+              <w:rPr>
+                <w:rFonts w:ascii="Times New Roman" w:hAnsi="Times New Roman" w:cs="Times New Roman"/>
                 <w:i/>
               </w:rPr>
-              <w:t>Simple slopes analysis and Johnson-Neyman intervals are performed using the functions sim_slopes() and johnson_neyman() of the interactions-package.</w:t>
-            </w:r>
-          </w:p>
-          <w:p>
-            <w:pPr>
-              <w:rPr>
+              <w:t>Simple slopes analysis and Johnson-</w:t>
+            </w:r>
+            <w:proofErr w:type="spellStart"/>
+            <w:r>
+              <w:rPr>
+                <w:rFonts w:ascii="Times New Roman" w:hAnsi="Times New Roman" w:cs="Times New Roman"/>
+                <w:i/>
+              </w:rPr>
+              <w:t>Neyman</w:t>
+            </w:r>
+            <w:proofErr w:type="spellEnd"/>
+            <w:r>
+              <w:rPr>
+                <w:rFonts w:ascii="Times New Roman" w:hAnsi="Times New Roman" w:cs="Times New Roman"/>
+                <w:i/>
+              </w:rPr>
+              <w:t xml:space="preserve"> intervals are performed using the functions </w:t>
+            </w:r>
+            <w:proofErr w:type="spellStart"/>
+            <w:r>
+              <w:rPr>
+                <w:rFonts w:ascii="Times New Roman" w:hAnsi="Times New Roman" w:cs="Times New Roman"/>
+                <w:i/>
+              </w:rPr>
+              <w:t>sim_</w:t>
+            </w:r>
+            <w:proofErr w:type="gramStart"/>
+            <w:r>
+              <w:rPr>
+                <w:rFonts w:ascii="Times New Roman" w:hAnsi="Times New Roman" w:cs="Times New Roman"/>
+                <w:i/>
+              </w:rPr>
+              <w:t>slopes</w:t>
+            </w:r>
+            <w:proofErr w:type="spellEnd"/>
+            <w:r>
+              <w:rPr>
+                <w:rFonts w:ascii="Times New Roman" w:hAnsi="Times New Roman" w:cs="Times New Roman"/>
+                <w:i/>
+              </w:rPr>
+              <w:t>(</w:t>
+            </w:r>
+            <w:proofErr w:type="gramEnd"/>
+            <w:r>
+              <w:rPr>
+                <w:rFonts w:ascii="Times New Roman" w:hAnsi="Times New Roman" w:cs="Times New Roman"/>
+                <w:i/>
+              </w:rPr>
+              <w:t xml:space="preserve">) and </w:t>
+            </w:r>
+            <w:proofErr w:type="spellStart"/>
+            <w:r>
+              <w:rPr>
+                <w:rFonts w:ascii="Times New Roman" w:hAnsi="Times New Roman" w:cs="Times New Roman"/>
+                <w:i/>
+              </w:rPr>
+              <w:t>johnson_neyman</w:t>
+            </w:r>
+            <w:proofErr w:type="spellEnd"/>
+            <w:r>
+              <w:rPr>
+                <w:rFonts w:ascii="Times New Roman" w:hAnsi="Times New Roman" w:cs="Times New Roman"/>
+                <w:i/>
+              </w:rPr>
+              <w:t>() of the interactions-package.</w:t>
+            </w:r>
+          </w:p>
+          <w:p>
+            <w:pPr>
+              <w:rPr>
+                <w:rFonts w:ascii="Times New Roman" w:hAnsi="Times New Roman" w:cs="Times New Roman"/>
                 <w:color w:val="538135" w:themeColor="accent6" w:themeShade="BF"/>
               </w:rPr>
             </w:pPr>
           </w:p>
           <w:p>
-            <w:r>
-              <w:t>Bayes factors are computed for the MLM using the BayesFactor-package.</w:t>
+            <w:pPr>
+              <w:rPr>
+                <w:rFonts w:ascii="Times New Roman" w:hAnsi="Times New Roman" w:cs="Times New Roman"/>
+              </w:rPr>
+            </w:pPr>
+            <w:r>
+              <w:rPr>
+                <w:rFonts w:ascii="Times New Roman" w:hAnsi="Times New Roman" w:cs="Times New Roman"/>
+              </w:rPr>
+              <w:t xml:space="preserve">Bayes factors are computed for the MLM using the </w:t>
+            </w:r>
+            <w:proofErr w:type="spellStart"/>
+            <w:r>
+              <w:rPr>
+                <w:rFonts w:ascii="Times New Roman" w:hAnsi="Times New Roman" w:cs="Times New Roman"/>
+              </w:rPr>
+              <w:t>BayesFactor</w:t>
+            </w:r>
+            <w:proofErr w:type="spellEnd"/>
+            <w:r>
+              <w:rPr>
+                <w:rFonts w:ascii="Times New Roman" w:hAnsi="Times New Roman" w:cs="Times New Roman"/>
+              </w:rPr>
+              <w:t>-package.</w:t>
             </w:r>
           </w:p>
         </w:tc>
@@ -1354,46 +3105,80 @@
             </w:tcBorders>
           </w:tcPr>
           <w:p>
-            <w:r>
+            <w:pPr>
+              <w:rPr>
+                <w:rFonts w:ascii="Times New Roman" w:hAnsi="Times New Roman" w:cs="Times New Roman"/>
+              </w:rPr>
+            </w:pPr>
+            <w:r>
+              <w:rPr>
+                <w:rFonts w:ascii="Times New Roman" w:hAnsi="Times New Roman" w:cs="Times New Roman"/>
+              </w:rPr>
+              <w:lastRenderedPageBreak/>
               <w:t>[Cursive refers to 2c]</w:t>
             </w:r>
           </w:p>
           <w:p>
             <w:pPr>
               <w:spacing w:after="160" w:line="259" w:lineRule="auto"/>
-            </w:pPr>
-            <w:r>
+              <w:rPr>
+                <w:rFonts w:ascii="Times New Roman" w:hAnsi="Times New Roman" w:cs="Times New Roman"/>
+              </w:rPr>
+            </w:pPr>
+            <w:r>
+              <w:rPr>
+                <w:rFonts w:ascii="Times New Roman" w:hAnsi="Times New Roman" w:cs="Times New Roman"/>
+              </w:rPr>
               <w:t xml:space="preserve">Fixed effects yield p &lt; .05 are interpreted as subjective values changing significantly with n-back levels </w:t>
             </w:r>
             <w:r>
               <w:rPr>
+                <w:rFonts w:ascii="Times New Roman" w:hAnsi="Times New Roman" w:cs="Times New Roman"/>
                 <w:i/>
               </w:rPr>
               <w:t>and NFC-score, respectively.</w:t>
             </w:r>
             <w:r>
-              <w:t xml:space="preserve"> </w:t>
-            </w:r>
-            <w:r>
-              <w:t>Subjective values are interpreted as equal between n-back levels if p &gt; .05.</w:t>
+              <w:rPr>
+                <w:rFonts w:ascii="Times New Roman" w:hAnsi="Times New Roman" w:cs="Times New Roman"/>
+              </w:rPr>
+              <w:t xml:space="preserve"> Subjective values are interpreted as equal between n-back levels if p &gt; .05.</w:t>
             </w:r>
           </w:p>
           <w:p>
             <w:pPr>
               <w:spacing w:after="160" w:line="259" w:lineRule="auto"/>
               <w:rPr>
+                <w:rFonts w:ascii="Times New Roman" w:hAnsi="Times New Roman" w:cs="Times New Roman"/>
                 <w:i/>
               </w:rPr>
             </w:pPr>
             <w:r>
               <w:rPr>
+                <w:rFonts w:ascii="Times New Roman" w:hAnsi="Times New Roman" w:cs="Times New Roman"/>
                 <w:i/>
               </w:rPr>
-              <w:t>Simple slopes of level for values of NFC yield p &lt; .05 are interpreted as subjective values changing significantly with n-back levels for the specific value of NFC. Subjective values are interpreted as equal between n-back levels for specific values of NFC if p &gt; .05.</w:t>
-            </w:r>
-          </w:p>
-          <w:p>
-            <w:r>
+              <w:t>Simple slopes of level for values of NFC yield p &lt; .05 are interpreted as subjective values changing significantly with n-</w:t>
+            </w:r>
+            <w:r>
+              <w:rPr>
+                <w:rFonts w:ascii="Times New Roman" w:hAnsi="Times New Roman" w:cs="Times New Roman"/>
+                <w:i/>
+              </w:rPr>
+              <w:lastRenderedPageBreak/>
+              <w:t>back levels for the specific value of NFC. Subjective values are interpreted as equal between n-back levels for specific values of NFC if p &gt; .05.</w:t>
+            </w:r>
+          </w:p>
+          <w:p>
+            <w:pPr>
+              <w:rPr>
+                <w:rFonts w:ascii="Times New Roman" w:hAnsi="Times New Roman" w:cs="Times New Roman"/>
+              </w:rPr>
+            </w:pPr>
+            <w:r>
+              <w:rPr>
+                <w:rFonts w:ascii="Times New Roman" w:hAnsi="Times New Roman" w:cs="Times New Roman"/>
+              </w:rPr>
               <w:t>The Bayes factor BF10 is reported alongside every p-value to assess the strength of evidence.</w:t>
             </w:r>
           </w:p>
@@ -1412,7 +3197,13 @@
               <w:right w:val="single" w:sz="4" w:space="0" w:color="auto"/>
             </w:tcBorders>
           </w:tcPr>
-          <w:p/>
+          <w:p>
+            <w:pPr>
+              <w:rPr>
+                <w:rFonts w:ascii="Times New Roman" w:hAnsi="Times New Roman" w:cs="Times New Roman"/>
+              </w:rPr>
+            </w:pPr>
+          </w:p>
         </w:tc>
         <w:tc>
           <w:tcPr>
@@ -1425,11 +3216,16 @@
             </w:tcBorders>
           </w:tcPr>
           <w:p>
-            <w:r>
-              <w:t xml:space="preserve">2c) </w:t>
-            </w:r>
-            <w:r>
-              <w:t>SVs decline stronger with increasing task load for individuals with low compared to high NFC scores.</w:t>
+            <w:pPr>
+              <w:rPr>
+                <w:rFonts w:ascii="Times New Roman" w:hAnsi="Times New Roman" w:cs="Times New Roman"/>
+              </w:rPr>
+            </w:pPr>
+            <w:r>
+              <w:rPr>
+                <w:rFonts w:ascii="Times New Roman" w:hAnsi="Times New Roman" w:cs="Times New Roman"/>
+              </w:rPr>
+              <w:t>2c) SVs decline stronger with increasing task load for individuals with low compared to high NFC scores.</w:t>
             </w:r>
           </w:p>
         </w:tc>
@@ -1443,7 +3239,13 @@
               <w:right w:val="single" w:sz="4" w:space="0" w:color="auto"/>
             </w:tcBorders>
           </w:tcPr>
-          <w:p/>
+          <w:p>
+            <w:pPr>
+              <w:rPr>
+                <w:rFonts w:ascii="Times New Roman" w:hAnsi="Times New Roman" w:cs="Times New Roman"/>
+              </w:rPr>
+            </w:pPr>
+          </w:p>
         </w:tc>
         <w:tc>
           <w:tcPr>
@@ -1455,7 +3257,13 @@
               <w:right w:val="single" w:sz="4" w:space="0" w:color="auto"/>
             </w:tcBorders>
           </w:tcPr>
-          <w:p/>
+          <w:p>
+            <w:pPr>
+              <w:rPr>
+                <w:rFonts w:ascii="Times New Roman" w:hAnsi="Times New Roman" w:cs="Times New Roman"/>
+              </w:rPr>
+            </w:pPr>
+          </w:p>
         </w:tc>
         <w:tc>
           <w:tcPr>
@@ -1467,7 +3275,13 @@
               <w:right w:val="single" w:sz="4" w:space="0" w:color="auto"/>
             </w:tcBorders>
           </w:tcPr>
-          <w:p/>
+          <w:p>
+            <w:pPr>
+              <w:rPr>
+                <w:rFonts w:ascii="Times New Roman" w:hAnsi="Times New Roman" w:cs="Times New Roman"/>
+              </w:rPr>
+            </w:pPr>
+          </w:p>
         </w:tc>
       </w:tr>
       <w:tr>
@@ -1485,18 +3299,29 @@
             </w:tcBorders>
           </w:tcPr>
           <w:p>
-            <w:r>
+            <w:pPr>
+              <w:rPr>
+                <w:rFonts w:ascii="Times New Roman" w:hAnsi="Times New Roman" w:cs="Times New Roman"/>
+              </w:rPr>
+            </w:pPr>
+            <w:r>
+              <w:rPr>
+                <w:rFonts w:ascii="Times New Roman" w:hAnsi="Times New Roman" w:cs="Times New Roman"/>
+              </w:rPr>
+              <w:lastRenderedPageBreak/>
               <w:t xml:space="preserve">3. </w:t>
             </w:r>
             <w:r>
+              <w:rPr>
+                <w:rFonts w:ascii="Times New Roman" w:hAnsi="Times New Roman" w:cs="Times New Roman"/>
+              </w:rPr>
               <w:t xml:space="preserve">Is there a discrepancy between </w:t>
             </w:r>
             <w:r>
-              <w:t xml:space="preserve">perceived task load and subjective value of effort </w:t>
-            </w:r>
-            <w:r>
-              <w:lastRenderedPageBreak/>
-              <w:t>depending on a person’s Need for Cognition?</w:t>
+              <w:rPr>
+                <w:rFonts w:ascii="Times New Roman" w:hAnsi="Times New Roman" w:cs="Times New Roman"/>
+              </w:rPr>
+              <w:t>perceived task load and subjective value of effort depending on a person’s Need for Cognition?</w:t>
             </w:r>
           </w:p>
         </w:tc>
@@ -1511,24 +3336,28 @@
             </w:tcBorders>
           </w:tcPr>
           <w:p>
-            <w:r>
-              <w:lastRenderedPageBreak/>
-              <w:t xml:space="preserve">3a) </w:t>
-            </w:r>
-            <w:r>
-              <w:t xml:space="preserve">Subjective values </w:t>
-            </w:r>
-            <w:r>
+            <w:pPr>
+              <w:rPr>
+                <w:rFonts w:ascii="Times New Roman" w:hAnsi="Times New Roman" w:cs="Times New Roman"/>
+              </w:rPr>
+            </w:pPr>
+            <w:r>
+              <w:rPr>
+                <w:rFonts w:ascii="Times New Roman" w:hAnsi="Times New Roman" w:cs="Times New Roman"/>
+              </w:rPr>
+              <w:t xml:space="preserve">3a) Subjective values </w:t>
+            </w:r>
+            <w:r>
+              <w:rPr>
+                <w:rFonts w:ascii="Times New Roman" w:hAnsi="Times New Roman" w:cs="Times New Roman"/>
+              </w:rPr>
               <w:t xml:space="preserve">positively </w:t>
             </w:r>
             <w:r>
-              <w:t xml:space="preserve">predict individual </w:t>
-            </w:r>
-            <w:r>
-              <w:t>NFC</w:t>
-            </w:r>
-            <w:r>
-              <w:t xml:space="preserve"> scores.</w:t>
+              <w:rPr>
+                <w:rFonts w:ascii="Times New Roman" w:hAnsi="Times New Roman" w:cs="Times New Roman"/>
+              </w:rPr>
+              <w:t>predict individual NFC scores.</w:t>
             </w:r>
           </w:p>
         </w:tc>
@@ -1543,106 +3372,284 @@
             </w:tcBorders>
           </w:tcPr>
           <w:p>
-            <w:r>
+            <w:pPr>
+              <w:rPr>
+                <w:rFonts w:ascii="Times New Roman" w:hAnsi="Times New Roman" w:cs="Times New Roman"/>
+              </w:rPr>
+            </w:pPr>
+            <w:r>
+              <w:rPr>
+                <w:rFonts w:ascii="Times New Roman" w:hAnsi="Times New Roman" w:cs="Times New Roman"/>
+              </w:rPr>
               <w:t>t tests - Linear multiple regression: Fixed model, single regression coefficient</w:t>
             </w:r>
           </w:p>
           <w:p>
-            <w:r>
+            <w:pPr>
+              <w:rPr>
+                <w:rFonts w:ascii="Times New Roman" w:hAnsi="Times New Roman" w:cs="Times New Roman"/>
+              </w:rPr>
+            </w:pPr>
+            <w:r>
+              <w:rPr>
+                <w:rFonts w:ascii="Times New Roman" w:hAnsi="Times New Roman" w:cs="Times New Roman"/>
+              </w:rPr>
               <w:t xml:space="preserve">Analysis: A priori: Compute required sample size </w:t>
             </w:r>
           </w:p>
           <w:p>
-            <w:r>
-              <w:rPr>
+            <w:pPr>
+              <w:rPr>
+                <w:rFonts w:ascii="Times New Roman" w:hAnsi="Times New Roman" w:cs="Times New Roman"/>
+              </w:rPr>
+            </w:pPr>
+            <w:r>
+              <w:rPr>
+                <w:rFonts w:ascii="Times New Roman" w:hAnsi="Times New Roman" w:cs="Times New Roman"/>
                 <w:u w:val="single"/>
               </w:rPr>
               <w:t>Input</w:t>
             </w:r>
             <w:r>
+              <w:rPr>
+                <w:rFonts w:ascii="Times New Roman" w:hAnsi="Times New Roman" w:cs="Times New Roman"/>
+              </w:rPr>
               <w:t>:</w:t>
             </w:r>
           </w:p>
           <w:p>
-            <w:r>
+            <w:pPr>
+              <w:rPr>
+                <w:rFonts w:ascii="Times New Roman" w:hAnsi="Times New Roman" w:cs="Times New Roman"/>
+              </w:rPr>
+            </w:pPr>
+            <w:r>
+              <w:rPr>
+                <w:rFonts w:ascii="Times New Roman" w:hAnsi="Times New Roman" w:cs="Times New Roman"/>
+              </w:rPr>
               <w:t xml:space="preserve">Tail(s) = </w:t>
             </w:r>
             <w:r>
+              <w:rPr>
+                <w:rFonts w:ascii="Times New Roman" w:hAnsi="Times New Roman" w:cs="Times New Roman"/>
+              </w:rPr>
               <w:t>One</w:t>
             </w:r>
           </w:p>
           <w:p>
-            <w:r>
+            <w:pPr>
+              <w:rPr>
+                <w:rFonts w:ascii="Times New Roman" w:hAnsi="Times New Roman" w:cs="Times New Roman"/>
+              </w:rPr>
+            </w:pPr>
+            <w:r>
+              <w:rPr>
+                <w:rFonts w:ascii="Times New Roman" w:hAnsi="Times New Roman" w:cs="Times New Roman"/>
+              </w:rPr>
               <w:t>Effect size f² = 0.33</w:t>
             </w:r>
           </w:p>
           <w:p>
-            <w:r>
-              <w:lastRenderedPageBreak/>
-              <w:t>α err prob = 0.05</w:t>
-            </w:r>
-          </w:p>
-          <w:p>
-            <w:r>
-              <w:t>Power (1-β err prob) = 0.95</w:t>
-            </w:r>
-          </w:p>
-          <w:p>
-            <w:r>
+            <w:pPr>
+              <w:rPr>
+                <w:rFonts w:ascii="Times New Roman" w:hAnsi="Times New Roman" w:cs="Times New Roman"/>
+              </w:rPr>
+            </w:pPr>
+            <w:r>
+              <w:rPr>
+                <w:rFonts w:ascii="Times New Roman" w:hAnsi="Times New Roman" w:cs="Times New Roman"/>
+              </w:rPr>
+              <w:t xml:space="preserve">α err </w:t>
+            </w:r>
+            <w:proofErr w:type="spellStart"/>
+            <w:r>
+              <w:rPr>
+                <w:rFonts w:ascii="Times New Roman" w:hAnsi="Times New Roman" w:cs="Times New Roman"/>
+              </w:rPr>
+              <w:t>prob</w:t>
+            </w:r>
+            <w:proofErr w:type="spellEnd"/>
+            <w:r>
+              <w:rPr>
+                <w:rFonts w:ascii="Times New Roman" w:hAnsi="Times New Roman" w:cs="Times New Roman"/>
+              </w:rPr>
+              <w:t xml:space="preserve"> = 0.05</w:t>
+            </w:r>
+          </w:p>
+          <w:p>
+            <w:pPr>
+              <w:rPr>
+                <w:rFonts w:ascii="Times New Roman" w:hAnsi="Times New Roman" w:cs="Times New Roman"/>
+              </w:rPr>
+            </w:pPr>
+            <w:r>
+              <w:rPr>
+                <w:rFonts w:ascii="Times New Roman" w:hAnsi="Times New Roman" w:cs="Times New Roman"/>
+              </w:rPr>
+              <w:t xml:space="preserve">Power (1-β err </w:t>
+            </w:r>
+            <w:proofErr w:type="spellStart"/>
+            <w:r>
+              <w:rPr>
+                <w:rFonts w:ascii="Times New Roman" w:hAnsi="Times New Roman" w:cs="Times New Roman"/>
+              </w:rPr>
+              <w:t>prob</w:t>
+            </w:r>
+            <w:proofErr w:type="spellEnd"/>
+            <w:r>
+              <w:rPr>
+                <w:rFonts w:ascii="Times New Roman" w:hAnsi="Times New Roman" w:cs="Times New Roman"/>
+              </w:rPr>
+              <w:t>) = 0.95</w:t>
+            </w:r>
+          </w:p>
+          <w:p>
+            <w:pPr>
+              <w:rPr>
+                <w:rFonts w:ascii="Times New Roman" w:hAnsi="Times New Roman" w:cs="Times New Roman"/>
+              </w:rPr>
+            </w:pPr>
+            <w:r>
+              <w:rPr>
+                <w:rFonts w:ascii="Times New Roman" w:hAnsi="Times New Roman" w:cs="Times New Roman"/>
+              </w:rPr>
               <w:t>Number of predictors = 1</w:t>
             </w:r>
           </w:p>
           <w:p>
-            <w:r>
-              <w:rPr>
+            <w:pPr>
+              <w:rPr>
+                <w:rFonts w:ascii="Times New Roman" w:hAnsi="Times New Roman" w:cs="Times New Roman"/>
+              </w:rPr>
+            </w:pPr>
+            <w:r>
+              <w:rPr>
+                <w:rFonts w:ascii="Times New Roman" w:hAnsi="Times New Roman" w:cs="Times New Roman"/>
                 <w:u w:val="single"/>
               </w:rPr>
               <w:t>Output</w:t>
             </w:r>
             <w:r>
+              <w:rPr>
+                <w:rFonts w:ascii="Times New Roman" w:hAnsi="Times New Roman" w:cs="Times New Roman"/>
+              </w:rPr>
               <w:t>:</w:t>
             </w:r>
             <w:r>
+              <w:rPr>
+                <w:rFonts w:ascii="Times New Roman" w:hAnsi="Times New Roman" w:cs="Times New Roman"/>
+              </w:rPr>
               <w:tab/>
             </w:r>
           </w:p>
           <w:p>
-            <w:r>
-              <w:t xml:space="preserve">Noncentrality parameter δ = </w:t>
-            </w:r>
-            <w:r>
+            <w:pPr>
+              <w:rPr>
+                <w:rFonts w:ascii="Times New Roman" w:hAnsi="Times New Roman" w:cs="Times New Roman"/>
+              </w:rPr>
+            </w:pPr>
+            <w:proofErr w:type="spellStart"/>
+            <w:r>
+              <w:rPr>
+                <w:rFonts w:ascii="Times New Roman" w:hAnsi="Times New Roman" w:cs="Times New Roman"/>
+              </w:rPr>
+              <w:t>Noncentrality</w:t>
+            </w:r>
+            <w:proofErr w:type="spellEnd"/>
+            <w:r>
+              <w:rPr>
+                <w:rFonts w:ascii="Times New Roman" w:hAnsi="Times New Roman" w:cs="Times New Roman"/>
+              </w:rPr>
+              <w:t xml:space="preserve"> parameter δ = </w:t>
+            </w:r>
+            <w:r>
+              <w:rPr>
+                <w:rFonts w:ascii="Times New Roman" w:hAnsi="Times New Roman" w:cs="Times New Roman"/>
+              </w:rPr>
               <w:t>3.3985291</w:t>
             </w:r>
           </w:p>
           <w:p>
-            <w:r>
+            <w:pPr>
+              <w:rPr>
+                <w:rFonts w:ascii="Times New Roman" w:hAnsi="Times New Roman" w:cs="Times New Roman"/>
+              </w:rPr>
+            </w:pPr>
+            <w:r>
+              <w:rPr>
+                <w:rFonts w:ascii="Times New Roman" w:hAnsi="Times New Roman" w:cs="Times New Roman"/>
+              </w:rPr>
               <w:t xml:space="preserve">Critical t = </w:t>
             </w:r>
             <w:r>
+              <w:rPr>
+                <w:rFonts w:ascii="Times New Roman" w:hAnsi="Times New Roman" w:cs="Times New Roman"/>
+              </w:rPr>
               <w:t>1.6923603</w:t>
             </w:r>
           </w:p>
           <w:p>
-            <w:r>
-              <w:t xml:space="preserve">Df = </w:t>
-            </w:r>
-            <w:r>
+            <w:pPr>
+              <w:rPr>
+                <w:rFonts w:ascii="Times New Roman" w:hAnsi="Times New Roman" w:cs="Times New Roman"/>
+              </w:rPr>
+            </w:pPr>
+            <w:proofErr w:type="spellStart"/>
+            <w:r>
+              <w:rPr>
+                <w:rFonts w:ascii="Times New Roman" w:hAnsi="Times New Roman" w:cs="Times New Roman"/>
+              </w:rPr>
+              <w:t>Df</w:t>
+            </w:r>
+            <w:proofErr w:type="spellEnd"/>
+            <w:r>
+              <w:rPr>
+                <w:rFonts w:ascii="Times New Roman" w:hAnsi="Times New Roman" w:cs="Times New Roman"/>
+              </w:rPr>
+              <w:t xml:space="preserve"> = </w:t>
+            </w:r>
+            <w:r>
+              <w:rPr>
+                <w:rFonts w:ascii="Times New Roman" w:hAnsi="Times New Roman" w:cs="Times New Roman"/>
+              </w:rPr>
               <w:t>33</w:t>
             </w:r>
           </w:p>
           <w:p>
-            <w:r>
+            <w:pPr>
+              <w:rPr>
+                <w:rFonts w:ascii="Times New Roman" w:hAnsi="Times New Roman" w:cs="Times New Roman"/>
+              </w:rPr>
+            </w:pPr>
+            <w:r>
+              <w:rPr>
+                <w:rFonts w:ascii="Times New Roman" w:hAnsi="Times New Roman" w:cs="Times New Roman"/>
+              </w:rPr>
               <w:t xml:space="preserve">Total sample size = </w:t>
             </w:r>
             <w:r>
+              <w:rPr>
+                <w:rFonts w:ascii="Times New Roman" w:hAnsi="Times New Roman" w:cs="Times New Roman"/>
+              </w:rPr>
               <w:t>35</w:t>
             </w:r>
           </w:p>
           <w:p>
-            <w:r>
+            <w:pPr>
+              <w:rPr>
+                <w:rFonts w:ascii="Times New Roman" w:hAnsi="Times New Roman" w:cs="Times New Roman"/>
+              </w:rPr>
+            </w:pPr>
+            <w:r>
+              <w:rPr>
+                <w:rFonts w:ascii="Times New Roman" w:hAnsi="Times New Roman" w:cs="Times New Roman"/>
+              </w:rPr>
               <w:t xml:space="preserve">Actual power = </w:t>
             </w:r>
             <w:r>
+              <w:rPr>
+                <w:rFonts w:ascii="Times New Roman" w:hAnsi="Times New Roman" w:cs="Times New Roman"/>
+              </w:rPr>
               <w:t>0.9537894</w:t>
             </w:r>
           </w:p>
@@ -1660,19 +3667,57 @@
           <w:p>
             <w:pPr>
               <w:spacing w:after="160" w:line="259" w:lineRule="auto"/>
-            </w:pPr>
-            <w:r>
-              <w:lastRenderedPageBreak/>
-              <w:t>Subjective values are regressed on NFC scores using the lm() function from the stats-package.</w:t>
+              <w:rPr>
+                <w:rFonts w:ascii="Times New Roman" w:hAnsi="Times New Roman" w:cs="Times New Roman"/>
+              </w:rPr>
+            </w:pPr>
+            <w:r>
+              <w:rPr>
+                <w:rFonts w:ascii="Times New Roman" w:hAnsi="Times New Roman" w:cs="Times New Roman"/>
+              </w:rPr>
+              <w:t xml:space="preserve">Subjective values are regressed on NFC scores using the </w:t>
+            </w:r>
+            <w:proofErr w:type="gramStart"/>
+            <w:r>
+              <w:rPr>
+                <w:rFonts w:ascii="Times New Roman" w:hAnsi="Times New Roman" w:cs="Times New Roman"/>
+              </w:rPr>
+              <w:t>lm(</w:t>
+            </w:r>
+            <w:proofErr w:type="gramEnd"/>
+            <w:r>
+              <w:rPr>
+                <w:rFonts w:ascii="Times New Roman" w:hAnsi="Times New Roman" w:cs="Times New Roman"/>
+              </w:rPr>
+              <w:t>) function from the stats-package.</w:t>
             </w:r>
           </w:p>
           <w:p>
             <w:pPr>
               <w:spacing w:after="160" w:line="259" w:lineRule="auto"/>
-            </w:pPr>
-            <w:r>
-              <w:lastRenderedPageBreak/>
-              <w:t>Bayes factors are computed for the regression using the BayesFactor-package.</w:t>
+              <w:rPr>
+                <w:rFonts w:ascii="Times New Roman" w:hAnsi="Times New Roman" w:cs="Times New Roman"/>
+              </w:rPr>
+            </w:pPr>
+            <w:r>
+              <w:rPr>
+                <w:rFonts w:ascii="Times New Roman" w:hAnsi="Times New Roman" w:cs="Times New Roman"/>
+              </w:rPr>
+              <w:t xml:space="preserve">Bayes factors are computed for the regression using the </w:t>
+            </w:r>
+            <w:proofErr w:type="spellStart"/>
+            <w:r>
+              <w:rPr>
+                <w:rFonts w:ascii="Times New Roman" w:hAnsi="Times New Roman" w:cs="Times New Roman"/>
+              </w:rPr>
+              <w:t>BayesFactor</w:t>
+            </w:r>
+            <w:proofErr w:type="spellEnd"/>
+            <w:r>
+              <w:rPr>
+                <w:rFonts w:ascii="Times New Roman" w:hAnsi="Times New Roman" w:cs="Times New Roman"/>
+              </w:rPr>
+              <w:t>-package.</w:t>
             </w:r>
           </w:p>
         </w:tc>
@@ -1689,18 +3734,28 @@
           <w:p>
             <w:pPr>
               <w:spacing w:after="160" w:line="259" w:lineRule="auto"/>
-            </w:pPr>
-            <w:r>
-              <w:lastRenderedPageBreak/>
+              <w:rPr>
+                <w:rFonts w:ascii="Times New Roman" w:hAnsi="Times New Roman" w:cs="Times New Roman"/>
+              </w:rPr>
+            </w:pPr>
+            <w:r>
+              <w:rPr>
+                <w:rFonts w:ascii="Times New Roman" w:hAnsi="Times New Roman" w:cs="Times New Roman"/>
+              </w:rPr>
               <w:t>Subjective values are interpreted as predicting NFC scores if the slope yields p &lt; .05. Direction and magnitude are inferred from the slope estimate.</w:t>
             </w:r>
           </w:p>
           <w:p>
             <w:pPr>
               <w:spacing w:after="160" w:line="259" w:lineRule="auto"/>
-            </w:pPr>
-            <w:r>
-              <w:lastRenderedPageBreak/>
+              <w:rPr>
+                <w:rFonts w:ascii="Times New Roman" w:hAnsi="Times New Roman" w:cs="Times New Roman"/>
+              </w:rPr>
+            </w:pPr>
+            <w:r>
+              <w:rPr>
+                <w:rFonts w:ascii="Times New Roman" w:hAnsi="Times New Roman" w:cs="Times New Roman"/>
+              </w:rPr>
               <w:t>The Bayes factor BF10 is reported alongside every p-value to assess the strength of evidence.</w:t>
             </w:r>
           </w:p>
@@ -1720,7 +3775,13 @@
               <w:right w:val="single" w:sz="4" w:space="0" w:color="auto"/>
             </w:tcBorders>
           </w:tcPr>
-          <w:p/>
+          <w:p>
+            <w:pPr>
+              <w:rPr>
+                <w:rFonts w:ascii="Times New Roman" w:hAnsi="Times New Roman" w:cs="Times New Roman"/>
+              </w:rPr>
+            </w:pPr>
+          </w:p>
         </w:tc>
         <w:tc>
           <w:tcPr>
@@ -1733,29 +3794,40 @@
             </w:tcBorders>
           </w:tcPr>
           <w:p>
-            <w:r>
-              <w:t xml:space="preserve">3b) </w:t>
-            </w:r>
-            <w:r>
-              <w:t>N</w:t>
-            </w:r>
-            <w:r>
+            <w:pPr>
+              <w:rPr>
+                <w:rFonts w:ascii="Times New Roman" w:hAnsi="Times New Roman" w:cs="Times New Roman"/>
+              </w:rPr>
+            </w:pPr>
+            <w:r>
+              <w:rPr>
+                <w:rFonts w:ascii="Times New Roman" w:hAnsi="Times New Roman" w:cs="Times New Roman"/>
+              </w:rPr>
+              <w:t>3b) N</w:t>
+            </w:r>
+            <w:r>
+              <w:rPr>
+                <w:rFonts w:ascii="Times New Roman" w:hAnsi="Times New Roman" w:cs="Times New Roman"/>
+              </w:rPr>
               <w:t>ASA-</w:t>
             </w:r>
             <w:r>
+              <w:rPr>
+                <w:rFonts w:ascii="Times New Roman" w:hAnsi="Times New Roman" w:cs="Times New Roman"/>
+              </w:rPr>
               <w:t xml:space="preserve">TLX scores </w:t>
             </w:r>
             <w:r>
+              <w:rPr>
+                <w:rFonts w:ascii="Times New Roman" w:hAnsi="Times New Roman" w:cs="Times New Roman"/>
+              </w:rPr>
               <w:t>negatively</w:t>
             </w:r>
             <w:r>
-              <w:t xml:space="preserve"> predict individual </w:t>
-            </w:r>
-            <w:r>
-              <w:t>NFC</w:t>
-            </w:r>
-            <w:r>
-              <w:t xml:space="preserve"> scores.</w:t>
+              <w:rPr>
+                <w:rFonts w:ascii="Times New Roman" w:hAnsi="Times New Roman" w:cs="Times New Roman"/>
+              </w:rPr>
+              <w:t xml:space="preserve"> predict individual NFC scores.</w:t>
             </w:r>
           </w:p>
         </w:tc>
@@ -1770,129 +3842,341 @@
             </w:tcBorders>
           </w:tcPr>
           <w:p>
-            <w:r>
+            <w:pPr>
+              <w:rPr>
+                <w:rFonts w:ascii="Times New Roman" w:hAnsi="Times New Roman" w:cs="Times New Roman"/>
+              </w:rPr>
+            </w:pPr>
+            <w:r>
+              <w:rPr>
+                <w:rFonts w:ascii="Times New Roman" w:hAnsi="Times New Roman" w:cs="Times New Roman"/>
+              </w:rPr>
               <w:t xml:space="preserve">Westbrook et al. have only reported the p-value here, so we </w:t>
             </w:r>
             <w:r>
+              <w:rPr>
+                <w:rFonts w:ascii="Times New Roman" w:hAnsi="Times New Roman" w:cs="Times New Roman"/>
+              </w:rPr>
               <w:t xml:space="preserve">used the regression results of our pilot study, which included </w:t>
             </w:r>
             <w:r>
+              <w:rPr>
+                <w:rFonts w:ascii="Times New Roman" w:hAnsi="Times New Roman" w:cs="Times New Roman"/>
+              </w:rPr>
               <w:t xml:space="preserve">NASA-TLX scores </w:t>
             </w:r>
             <w:r>
+              <w:rPr>
+                <w:rFonts w:ascii="Times New Roman" w:hAnsi="Times New Roman" w:cs="Times New Roman"/>
+              </w:rPr>
               <w:t>and subjective values as predictors of NFC scores</w:t>
             </w:r>
             <w:r>
+              <w:rPr>
+                <w:rFonts w:ascii="Times New Roman" w:hAnsi="Times New Roman" w:cs="Times New Roman"/>
+              </w:rPr>
               <w:t>.</w:t>
             </w:r>
           </w:p>
-          <w:p/>
-          <w:p>
-            <w:r>
+          <w:p>
+            <w:pPr>
+              <w:rPr>
+                <w:rFonts w:ascii="Times New Roman" w:hAnsi="Times New Roman" w:cs="Times New Roman"/>
+              </w:rPr>
+            </w:pPr>
+          </w:p>
+          <w:p>
+            <w:pPr>
+              <w:rPr>
+                <w:rFonts w:ascii="Times New Roman" w:hAnsi="Times New Roman" w:cs="Times New Roman"/>
+              </w:rPr>
+            </w:pPr>
+            <w:r>
+              <w:rPr>
+                <w:rFonts w:ascii="Times New Roman" w:hAnsi="Times New Roman" w:cs="Times New Roman"/>
+              </w:rPr>
+              <w:lastRenderedPageBreak/>
               <w:t>t tests - Linear multiple regression: Fixed model, single regression coefficient</w:t>
             </w:r>
           </w:p>
           <w:p>
-            <w:r>
+            <w:pPr>
+              <w:rPr>
+                <w:rFonts w:ascii="Times New Roman" w:hAnsi="Times New Roman" w:cs="Times New Roman"/>
+              </w:rPr>
+            </w:pPr>
+            <w:r>
+              <w:rPr>
+                <w:rFonts w:ascii="Times New Roman" w:hAnsi="Times New Roman" w:cs="Times New Roman"/>
+              </w:rPr>
               <w:t xml:space="preserve">Analysis: A priori: Compute required sample size </w:t>
             </w:r>
           </w:p>
           <w:p>
-            <w:r>
-              <w:rPr>
+            <w:pPr>
+              <w:rPr>
+                <w:rFonts w:ascii="Times New Roman" w:hAnsi="Times New Roman" w:cs="Times New Roman"/>
+              </w:rPr>
+            </w:pPr>
+            <w:r>
+              <w:rPr>
+                <w:rFonts w:ascii="Times New Roman" w:hAnsi="Times New Roman" w:cs="Times New Roman"/>
                 <w:u w:val="single"/>
               </w:rPr>
               <w:t>Input</w:t>
             </w:r>
             <w:r>
+              <w:rPr>
+                <w:rFonts w:ascii="Times New Roman" w:hAnsi="Times New Roman" w:cs="Times New Roman"/>
+              </w:rPr>
               <w:t>:</w:t>
             </w:r>
           </w:p>
           <w:p>
-            <w:r>
+            <w:pPr>
+              <w:rPr>
+                <w:rFonts w:ascii="Times New Roman" w:hAnsi="Times New Roman" w:cs="Times New Roman"/>
+              </w:rPr>
+            </w:pPr>
+            <w:r>
+              <w:rPr>
+                <w:rFonts w:ascii="Times New Roman" w:hAnsi="Times New Roman" w:cs="Times New Roman"/>
+              </w:rPr>
               <w:t xml:space="preserve">Tail(s) = </w:t>
             </w:r>
             <w:r>
+              <w:rPr>
+                <w:rFonts w:ascii="Times New Roman" w:hAnsi="Times New Roman" w:cs="Times New Roman"/>
+              </w:rPr>
               <w:t>One</w:t>
             </w:r>
           </w:p>
           <w:p>
-            <w:r>
+            <w:pPr>
+              <w:rPr>
+                <w:rFonts w:ascii="Times New Roman" w:hAnsi="Times New Roman" w:cs="Times New Roman"/>
+              </w:rPr>
+            </w:pPr>
+            <w:r>
+              <w:rPr>
+                <w:rFonts w:ascii="Times New Roman" w:hAnsi="Times New Roman" w:cs="Times New Roman"/>
+              </w:rPr>
               <w:t xml:space="preserve">Effect size f² = </w:t>
             </w:r>
             <w:r>
+              <w:rPr>
+                <w:rFonts w:ascii="Times New Roman" w:hAnsi="Times New Roman" w:cs="Times New Roman"/>
+              </w:rPr>
               <w:t>1.10</w:t>
             </w:r>
           </w:p>
           <w:p>
-            <w:r>
-              <w:t>α err prob = 0.05</w:t>
-            </w:r>
-          </w:p>
-          <w:p>
-            <w:r>
-              <w:t>Power (1-β err prob) = 0.95</w:t>
-            </w:r>
-          </w:p>
-          <w:p>
-            <w:r>
+            <w:pPr>
+              <w:rPr>
+                <w:rFonts w:ascii="Times New Roman" w:hAnsi="Times New Roman" w:cs="Times New Roman"/>
+              </w:rPr>
+            </w:pPr>
+            <w:r>
+              <w:rPr>
+                <w:rFonts w:ascii="Times New Roman" w:hAnsi="Times New Roman" w:cs="Times New Roman"/>
+              </w:rPr>
+              <w:t xml:space="preserve">α err </w:t>
+            </w:r>
+            <w:proofErr w:type="spellStart"/>
+            <w:r>
+              <w:rPr>
+                <w:rFonts w:ascii="Times New Roman" w:hAnsi="Times New Roman" w:cs="Times New Roman"/>
+              </w:rPr>
+              <w:t>prob</w:t>
+            </w:r>
+            <w:proofErr w:type="spellEnd"/>
+            <w:r>
+              <w:rPr>
+                <w:rFonts w:ascii="Times New Roman" w:hAnsi="Times New Roman" w:cs="Times New Roman"/>
+              </w:rPr>
+              <w:t xml:space="preserve"> = 0.05</w:t>
+            </w:r>
+          </w:p>
+          <w:p>
+            <w:pPr>
+              <w:rPr>
+                <w:rFonts w:ascii="Times New Roman" w:hAnsi="Times New Roman" w:cs="Times New Roman"/>
+              </w:rPr>
+            </w:pPr>
+            <w:r>
+              <w:rPr>
+                <w:rFonts w:ascii="Times New Roman" w:hAnsi="Times New Roman" w:cs="Times New Roman"/>
+              </w:rPr>
+              <w:t xml:space="preserve">Power (1-β err </w:t>
+            </w:r>
+            <w:proofErr w:type="spellStart"/>
+            <w:r>
+              <w:rPr>
+                <w:rFonts w:ascii="Times New Roman" w:hAnsi="Times New Roman" w:cs="Times New Roman"/>
+              </w:rPr>
+              <w:t>prob</w:t>
+            </w:r>
+            <w:proofErr w:type="spellEnd"/>
+            <w:r>
+              <w:rPr>
+                <w:rFonts w:ascii="Times New Roman" w:hAnsi="Times New Roman" w:cs="Times New Roman"/>
+              </w:rPr>
+              <w:t>) = 0.95</w:t>
+            </w:r>
+          </w:p>
+          <w:p>
+            <w:pPr>
+              <w:rPr>
+                <w:rFonts w:ascii="Times New Roman" w:hAnsi="Times New Roman" w:cs="Times New Roman"/>
+              </w:rPr>
+            </w:pPr>
+            <w:r>
+              <w:rPr>
+                <w:rFonts w:ascii="Times New Roman" w:hAnsi="Times New Roman" w:cs="Times New Roman"/>
+              </w:rPr>
               <w:t xml:space="preserve">Number of predictors = </w:t>
             </w:r>
             <w:r>
+              <w:rPr>
+                <w:rFonts w:ascii="Times New Roman" w:hAnsi="Times New Roman" w:cs="Times New Roman"/>
+              </w:rPr>
               <w:t>2</w:t>
             </w:r>
           </w:p>
           <w:p>
-            <w:r>
-              <w:rPr>
+            <w:pPr>
+              <w:rPr>
+                <w:rFonts w:ascii="Times New Roman" w:hAnsi="Times New Roman" w:cs="Times New Roman"/>
+              </w:rPr>
+            </w:pPr>
+            <w:r>
+              <w:rPr>
+                <w:rFonts w:ascii="Times New Roman" w:hAnsi="Times New Roman" w:cs="Times New Roman"/>
                 <w:u w:val="single"/>
               </w:rPr>
               <w:t>Output</w:t>
             </w:r>
             <w:r>
+              <w:rPr>
+                <w:rFonts w:ascii="Times New Roman" w:hAnsi="Times New Roman" w:cs="Times New Roman"/>
+              </w:rPr>
               <w:t>:</w:t>
             </w:r>
             <w:r>
+              <w:rPr>
+                <w:rFonts w:ascii="Times New Roman" w:hAnsi="Times New Roman" w:cs="Times New Roman"/>
+              </w:rPr>
               <w:tab/>
             </w:r>
           </w:p>
           <w:p>
-            <w:r>
-              <w:t xml:space="preserve">Noncentrality parameter δ = </w:t>
-            </w:r>
-            <w:r>
+            <w:pPr>
+              <w:rPr>
+                <w:rFonts w:ascii="Times New Roman" w:hAnsi="Times New Roman" w:cs="Times New Roman"/>
+              </w:rPr>
+            </w:pPr>
+            <w:proofErr w:type="spellStart"/>
+            <w:r>
+              <w:rPr>
+                <w:rFonts w:ascii="Times New Roman" w:hAnsi="Times New Roman" w:cs="Times New Roman"/>
+              </w:rPr>
+              <w:t>Noncentrality</w:t>
+            </w:r>
+            <w:proofErr w:type="spellEnd"/>
+            <w:r>
+              <w:rPr>
+                <w:rFonts w:ascii="Times New Roman" w:hAnsi="Times New Roman" w:cs="Times New Roman"/>
+              </w:rPr>
+              <w:t xml:space="preserve"> parameter δ = </w:t>
+            </w:r>
+            <w:r>
+              <w:rPr>
+                <w:rFonts w:ascii="Times New Roman" w:hAnsi="Times New Roman" w:cs="Times New Roman"/>
+              </w:rPr>
               <w:t>3.6331804</w:t>
             </w:r>
           </w:p>
           <w:p>
-            <w:r>
+            <w:pPr>
+              <w:rPr>
+                <w:rFonts w:ascii="Times New Roman" w:hAnsi="Times New Roman" w:cs="Times New Roman"/>
+              </w:rPr>
+            </w:pPr>
+            <w:r>
+              <w:rPr>
+                <w:rFonts w:ascii="Times New Roman" w:hAnsi="Times New Roman" w:cs="Times New Roman"/>
+              </w:rPr>
               <w:t xml:space="preserve">Critical t = </w:t>
             </w:r>
             <w:r>
+              <w:rPr>
+                <w:rFonts w:ascii="Times New Roman" w:hAnsi="Times New Roman" w:cs="Times New Roman"/>
+              </w:rPr>
               <w:t>1.8331129</w:t>
             </w:r>
           </w:p>
           <w:p>
-            <w:r>
-              <w:t xml:space="preserve">Df = </w:t>
-            </w:r>
-            <w:r>
+            <w:pPr>
+              <w:rPr>
+                <w:rFonts w:ascii="Times New Roman" w:hAnsi="Times New Roman" w:cs="Times New Roman"/>
+              </w:rPr>
+            </w:pPr>
+            <w:proofErr w:type="spellStart"/>
+            <w:r>
+              <w:rPr>
+                <w:rFonts w:ascii="Times New Roman" w:hAnsi="Times New Roman" w:cs="Times New Roman"/>
+              </w:rPr>
+              <w:t>Df</w:t>
+            </w:r>
+            <w:proofErr w:type="spellEnd"/>
+            <w:r>
+              <w:rPr>
+                <w:rFonts w:ascii="Times New Roman" w:hAnsi="Times New Roman" w:cs="Times New Roman"/>
+              </w:rPr>
+              <w:t xml:space="preserve"> = </w:t>
+            </w:r>
+            <w:r>
+              <w:rPr>
+                <w:rFonts w:ascii="Times New Roman" w:hAnsi="Times New Roman" w:cs="Times New Roman"/>
+              </w:rPr>
               <w:t>9</w:t>
             </w:r>
           </w:p>
           <w:p>
-            <w:r>
+            <w:pPr>
+              <w:rPr>
+                <w:rFonts w:ascii="Times New Roman" w:hAnsi="Times New Roman" w:cs="Times New Roman"/>
+              </w:rPr>
+            </w:pPr>
+            <w:r>
+              <w:rPr>
+                <w:rFonts w:ascii="Times New Roman" w:hAnsi="Times New Roman" w:cs="Times New Roman"/>
+              </w:rPr>
               <w:t xml:space="preserve">Total sample size = </w:t>
             </w:r>
             <w:r>
+              <w:rPr>
+                <w:rFonts w:ascii="Times New Roman" w:hAnsi="Times New Roman" w:cs="Times New Roman"/>
+              </w:rPr>
               <w:t>12</w:t>
             </w:r>
           </w:p>
           <w:p>
-            <w:r>
+            <w:pPr>
+              <w:rPr>
+                <w:rFonts w:ascii="Times New Roman" w:hAnsi="Times New Roman" w:cs="Times New Roman"/>
+              </w:rPr>
+            </w:pPr>
+            <w:r>
+              <w:rPr>
+                <w:rFonts w:ascii="Times New Roman" w:hAnsi="Times New Roman" w:cs="Times New Roman"/>
+              </w:rPr>
               <w:t xml:space="preserve">Actual power = </w:t>
             </w:r>
             <w:r>
+              <w:rPr>
+                <w:rFonts w:ascii="Times New Roman" w:hAnsi="Times New Roman" w:cs="Times New Roman"/>
+              </w:rPr>
               <w:t>0.9552071</w:t>
             </w:r>
           </w:p>
@@ -1910,17 +4194,65 @@
           <w:p>
             <w:pPr>
               <w:spacing w:after="160" w:line="259" w:lineRule="auto"/>
-            </w:pPr>
-            <w:r>
-              <w:t>Subjective values and the area under the curve of each subject’s NASA-TLX scores are regressed on NFC scores using the lm() function from the stats-package.</w:t>
+              <w:rPr>
+                <w:rFonts w:ascii="Times New Roman" w:hAnsi="Times New Roman" w:cs="Times New Roman"/>
+              </w:rPr>
+            </w:pPr>
+            <w:r>
+              <w:rPr>
+                <w:rFonts w:ascii="Times New Roman" w:hAnsi="Times New Roman" w:cs="Times New Roman"/>
+              </w:rPr>
+              <w:lastRenderedPageBreak/>
+              <w:t xml:space="preserve">Subjective values and the area under the curve of each subject’s NASA-TLX scores are regressed on NFC scores using </w:t>
+            </w:r>
+            <w:r>
+              <w:rPr>
+                <w:rFonts w:ascii="Times New Roman" w:hAnsi="Times New Roman" w:cs="Times New Roman"/>
+              </w:rPr>
+              <w:lastRenderedPageBreak/>
+              <w:t xml:space="preserve">the </w:t>
+            </w:r>
+            <w:proofErr w:type="gramStart"/>
+            <w:r>
+              <w:rPr>
+                <w:rFonts w:ascii="Times New Roman" w:hAnsi="Times New Roman" w:cs="Times New Roman"/>
+              </w:rPr>
+              <w:t>lm(</w:t>
+            </w:r>
+            <w:proofErr w:type="gramEnd"/>
+            <w:r>
+              <w:rPr>
+                <w:rFonts w:ascii="Times New Roman" w:hAnsi="Times New Roman" w:cs="Times New Roman"/>
+              </w:rPr>
+              <w:t>) function from the stats-package.</w:t>
             </w:r>
           </w:p>
           <w:p>
             <w:pPr>
               <w:spacing w:after="160" w:line="259" w:lineRule="auto"/>
-            </w:pPr>
-            <w:r>
-              <w:t>Bayes factors are computed for each predictor using the BayesFactor-package.</w:t>
+              <w:rPr>
+                <w:rFonts w:ascii="Times New Roman" w:hAnsi="Times New Roman" w:cs="Times New Roman"/>
+              </w:rPr>
+            </w:pPr>
+            <w:r>
+              <w:rPr>
+                <w:rFonts w:ascii="Times New Roman" w:hAnsi="Times New Roman" w:cs="Times New Roman"/>
+              </w:rPr>
+              <w:t xml:space="preserve">Bayes factors are computed for each predictor using the </w:t>
+            </w:r>
+            <w:proofErr w:type="spellStart"/>
+            <w:r>
+              <w:rPr>
+                <w:rFonts w:ascii="Times New Roman" w:hAnsi="Times New Roman" w:cs="Times New Roman"/>
+              </w:rPr>
+              <w:t>BayesFactor</w:t>
+            </w:r>
+            <w:proofErr w:type="spellEnd"/>
+            <w:r>
+              <w:rPr>
+                <w:rFonts w:ascii="Times New Roman" w:hAnsi="Times New Roman" w:cs="Times New Roman"/>
+              </w:rPr>
+              <w:t>-package.</w:t>
             </w:r>
           </w:p>
         </w:tc>
@@ -1937,20 +4269,38 @@
           <w:p>
             <w:pPr>
               <w:spacing w:after="160" w:line="259" w:lineRule="auto"/>
-            </w:pPr>
-            <w:r>
-              <w:t>Subjective values and NASA-TLX scores are interpreted as predicting NFC scores if their slope yields p &lt; .05. Direction and magnitude are inferred from the slope estimate.</w:t>
+              <w:rPr>
+                <w:rFonts w:ascii="Times New Roman" w:hAnsi="Times New Roman" w:cs="Times New Roman"/>
+              </w:rPr>
+            </w:pPr>
+            <w:r>
+              <w:rPr>
+                <w:rFonts w:ascii="Times New Roman" w:hAnsi="Times New Roman" w:cs="Times New Roman"/>
+              </w:rPr>
+              <w:lastRenderedPageBreak/>
+              <w:t xml:space="preserve">Subjective values and NASA-TLX scores are interpreted as predicting NFC scores if their slope yields p &lt; .05. Direction </w:t>
+            </w:r>
+            <w:r>
+              <w:rPr>
+                <w:rFonts w:ascii="Times New Roman" w:hAnsi="Times New Roman" w:cs="Times New Roman"/>
+              </w:rPr>
+              <w:lastRenderedPageBreak/>
+              <w:t>and magnitude are inferred from the slope estimate.</w:t>
             </w:r>
           </w:p>
           <w:p>
             <w:pPr>
               <w:spacing w:after="160" w:line="259" w:lineRule="auto"/>
-            </w:pPr>
-            <w:r>
+              <w:rPr>
+                <w:rFonts w:ascii="Times New Roman" w:hAnsi="Times New Roman" w:cs="Times New Roman"/>
+              </w:rPr>
+            </w:pPr>
+            <w:r>
+              <w:rPr>
+                <w:rFonts w:ascii="Times New Roman" w:hAnsi="Times New Roman" w:cs="Times New Roman"/>
+              </w:rPr>
               <w:t>The Bayes factor BF10 is reported alongside every p-value to assess the strength of evidence.</w:t>
             </w:r>
-            <w:bookmarkStart w:id="0" w:name="_GoBack"/>
-            <w:bookmarkEnd w:id="0"/>
           </w:p>
         </w:tc>
       </w:tr>

</xml_diff>

<commit_message>
added information to beginning of table
</commit_message>
<xml_diff>
--- a/02_Hypotheses/Design_Table_T1.docx
+++ b/02_Hypotheses/Design_Table_T1.docx
@@ -2,6 +2,56 @@
 <file path=word/document.xml><?xml version="1.0" encoding="utf-8"?>
 <w:document xmlns:wpc="http://schemas.microsoft.com/office/word/2010/wordprocessingCanvas" xmlns:cx="http://schemas.microsoft.com/office/drawing/2014/chartex" xmlns:mc="http://schemas.openxmlformats.org/markup-compatibility/2006" xmlns:o="urn:schemas-microsoft-com:office:office" xmlns:r="http://schemas.openxmlformats.org/officeDocument/2006/relationships" xmlns:m="http://schemas.openxmlformats.org/officeDocument/2006/math" xmlns:v="urn:schemas-microsoft-com:vml" xmlns:wp14="http://schemas.microsoft.com/office/word/2010/wordprocessingDrawing" xmlns:wp="http://schemas.openxmlformats.org/drawingml/2006/wordprocessingDrawing" xmlns:w10="urn:schemas-microsoft-com:office:word" xmlns:w="http://schemas.openxmlformats.org/wordprocessingml/2006/main" xmlns:w14="http://schemas.microsoft.com/office/word/2010/wordml" xmlns:w15="http://schemas.microsoft.com/office/word/2012/wordml" xmlns:w16se="http://schemas.microsoft.com/office/word/2015/wordml/symex" xmlns:wpg="http://schemas.microsoft.com/office/word/2010/wordprocessingGroup" xmlns:wpi="http://schemas.microsoft.com/office/word/2010/wordprocessingInk" xmlns:wne="http://schemas.microsoft.com/office/word/2006/wordml" xmlns:wps="http://schemas.microsoft.com/office/word/2010/wordprocessingShape" mc:Ignorable="w14 w15 w16se wp14">
   <w:body>
+    <w:p>
+      <w:pPr>
+        <w:rPr>
+          <w:rFonts w:ascii="Times New Roman" w:hAnsi="Times New Roman" w:cs="Times New Roman"/>
+          <w:sz w:val="20"/>
+        </w:rPr>
+      </w:pPr>
+      <w:r>
+        <w:rPr>
+          <w:rFonts w:ascii="Times New Roman" w:hAnsi="Times New Roman" w:cs="Times New Roman"/>
+          <w:sz w:val="20"/>
+        </w:rPr>
+        <w:t>The effect sizes for each hypothesis were taken from the corresponding analysis in Westbrook et al. (2013). There are two exceptions due to the fact that the</w:t>
+      </w:r>
+      <w:r>
+        <w:rPr>
+          <w:rFonts w:ascii="Times New Roman" w:hAnsi="Times New Roman" w:cs="Times New Roman"/>
+          <w:sz w:val="20"/>
+        </w:rPr>
+        <w:t xml:space="preserve"> information in Westbrook et al. (2013)</w:t>
+      </w:r>
+      <w:r>
+        <w:rPr>
+          <w:rFonts w:ascii="Times New Roman" w:hAnsi="Times New Roman" w:cs="Times New Roman"/>
+          <w:sz w:val="20"/>
+        </w:rPr>
+        <w:t xml:space="preserve"> was insufficient in that case</w:t>
+      </w:r>
+      <w:r>
+        <w:rPr>
+          <w:rFonts w:ascii="Times New Roman" w:hAnsi="Times New Roman" w:cs="Times New Roman"/>
+          <w:sz w:val="20"/>
+        </w:rPr>
+        <w:t>:</w:t>
+      </w:r>
+      <w:r>
+        <w:rPr>
+          <w:rFonts w:ascii="Times New Roman" w:hAnsi="Times New Roman" w:cs="Times New Roman"/>
+          <w:sz w:val="20"/>
+        </w:rPr>
+        <w:t xml:space="preserve"> Hypothesis 1c was based on Kramer et al. (2021), and hypothesis 3b</w:t>
+      </w:r>
+      <w:r>
+        <w:rPr>
+          <w:rFonts w:ascii="Times New Roman" w:hAnsi="Times New Roman" w:cs="Times New Roman"/>
+          <w:sz w:val="20"/>
+        </w:rPr>
+        <w:t xml:space="preserve"> was based on our pilot data.</w:t>
+      </w:r>
+    </w:p>
     <w:tbl>
       <w:tblPr>
         <w:tblStyle w:val="Tabellenraster"/>
@@ -301,48 +351,20 @@
               <w:rPr>
                 <w:rFonts w:ascii="Times New Roman" w:hAnsi="Times New Roman" w:cs="Times New Roman"/>
               </w:rPr>
-              <w:t xml:space="preserve">α err </w:t>
-            </w:r>
-            <w:proofErr w:type="spellStart"/>
-            <w:r>
-              <w:rPr>
-                <w:rFonts w:ascii="Times New Roman" w:hAnsi="Times New Roman" w:cs="Times New Roman"/>
-              </w:rPr>
-              <w:t>prob</w:t>
-            </w:r>
-            <w:proofErr w:type="spellEnd"/>
-            <w:r>
-              <w:rPr>
-                <w:rFonts w:ascii="Times New Roman" w:hAnsi="Times New Roman" w:cs="Times New Roman"/>
-              </w:rPr>
-              <w:t xml:space="preserve"> = 0.05</w:t>
-            </w:r>
-          </w:p>
-          <w:p>
-            <w:pPr>
-              <w:rPr>
-                <w:rFonts w:ascii="Times New Roman" w:hAnsi="Times New Roman" w:cs="Times New Roman"/>
-              </w:rPr>
-            </w:pPr>
-            <w:r>
-              <w:rPr>
-                <w:rFonts w:ascii="Times New Roman" w:hAnsi="Times New Roman" w:cs="Times New Roman"/>
-              </w:rPr>
-              <w:t xml:space="preserve">Power (1-β err </w:t>
-            </w:r>
-            <w:proofErr w:type="spellStart"/>
-            <w:r>
-              <w:rPr>
-                <w:rFonts w:ascii="Times New Roman" w:hAnsi="Times New Roman" w:cs="Times New Roman"/>
-              </w:rPr>
-              <w:t>prob</w:t>
-            </w:r>
-            <w:proofErr w:type="spellEnd"/>
-            <w:r>
-              <w:rPr>
-                <w:rFonts w:ascii="Times New Roman" w:hAnsi="Times New Roman" w:cs="Times New Roman"/>
-              </w:rPr>
-              <w:t>) = 0.95</w:t>
+              <w:t>α err prob = 0.05</w:t>
+            </w:r>
+          </w:p>
+          <w:p>
+            <w:pPr>
+              <w:rPr>
+                <w:rFonts w:ascii="Times New Roman" w:hAnsi="Times New Roman" w:cs="Times New Roman"/>
+              </w:rPr>
+            </w:pPr>
+            <w:r>
+              <w:rPr>
+                <w:rFonts w:ascii="Times New Roman" w:hAnsi="Times New Roman" w:cs="Times New Roman"/>
+              </w:rPr>
+              <w:t>Power (1-β err prob) = 0.95</w:t>
             </w:r>
           </w:p>
           <w:p>
@@ -390,19 +412,11 @@
                 <w:rFonts w:ascii="Times New Roman" w:hAnsi="Times New Roman" w:cs="Times New Roman"/>
               </w:rPr>
             </w:pPr>
-            <w:proofErr w:type="spellStart"/>
-            <w:r>
-              <w:rPr>
-                <w:rFonts w:ascii="Times New Roman" w:hAnsi="Times New Roman" w:cs="Times New Roman"/>
-              </w:rPr>
-              <w:t>Nonsphericity</w:t>
-            </w:r>
-            <w:proofErr w:type="spellEnd"/>
-            <w:r>
-              <w:rPr>
-                <w:rFonts w:ascii="Times New Roman" w:hAnsi="Times New Roman" w:cs="Times New Roman"/>
-              </w:rPr>
-              <w:t xml:space="preserve"> correction ε = 1</w:t>
+            <w:r>
+              <w:rPr>
+                <w:rFonts w:ascii="Times New Roman" w:hAnsi="Times New Roman" w:cs="Times New Roman"/>
+              </w:rPr>
+              <w:t>Nonsphericity correction ε = 1</w:t>
             </w:r>
           </w:p>
           <w:p>
@@ -437,19 +451,11 @@
                 <w:rFonts w:ascii="Times New Roman" w:hAnsi="Times New Roman" w:cs="Times New Roman"/>
               </w:rPr>
             </w:pPr>
-            <w:proofErr w:type="spellStart"/>
-            <w:r>
-              <w:rPr>
-                <w:rFonts w:ascii="Times New Roman" w:hAnsi="Times New Roman" w:cs="Times New Roman"/>
-              </w:rPr>
-              <w:t>Noncentrality</w:t>
-            </w:r>
-            <w:proofErr w:type="spellEnd"/>
-            <w:r>
-              <w:rPr>
-                <w:rFonts w:ascii="Times New Roman" w:hAnsi="Times New Roman" w:cs="Times New Roman"/>
-              </w:rPr>
-              <w:t xml:space="preserve"> parameter λ = 30.1754420</w:t>
+            <w:r>
+              <w:rPr>
+                <w:rFonts w:ascii="Times New Roman" w:hAnsi="Times New Roman" w:cs="Times New Roman"/>
+              </w:rPr>
+              <w:t>Noncentrality parameter λ = 30.1754420</w:t>
             </w:r>
           </w:p>
           <w:p>
@@ -475,48 +481,20 @@
               <w:rPr>
                 <w:rFonts w:ascii="Times New Roman" w:hAnsi="Times New Roman" w:cs="Times New Roman"/>
               </w:rPr>
-              <w:t xml:space="preserve">Numerator </w:t>
-            </w:r>
-            <w:proofErr w:type="spellStart"/>
-            <w:r>
-              <w:rPr>
-                <w:rFonts w:ascii="Times New Roman" w:hAnsi="Times New Roman" w:cs="Times New Roman"/>
-              </w:rPr>
-              <w:t>df</w:t>
-            </w:r>
-            <w:proofErr w:type="spellEnd"/>
-            <w:r>
-              <w:rPr>
-                <w:rFonts w:ascii="Times New Roman" w:hAnsi="Times New Roman" w:cs="Times New Roman"/>
-              </w:rPr>
-              <w:t xml:space="preserve"> = 3.0000000</w:t>
-            </w:r>
-          </w:p>
-          <w:p>
-            <w:pPr>
-              <w:rPr>
-                <w:rFonts w:ascii="Times New Roman" w:hAnsi="Times New Roman" w:cs="Times New Roman"/>
-              </w:rPr>
-            </w:pPr>
-            <w:r>
-              <w:rPr>
-                <w:rFonts w:ascii="Times New Roman" w:hAnsi="Times New Roman" w:cs="Times New Roman"/>
-              </w:rPr>
-              <w:t xml:space="preserve">Denominator </w:t>
-            </w:r>
-            <w:proofErr w:type="spellStart"/>
-            <w:r>
-              <w:rPr>
-                <w:rFonts w:ascii="Times New Roman" w:hAnsi="Times New Roman" w:cs="Times New Roman"/>
-              </w:rPr>
-              <w:t>df</w:t>
-            </w:r>
-            <w:proofErr w:type="spellEnd"/>
-            <w:r>
-              <w:rPr>
-                <w:rFonts w:ascii="Times New Roman" w:hAnsi="Times New Roman" w:cs="Times New Roman"/>
-              </w:rPr>
-              <w:t xml:space="preserve"> = 12.0000000</w:t>
+              <w:t>Numerator df = 3.0000000</w:t>
+            </w:r>
+          </w:p>
+          <w:p>
+            <w:pPr>
+              <w:rPr>
+                <w:rFonts w:ascii="Times New Roman" w:hAnsi="Times New Roman" w:cs="Times New Roman"/>
+              </w:rPr>
+            </w:pPr>
+            <w:r>
+              <w:rPr>
+                <w:rFonts w:ascii="Times New Roman" w:hAnsi="Times New Roman" w:cs="Times New Roman"/>
+              </w:rPr>
+              <w:t>Denominator df = 12.0000000</w:t>
             </w:r>
           </w:p>
           <w:p>
@@ -588,105 +566,21 @@
               <w:rPr>
                 <w:rFonts w:ascii="Times New Roman" w:hAnsi="Times New Roman" w:cs="Times New Roman"/>
               </w:rPr>
-              <w:t xml:space="preserve">culated using </w:t>
-            </w:r>
-            <w:proofErr w:type="spellStart"/>
-            <w:r>
-              <w:rPr>
-                <w:rFonts w:ascii="Times New Roman" w:hAnsi="Times New Roman" w:cs="Times New Roman"/>
-              </w:rPr>
-              <w:t>aov_</w:t>
-            </w:r>
-            <w:proofErr w:type="gramStart"/>
-            <w:r>
-              <w:rPr>
-                <w:rFonts w:ascii="Times New Roman" w:hAnsi="Times New Roman" w:cs="Times New Roman"/>
-              </w:rPr>
-              <w:t>ez</w:t>
-            </w:r>
-            <w:proofErr w:type="spellEnd"/>
-            <w:r>
-              <w:rPr>
-                <w:rFonts w:ascii="Times New Roman" w:hAnsi="Times New Roman" w:cs="Times New Roman"/>
-              </w:rPr>
-              <w:t>(</w:t>
-            </w:r>
-            <w:proofErr w:type="gramEnd"/>
-            <w:r>
-              <w:rPr>
-                <w:rFonts w:ascii="Times New Roman" w:hAnsi="Times New Roman" w:cs="Times New Roman"/>
-              </w:rPr>
-              <w:t xml:space="preserve">) of the </w:t>
-            </w:r>
-            <w:proofErr w:type="spellStart"/>
-            <w:r>
-              <w:rPr>
-                <w:rFonts w:ascii="Times New Roman" w:hAnsi="Times New Roman" w:cs="Times New Roman"/>
-              </w:rPr>
-              <w:t>afex</w:t>
-            </w:r>
-            <w:proofErr w:type="spellEnd"/>
-            <w:r>
-              <w:rPr>
-                <w:rFonts w:ascii="Times New Roman" w:hAnsi="Times New Roman" w:cs="Times New Roman"/>
-              </w:rPr>
-              <w:t xml:space="preserve">-package, estimated marginal means are calculated using </w:t>
-            </w:r>
-            <w:proofErr w:type="spellStart"/>
-            <w:r>
-              <w:rPr>
-                <w:rFonts w:ascii="Times New Roman" w:hAnsi="Times New Roman" w:cs="Times New Roman"/>
-              </w:rPr>
-              <w:t>emmeans</w:t>
-            </w:r>
-            <w:proofErr w:type="spellEnd"/>
-            <w:r>
-              <w:rPr>
-                <w:rFonts w:ascii="Times New Roman" w:hAnsi="Times New Roman" w:cs="Times New Roman"/>
-              </w:rPr>
-              <w:t xml:space="preserve">() from the </w:t>
-            </w:r>
-            <w:proofErr w:type="spellStart"/>
-            <w:r>
-              <w:rPr>
-                <w:rFonts w:ascii="Times New Roman" w:hAnsi="Times New Roman" w:cs="Times New Roman"/>
-              </w:rPr>
-              <w:t>emmeans</w:t>
-            </w:r>
-            <w:proofErr w:type="spellEnd"/>
-            <w:r>
-              <w:rPr>
-                <w:rFonts w:ascii="Times New Roman" w:hAnsi="Times New Roman" w:cs="Times New Roman"/>
-              </w:rPr>
-              <w:t>-package, and pairwise contrasts are calculated using pairs().</w:t>
-            </w:r>
-          </w:p>
-          <w:p>
-            <w:pPr>
-              <w:spacing w:after="160" w:line="259" w:lineRule="auto"/>
-              <w:rPr>
-                <w:rFonts w:ascii="Times New Roman" w:hAnsi="Times New Roman" w:cs="Times New Roman"/>
-              </w:rPr>
-            </w:pPr>
-            <w:r>
-              <w:rPr>
-                <w:rFonts w:ascii="Times New Roman" w:hAnsi="Times New Roman" w:cs="Times New Roman"/>
-              </w:rPr>
-              <w:t xml:space="preserve">Bayes factors are computed for the ANOVA and each contrast using the </w:t>
-            </w:r>
-            <w:proofErr w:type="spellStart"/>
-            <w:r>
-              <w:rPr>
-                <w:rFonts w:ascii="Times New Roman" w:hAnsi="Times New Roman" w:cs="Times New Roman"/>
-              </w:rPr>
-              <w:t>BayesFactor</w:t>
-            </w:r>
-            <w:proofErr w:type="spellEnd"/>
-            <w:r>
-              <w:rPr>
-                <w:rFonts w:ascii="Times New Roman" w:hAnsi="Times New Roman" w:cs="Times New Roman"/>
-              </w:rPr>
-              <w:t>-package.</w:t>
+              <w:t>culated using aov_ez() of the afex-package, estimated marginal means are calculated using emmeans() from the emmeans-package, and pairwise contrasts are calculated using pairs().</w:t>
+            </w:r>
+          </w:p>
+          <w:p>
+            <w:pPr>
+              <w:spacing w:after="160" w:line="259" w:lineRule="auto"/>
+              <w:rPr>
+                <w:rFonts w:ascii="Times New Roman" w:hAnsi="Times New Roman" w:cs="Times New Roman"/>
+              </w:rPr>
+            </w:pPr>
+            <w:r>
+              <w:rPr>
+                <w:rFonts w:ascii="Times New Roman" w:hAnsi="Times New Roman" w:cs="Times New Roman"/>
+              </w:rPr>
+              <w:t>Bayes factors are computed for the ANOVA and each contrast using the BayesFactor-package.</w:t>
             </w:r>
           </w:p>
         </w:tc>
@@ -960,60 +854,33 @@
               <w:rPr>
                 <w:rFonts w:ascii="Times New Roman" w:hAnsi="Times New Roman" w:cs="Times New Roman"/>
               </w:rPr>
-              <w:t xml:space="preserve">α err </w:t>
-            </w:r>
-            <w:proofErr w:type="spellStart"/>
-            <w:r>
-              <w:rPr>
-                <w:rFonts w:ascii="Times New Roman" w:hAnsi="Times New Roman" w:cs="Times New Roman"/>
-              </w:rPr>
-              <w:t>prob</w:t>
-            </w:r>
-            <w:proofErr w:type="spellEnd"/>
-            <w:r>
-              <w:rPr>
-                <w:rFonts w:ascii="Times New Roman" w:hAnsi="Times New Roman" w:cs="Times New Roman"/>
-              </w:rPr>
-              <w:t xml:space="preserve"> = 0.05</w:t>
-            </w:r>
-          </w:p>
-          <w:p>
-            <w:pPr>
-              <w:rPr>
-                <w:rFonts w:ascii="Times New Roman" w:hAnsi="Times New Roman" w:cs="Times New Roman"/>
-              </w:rPr>
-            </w:pPr>
-            <w:r>
-              <w:rPr>
-                <w:rFonts w:ascii="Times New Roman" w:hAnsi="Times New Roman" w:cs="Times New Roman"/>
-              </w:rPr>
-              <w:t xml:space="preserve">Power (1-β err </w:t>
-            </w:r>
-            <w:proofErr w:type="spellStart"/>
-            <w:r>
-              <w:rPr>
-                <w:rFonts w:ascii="Times New Roman" w:hAnsi="Times New Roman" w:cs="Times New Roman"/>
-              </w:rPr>
-              <w:t>prob</w:t>
-            </w:r>
-            <w:proofErr w:type="spellEnd"/>
-            <w:r>
-              <w:rPr>
-                <w:rFonts w:ascii="Times New Roman" w:hAnsi="Times New Roman" w:cs="Times New Roman"/>
-              </w:rPr>
-              <w:t>) = 0.95</w:t>
-            </w:r>
-          </w:p>
-          <w:p>
-            <w:pPr>
-              <w:rPr>
-                <w:rFonts w:ascii="Times New Roman" w:hAnsi="Times New Roman" w:cs="Times New Roman"/>
-              </w:rPr>
-            </w:pPr>
-            <w:r>
-              <w:rPr>
-                <w:rFonts w:ascii="Times New Roman" w:hAnsi="Times New Roman" w:cs="Times New Roman"/>
-              </w:rPr>
+              <w:t>α err prob = 0.05</w:t>
+            </w:r>
+          </w:p>
+          <w:p>
+            <w:pPr>
+              <w:rPr>
+                <w:rFonts w:ascii="Times New Roman" w:hAnsi="Times New Roman" w:cs="Times New Roman"/>
+              </w:rPr>
+            </w:pPr>
+            <w:r>
+              <w:rPr>
+                <w:rFonts w:ascii="Times New Roman" w:hAnsi="Times New Roman" w:cs="Times New Roman"/>
+              </w:rPr>
+              <w:t>Power (1-β err prob) = 0.95</w:t>
+            </w:r>
+          </w:p>
+          <w:p>
+            <w:pPr>
+              <w:rPr>
+                <w:rFonts w:ascii="Times New Roman" w:hAnsi="Times New Roman" w:cs="Times New Roman"/>
+              </w:rPr>
+            </w:pPr>
+            <w:r>
+              <w:rPr>
+                <w:rFonts w:ascii="Times New Roman" w:hAnsi="Times New Roman" w:cs="Times New Roman"/>
+              </w:rPr>
+              <w:lastRenderedPageBreak/>
               <w:t>Number of groups = 1</w:t>
             </w:r>
           </w:p>
@@ -1049,20 +916,11 @@
                 <w:rFonts w:ascii="Times New Roman" w:hAnsi="Times New Roman" w:cs="Times New Roman"/>
               </w:rPr>
             </w:pPr>
-            <w:proofErr w:type="spellStart"/>
-            <w:r>
-              <w:rPr>
-                <w:rFonts w:ascii="Times New Roman" w:hAnsi="Times New Roman" w:cs="Times New Roman"/>
-              </w:rPr>
-              <w:lastRenderedPageBreak/>
-              <w:t>Nonsphericity</w:t>
-            </w:r>
-            <w:proofErr w:type="spellEnd"/>
-            <w:r>
-              <w:rPr>
-                <w:rFonts w:ascii="Times New Roman" w:hAnsi="Times New Roman" w:cs="Times New Roman"/>
-              </w:rPr>
-              <w:t xml:space="preserve"> correction ε = 1</w:t>
+            <w:r>
+              <w:rPr>
+                <w:rFonts w:ascii="Times New Roman" w:hAnsi="Times New Roman" w:cs="Times New Roman"/>
+              </w:rPr>
+              <w:t>Nonsphericity correction ε = 1</w:t>
             </w:r>
           </w:p>
           <w:p>
@@ -1097,19 +955,11 @@
                 <w:rFonts w:ascii="Times New Roman" w:hAnsi="Times New Roman" w:cs="Times New Roman"/>
               </w:rPr>
             </w:pPr>
-            <w:proofErr w:type="spellStart"/>
-            <w:r>
-              <w:rPr>
-                <w:rFonts w:ascii="Times New Roman" w:hAnsi="Times New Roman" w:cs="Times New Roman"/>
-              </w:rPr>
-              <w:t>Noncentrality</w:t>
-            </w:r>
-            <w:proofErr w:type="spellEnd"/>
-            <w:r>
-              <w:rPr>
-                <w:rFonts w:ascii="Times New Roman" w:hAnsi="Times New Roman" w:cs="Times New Roman"/>
-              </w:rPr>
-              <w:t xml:space="preserve"> parameter λ = 17.6666588</w:t>
+            <w:r>
+              <w:rPr>
+                <w:rFonts w:ascii="Times New Roman" w:hAnsi="Times New Roman" w:cs="Times New Roman"/>
+              </w:rPr>
+              <w:t>Noncentrality parameter λ = 17.6666588</w:t>
             </w:r>
           </w:p>
           <w:p>
@@ -1135,48 +985,20 @@
               <w:rPr>
                 <w:rFonts w:ascii="Times New Roman" w:hAnsi="Times New Roman" w:cs="Times New Roman"/>
               </w:rPr>
-              <w:t xml:space="preserve">Numerator </w:t>
-            </w:r>
-            <w:proofErr w:type="spellStart"/>
-            <w:r>
-              <w:rPr>
-                <w:rFonts w:ascii="Times New Roman" w:hAnsi="Times New Roman" w:cs="Times New Roman"/>
-              </w:rPr>
-              <w:t>df</w:t>
-            </w:r>
-            <w:proofErr w:type="spellEnd"/>
-            <w:r>
-              <w:rPr>
-                <w:rFonts w:ascii="Times New Roman" w:hAnsi="Times New Roman" w:cs="Times New Roman"/>
-              </w:rPr>
-              <w:t xml:space="preserve"> = 3.0000000</w:t>
-            </w:r>
-          </w:p>
-          <w:p>
-            <w:pPr>
-              <w:rPr>
-                <w:rFonts w:ascii="Times New Roman" w:hAnsi="Times New Roman" w:cs="Times New Roman"/>
-              </w:rPr>
-            </w:pPr>
-            <w:r>
-              <w:rPr>
-                <w:rFonts w:ascii="Times New Roman" w:hAnsi="Times New Roman" w:cs="Times New Roman"/>
-              </w:rPr>
-              <w:t xml:space="preserve">Denominator </w:t>
-            </w:r>
-            <w:proofErr w:type="spellStart"/>
-            <w:r>
-              <w:rPr>
-                <w:rFonts w:ascii="Times New Roman" w:hAnsi="Times New Roman" w:cs="Times New Roman"/>
-              </w:rPr>
-              <w:t>df</w:t>
-            </w:r>
-            <w:proofErr w:type="spellEnd"/>
-            <w:r>
-              <w:rPr>
-                <w:rFonts w:ascii="Times New Roman" w:hAnsi="Times New Roman" w:cs="Times New Roman"/>
-              </w:rPr>
-              <w:t xml:space="preserve"> = 156</w:t>
+              <w:t>Numerator df = 3.0000000</w:t>
+            </w:r>
+          </w:p>
+          <w:p>
+            <w:pPr>
+              <w:rPr>
+                <w:rFonts w:ascii="Times New Roman" w:hAnsi="Times New Roman" w:cs="Times New Roman"/>
+              </w:rPr>
+            </w:pPr>
+            <w:r>
+              <w:rPr>
+                <w:rFonts w:ascii="Times New Roman" w:hAnsi="Times New Roman" w:cs="Times New Roman"/>
+              </w:rPr>
+              <w:t>Denominator df = 156</w:t>
             </w:r>
           </w:p>
           <w:p>
@@ -1243,112 +1065,28 @@
               <w:rPr>
                 <w:rFonts w:ascii="Times New Roman" w:hAnsi="Times New Roman" w:cs="Times New Roman"/>
               </w:rPr>
-              <w:t xml:space="preserve">The ANOVA is calculated using </w:t>
-            </w:r>
-            <w:proofErr w:type="spellStart"/>
-            <w:r>
-              <w:rPr>
-                <w:rFonts w:ascii="Times New Roman" w:hAnsi="Times New Roman" w:cs="Times New Roman"/>
-              </w:rPr>
-              <w:t>aov_</w:t>
-            </w:r>
-            <w:proofErr w:type="gramStart"/>
-            <w:r>
-              <w:rPr>
-                <w:rFonts w:ascii="Times New Roman" w:hAnsi="Times New Roman" w:cs="Times New Roman"/>
-              </w:rPr>
-              <w:t>ez</w:t>
-            </w:r>
-            <w:proofErr w:type="spellEnd"/>
-            <w:r>
-              <w:rPr>
-                <w:rFonts w:ascii="Times New Roman" w:hAnsi="Times New Roman" w:cs="Times New Roman"/>
-              </w:rPr>
-              <w:t>(</w:t>
-            </w:r>
-            <w:proofErr w:type="gramEnd"/>
-            <w:r>
-              <w:rPr>
-                <w:rFonts w:ascii="Times New Roman" w:hAnsi="Times New Roman" w:cs="Times New Roman"/>
-              </w:rPr>
-              <w:t xml:space="preserve">) of the </w:t>
-            </w:r>
-            <w:proofErr w:type="spellStart"/>
-            <w:r>
-              <w:rPr>
-                <w:rFonts w:ascii="Times New Roman" w:hAnsi="Times New Roman" w:cs="Times New Roman"/>
-              </w:rPr>
-              <w:t>afex</w:t>
-            </w:r>
-            <w:proofErr w:type="spellEnd"/>
-            <w:r>
-              <w:rPr>
-                <w:rFonts w:ascii="Times New Roman" w:hAnsi="Times New Roman" w:cs="Times New Roman"/>
-              </w:rPr>
-              <w:t xml:space="preserve">-package, estimated marginal means are calculated using </w:t>
-            </w:r>
-            <w:proofErr w:type="spellStart"/>
-            <w:r>
-              <w:rPr>
-                <w:rFonts w:ascii="Times New Roman" w:hAnsi="Times New Roman" w:cs="Times New Roman"/>
-              </w:rPr>
-              <w:t>emmeans</w:t>
-            </w:r>
-            <w:proofErr w:type="spellEnd"/>
-            <w:r>
-              <w:rPr>
-                <w:rFonts w:ascii="Times New Roman" w:hAnsi="Times New Roman" w:cs="Times New Roman"/>
-              </w:rPr>
-              <w:t xml:space="preserve">() from the </w:t>
-            </w:r>
-            <w:proofErr w:type="spellStart"/>
-            <w:r>
-              <w:rPr>
-                <w:rFonts w:ascii="Times New Roman" w:hAnsi="Times New Roman" w:cs="Times New Roman"/>
-              </w:rPr>
-              <w:t>emmeans</w:t>
-            </w:r>
-            <w:proofErr w:type="spellEnd"/>
-            <w:r>
-              <w:rPr>
-                <w:rFonts w:ascii="Times New Roman" w:hAnsi="Times New Roman" w:cs="Times New Roman"/>
-              </w:rPr>
-              <w:t xml:space="preserve">-package, and </w:t>
+              <w:t xml:space="preserve">The ANOVA is calculated using aov_ez() of the afex-package, </w:t>
             </w:r>
             <w:r>
               <w:rPr>
                 <w:rFonts w:ascii="Times New Roman" w:hAnsi="Times New Roman" w:cs="Times New Roman"/>
               </w:rPr>
               <w:lastRenderedPageBreak/>
-              <w:t>pairwise contrasts are calculated using pairs().</w:t>
-            </w:r>
-          </w:p>
-          <w:p>
-            <w:pPr>
-              <w:spacing w:after="160" w:line="259" w:lineRule="auto"/>
-              <w:rPr>
-                <w:rFonts w:ascii="Times New Roman" w:hAnsi="Times New Roman" w:cs="Times New Roman"/>
-              </w:rPr>
-            </w:pPr>
-            <w:r>
-              <w:rPr>
-                <w:rFonts w:ascii="Times New Roman" w:hAnsi="Times New Roman" w:cs="Times New Roman"/>
-              </w:rPr>
-              <w:t xml:space="preserve">Bayes factors are computed for the ANOVA and each contrast using the </w:t>
-            </w:r>
-            <w:proofErr w:type="spellStart"/>
-            <w:r>
-              <w:rPr>
-                <w:rFonts w:ascii="Times New Roman" w:hAnsi="Times New Roman" w:cs="Times New Roman"/>
-              </w:rPr>
-              <w:t>BayesFactor</w:t>
-            </w:r>
-            <w:proofErr w:type="spellEnd"/>
-            <w:r>
-              <w:rPr>
-                <w:rFonts w:ascii="Times New Roman" w:hAnsi="Times New Roman" w:cs="Times New Roman"/>
-              </w:rPr>
-              <w:t>-package.</w:t>
+              <w:t>estimated marginal means are calculated using emmeans() from the emmeans-package, and pairwise contrasts are calculated using pairs().</w:t>
+            </w:r>
+          </w:p>
+          <w:p>
+            <w:pPr>
+              <w:spacing w:after="160" w:line="259" w:lineRule="auto"/>
+              <w:rPr>
+                <w:rFonts w:ascii="Times New Roman" w:hAnsi="Times New Roman" w:cs="Times New Roman"/>
+              </w:rPr>
+            </w:pPr>
+            <w:r>
+              <w:rPr>
+                <w:rFonts w:ascii="Times New Roman" w:hAnsi="Times New Roman" w:cs="Times New Roman"/>
+              </w:rPr>
+              <w:t>Bayes factors are computed for the ANOVA and each contrast using the BayesFactor-package.</w:t>
             </w:r>
           </w:p>
         </w:tc>
@@ -1414,6 +1152,7 @@
               <w:rPr>
                 <w:rFonts w:ascii="Times New Roman" w:hAnsi="Times New Roman" w:cs="Times New Roman"/>
               </w:rPr>
+              <w:lastRenderedPageBreak/>
               <w:t xml:space="preserve">Each contrast yielding </w:t>
             </w:r>
             <w:r>
@@ -1427,14 +1166,7 @@
               <w:rPr>
                 <w:rFonts w:ascii="Times New Roman" w:hAnsi="Times New Roman" w:cs="Times New Roman"/>
               </w:rPr>
-              <w:t xml:space="preserve"> &lt; .05 is interpreted as the median reaction time being different </w:t>
-            </w:r>
-            <w:r>
-              <w:rPr>
-                <w:rFonts w:ascii="Times New Roman" w:hAnsi="Times New Roman" w:cs="Times New Roman"/>
-              </w:rPr>
-              <w:lastRenderedPageBreak/>
-              <w:t xml:space="preserve">between those levels, magnitude and direction are inferred from the respective estimate. Median reaction times are interpreted as equal between n-back levels if </w:t>
+              <w:t xml:space="preserve"> &lt; .05 is interpreted as the median reaction time being different between those levels, magnitude and direction are inferred from the respective estimate. Median reaction times are interpreted as equal between n-back levels if </w:t>
             </w:r>
             <w:r>
               <w:rPr>
@@ -1561,7 +1293,19 @@
               <w:rPr>
                 <w:rFonts w:ascii="Times New Roman" w:hAnsi="Times New Roman" w:cs="Times New Roman"/>
               </w:rPr>
-              <w:t>From Kramer et al.:</w:t>
+              <w:t>From Kramer et al.</w:t>
+            </w:r>
+            <w:r>
+              <w:rPr>
+                <w:rFonts w:ascii="Times New Roman" w:hAnsi="Times New Roman" w:cs="Times New Roman"/>
+              </w:rPr>
+              <w:t xml:space="preserve"> (2021)</w:t>
+            </w:r>
+            <w:r>
+              <w:rPr>
+                <w:rFonts w:ascii="Times New Roman" w:hAnsi="Times New Roman" w:cs="Times New Roman"/>
+              </w:rPr>
+              <w:t>:</w:t>
             </w:r>
           </w:p>
           <w:p>
@@ -1633,48 +1377,20 @@
               <w:rPr>
                 <w:rFonts w:ascii="Times New Roman" w:hAnsi="Times New Roman" w:cs="Times New Roman"/>
               </w:rPr>
-              <w:t xml:space="preserve">α err </w:t>
-            </w:r>
-            <w:proofErr w:type="spellStart"/>
-            <w:r>
-              <w:rPr>
-                <w:rFonts w:ascii="Times New Roman" w:hAnsi="Times New Roman" w:cs="Times New Roman"/>
-              </w:rPr>
-              <w:t>prob</w:t>
-            </w:r>
-            <w:proofErr w:type="spellEnd"/>
-            <w:r>
-              <w:rPr>
-                <w:rFonts w:ascii="Times New Roman" w:hAnsi="Times New Roman" w:cs="Times New Roman"/>
-              </w:rPr>
-              <w:t xml:space="preserve"> = 0.05</w:t>
-            </w:r>
-          </w:p>
-          <w:p>
-            <w:pPr>
-              <w:rPr>
-                <w:rFonts w:ascii="Times New Roman" w:hAnsi="Times New Roman" w:cs="Times New Roman"/>
-              </w:rPr>
-            </w:pPr>
-            <w:r>
-              <w:rPr>
-                <w:rFonts w:ascii="Times New Roman" w:hAnsi="Times New Roman" w:cs="Times New Roman"/>
-              </w:rPr>
-              <w:t xml:space="preserve">Power (1-β err </w:t>
-            </w:r>
-            <w:proofErr w:type="spellStart"/>
-            <w:r>
-              <w:rPr>
-                <w:rFonts w:ascii="Times New Roman" w:hAnsi="Times New Roman" w:cs="Times New Roman"/>
-              </w:rPr>
-              <w:t>prob</w:t>
-            </w:r>
-            <w:proofErr w:type="spellEnd"/>
-            <w:r>
-              <w:rPr>
-                <w:rFonts w:ascii="Times New Roman" w:hAnsi="Times New Roman" w:cs="Times New Roman"/>
-              </w:rPr>
-              <w:t>) = 0.95</w:t>
+              <w:t>α err prob = 0.05</w:t>
+            </w:r>
+          </w:p>
+          <w:p>
+            <w:pPr>
+              <w:rPr>
+                <w:rFonts w:ascii="Times New Roman" w:hAnsi="Times New Roman" w:cs="Times New Roman"/>
+              </w:rPr>
+            </w:pPr>
+            <w:r>
+              <w:rPr>
+                <w:rFonts w:ascii="Times New Roman" w:hAnsi="Times New Roman" w:cs="Times New Roman"/>
+              </w:rPr>
+              <w:t>Power (1-β err prob) = 0.95</w:t>
             </w:r>
           </w:p>
           <w:p>
@@ -1722,19 +1438,11 @@
                 <w:rFonts w:ascii="Times New Roman" w:hAnsi="Times New Roman" w:cs="Times New Roman"/>
               </w:rPr>
             </w:pPr>
-            <w:proofErr w:type="spellStart"/>
-            <w:r>
-              <w:rPr>
-                <w:rFonts w:ascii="Times New Roman" w:hAnsi="Times New Roman" w:cs="Times New Roman"/>
-              </w:rPr>
-              <w:t>Nonsphericity</w:t>
-            </w:r>
-            <w:proofErr w:type="spellEnd"/>
-            <w:r>
-              <w:rPr>
-                <w:rFonts w:ascii="Times New Roman" w:hAnsi="Times New Roman" w:cs="Times New Roman"/>
-              </w:rPr>
-              <w:t xml:space="preserve"> correction ε = 1</w:t>
+            <w:r>
+              <w:rPr>
+                <w:rFonts w:ascii="Times New Roman" w:hAnsi="Times New Roman" w:cs="Times New Roman"/>
+              </w:rPr>
+              <w:t>Nonsphericity correction ε = 1</w:t>
             </w:r>
           </w:p>
           <w:p>
@@ -1769,19 +1477,11 @@
                 <w:rFonts w:ascii="Times New Roman" w:hAnsi="Times New Roman" w:cs="Times New Roman"/>
               </w:rPr>
             </w:pPr>
-            <w:proofErr w:type="spellStart"/>
-            <w:r>
-              <w:rPr>
-                <w:rFonts w:ascii="Times New Roman" w:hAnsi="Times New Roman" w:cs="Times New Roman"/>
-              </w:rPr>
-              <w:t>Noncentrality</w:t>
-            </w:r>
-            <w:proofErr w:type="spellEnd"/>
-            <w:r>
-              <w:rPr>
-                <w:rFonts w:ascii="Times New Roman" w:hAnsi="Times New Roman" w:cs="Times New Roman"/>
-              </w:rPr>
-              <w:t xml:space="preserve"> parameter λ = 24.0000013</w:t>
+            <w:r>
+              <w:rPr>
+                <w:rFonts w:ascii="Times New Roman" w:hAnsi="Times New Roman" w:cs="Times New Roman"/>
+              </w:rPr>
+              <w:t>Noncentrality parameter λ = 24.0000013</w:t>
             </w:r>
           </w:p>
           <w:p>
@@ -1807,48 +1507,20 @@
               <w:rPr>
                 <w:rFonts w:ascii="Times New Roman" w:hAnsi="Times New Roman" w:cs="Times New Roman"/>
               </w:rPr>
-              <w:t xml:space="preserve">Numerator </w:t>
-            </w:r>
-            <w:proofErr w:type="spellStart"/>
-            <w:r>
-              <w:rPr>
-                <w:rFonts w:ascii="Times New Roman" w:hAnsi="Times New Roman" w:cs="Times New Roman"/>
-              </w:rPr>
-              <w:t>df</w:t>
-            </w:r>
-            <w:proofErr w:type="spellEnd"/>
-            <w:r>
-              <w:rPr>
-                <w:rFonts w:ascii="Times New Roman" w:hAnsi="Times New Roman" w:cs="Times New Roman"/>
-              </w:rPr>
-              <w:t xml:space="preserve"> = 3.0000000</w:t>
-            </w:r>
-          </w:p>
-          <w:p>
-            <w:pPr>
-              <w:rPr>
-                <w:rFonts w:ascii="Times New Roman" w:hAnsi="Times New Roman" w:cs="Times New Roman"/>
-              </w:rPr>
-            </w:pPr>
-            <w:r>
-              <w:rPr>
-                <w:rFonts w:ascii="Times New Roman" w:hAnsi="Times New Roman" w:cs="Times New Roman"/>
-              </w:rPr>
-              <w:t xml:space="preserve">Denominator </w:t>
-            </w:r>
-            <w:proofErr w:type="spellStart"/>
-            <w:r>
-              <w:rPr>
-                <w:rFonts w:ascii="Times New Roman" w:hAnsi="Times New Roman" w:cs="Times New Roman"/>
-              </w:rPr>
-              <w:t>df</w:t>
-            </w:r>
-            <w:proofErr w:type="spellEnd"/>
-            <w:r>
-              <w:rPr>
-                <w:rFonts w:ascii="Times New Roman" w:hAnsi="Times New Roman" w:cs="Times New Roman"/>
-              </w:rPr>
-              <w:t xml:space="preserve"> = 15.0000000</w:t>
+              <w:t>Numerator df = 3.0000000</w:t>
+            </w:r>
+          </w:p>
+          <w:p>
+            <w:pPr>
+              <w:rPr>
+                <w:rFonts w:ascii="Times New Roman" w:hAnsi="Times New Roman" w:cs="Times New Roman"/>
+              </w:rPr>
+            </w:pPr>
+            <w:r>
+              <w:rPr>
+                <w:rFonts w:ascii="Times New Roman" w:hAnsi="Times New Roman" w:cs="Times New Roman"/>
+              </w:rPr>
+              <w:t>Denominator df = 15.0000000</w:t>
             </w:r>
           </w:p>
           <w:p>
@@ -1875,6 +1547,7 @@
               <w:rPr>
                 <w:rFonts w:ascii="Times New Roman" w:hAnsi="Times New Roman" w:cs="Times New Roman"/>
               </w:rPr>
+              <w:lastRenderedPageBreak/>
               <w:t>Actual power = 0.9620526</w:t>
             </w:r>
           </w:p>
@@ -1900,6 +1573,7 @@
               <w:rPr>
                 <w:rFonts w:ascii="Times New Roman" w:hAnsi="Times New Roman" w:cs="Times New Roman"/>
               </w:rPr>
+              <w:lastRenderedPageBreak/>
               <w:t>A r</w:t>
             </w:r>
             <w:r>
@@ -1968,105 +1642,21 @@
               <w:rPr>
                 <w:rFonts w:ascii="Times New Roman" w:hAnsi="Times New Roman" w:cs="Times New Roman"/>
               </w:rPr>
-              <w:t xml:space="preserve">The ANOVA is calculated using </w:t>
-            </w:r>
-            <w:proofErr w:type="spellStart"/>
-            <w:r>
-              <w:rPr>
-                <w:rFonts w:ascii="Times New Roman" w:hAnsi="Times New Roman" w:cs="Times New Roman"/>
-              </w:rPr>
-              <w:t>aov_</w:t>
-            </w:r>
-            <w:proofErr w:type="gramStart"/>
-            <w:r>
-              <w:rPr>
-                <w:rFonts w:ascii="Times New Roman" w:hAnsi="Times New Roman" w:cs="Times New Roman"/>
-              </w:rPr>
-              <w:t>ez</w:t>
-            </w:r>
-            <w:proofErr w:type="spellEnd"/>
-            <w:r>
-              <w:rPr>
-                <w:rFonts w:ascii="Times New Roman" w:hAnsi="Times New Roman" w:cs="Times New Roman"/>
-              </w:rPr>
-              <w:t>(</w:t>
-            </w:r>
-            <w:proofErr w:type="gramEnd"/>
-            <w:r>
-              <w:rPr>
-                <w:rFonts w:ascii="Times New Roman" w:hAnsi="Times New Roman" w:cs="Times New Roman"/>
-              </w:rPr>
-              <w:t xml:space="preserve">) of the </w:t>
-            </w:r>
-            <w:proofErr w:type="spellStart"/>
-            <w:r>
-              <w:rPr>
-                <w:rFonts w:ascii="Times New Roman" w:hAnsi="Times New Roman" w:cs="Times New Roman"/>
-              </w:rPr>
-              <w:t>afex</w:t>
-            </w:r>
-            <w:proofErr w:type="spellEnd"/>
-            <w:r>
-              <w:rPr>
-                <w:rFonts w:ascii="Times New Roman" w:hAnsi="Times New Roman" w:cs="Times New Roman"/>
-              </w:rPr>
-              <w:t xml:space="preserve">-package, estimated marginal means are calculated using </w:t>
-            </w:r>
-            <w:proofErr w:type="spellStart"/>
-            <w:r>
-              <w:rPr>
-                <w:rFonts w:ascii="Times New Roman" w:hAnsi="Times New Roman" w:cs="Times New Roman"/>
-              </w:rPr>
-              <w:t>emmeans</w:t>
-            </w:r>
-            <w:proofErr w:type="spellEnd"/>
-            <w:r>
-              <w:rPr>
-                <w:rFonts w:ascii="Times New Roman" w:hAnsi="Times New Roman" w:cs="Times New Roman"/>
-              </w:rPr>
-              <w:t xml:space="preserve">() from the </w:t>
-            </w:r>
-            <w:proofErr w:type="spellStart"/>
-            <w:r>
-              <w:rPr>
-                <w:rFonts w:ascii="Times New Roman" w:hAnsi="Times New Roman" w:cs="Times New Roman"/>
-              </w:rPr>
-              <w:t>emmeans</w:t>
-            </w:r>
-            <w:proofErr w:type="spellEnd"/>
-            <w:r>
-              <w:rPr>
-                <w:rFonts w:ascii="Times New Roman" w:hAnsi="Times New Roman" w:cs="Times New Roman"/>
-              </w:rPr>
-              <w:t>-package, and pairwise contrasts are calculated using pairs().</w:t>
-            </w:r>
-          </w:p>
-          <w:p>
-            <w:pPr>
-              <w:spacing w:after="160" w:line="259" w:lineRule="auto"/>
-              <w:rPr>
-                <w:rFonts w:ascii="Times New Roman" w:hAnsi="Times New Roman" w:cs="Times New Roman"/>
-              </w:rPr>
-            </w:pPr>
-            <w:r>
-              <w:rPr>
-                <w:rFonts w:ascii="Times New Roman" w:hAnsi="Times New Roman" w:cs="Times New Roman"/>
-              </w:rPr>
-              <w:t xml:space="preserve">Bayes factors are computed for the ANOVA and each contrast using the </w:t>
-            </w:r>
-            <w:proofErr w:type="spellStart"/>
-            <w:r>
-              <w:rPr>
-                <w:rFonts w:ascii="Times New Roman" w:hAnsi="Times New Roman" w:cs="Times New Roman"/>
-              </w:rPr>
-              <w:t>BayesFactor</w:t>
-            </w:r>
-            <w:proofErr w:type="spellEnd"/>
-            <w:r>
-              <w:rPr>
-                <w:rFonts w:ascii="Times New Roman" w:hAnsi="Times New Roman" w:cs="Times New Roman"/>
-              </w:rPr>
-              <w:t>-package.</w:t>
+              <w:t>The ANOVA is calculated using aov_ez() of the afex-package, estimated marginal means are calculated using emmeans() from the emmeans-package, and pairwise contrasts are calculated using pairs().</w:t>
+            </w:r>
+          </w:p>
+          <w:p>
+            <w:pPr>
+              <w:spacing w:after="160" w:line="259" w:lineRule="auto"/>
+              <w:rPr>
+                <w:rFonts w:ascii="Times New Roman" w:hAnsi="Times New Roman" w:cs="Times New Roman"/>
+              </w:rPr>
+            </w:pPr>
+            <w:r>
+              <w:rPr>
+                <w:rFonts w:ascii="Times New Roman" w:hAnsi="Times New Roman" w:cs="Times New Roman"/>
+              </w:rPr>
+              <w:t>Bayes factors are computed for the ANOVA and each contrast using the BayesFactor-package.</w:t>
             </w:r>
           </w:p>
         </w:tc>
@@ -2197,7 +1787,14 @@
               <w:rPr>
                 <w:rFonts w:ascii="Times New Roman" w:hAnsi="Times New Roman" w:cs="Times New Roman"/>
               </w:rPr>
-              <w:t>-value to assess the strength of evidence.</w:t>
+              <w:t>-</w:t>
+            </w:r>
+            <w:r>
+              <w:rPr>
+                <w:rFonts w:ascii="Times New Roman" w:hAnsi="Times New Roman" w:cs="Times New Roman"/>
+              </w:rPr>
+              <w:lastRenderedPageBreak/>
+              <w:t>value to assess the strength of evidence.</w:t>
             </w:r>
           </w:p>
         </w:tc>
@@ -2334,48 +1931,20 @@
               <w:rPr>
                 <w:rFonts w:ascii="Times New Roman" w:hAnsi="Times New Roman" w:cs="Times New Roman"/>
               </w:rPr>
-              <w:t xml:space="preserve">α err </w:t>
-            </w:r>
-            <w:proofErr w:type="spellStart"/>
-            <w:r>
-              <w:rPr>
-                <w:rFonts w:ascii="Times New Roman" w:hAnsi="Times New Roman" w:cs="Times New Roman"/>
-              </w:rPr>
-              <w:t>prob</w:t>
-            </w:r>
-            <w:proofErr w:type="spellEnd"/>
-            <w:r>
-              <w:rPr>
-                <w:rFonts w:ascii="Times New Roman" w:hAnsi="Times New Roman" w:cs="Times New Roman"/>
-              </w:rPr>
-              <w:t xml:space="preserve"> = 0.05</w:t>
-            </w:r>
-          </w:p>
-          <w:p>
-            <w:pPr>
-              <w:rPr>
-                <w:rFonts w:ascii="Times New Roman" w:hAnsi="Times New Roman" w:cs="Times New Roman"/>
-              </w:rPr>
-            </w:pPr>
-            <w:r>
-              <w:rPr>
-                <w:rFonts w:ascii="Times New Roman" w:hAnsi="Times New Roman" w:cs="Times New Roman"/>
-              </w:rPr>
-              <w:t xml:space="preserve">Power (1-β err </w:t>
-            </w:r>
-            <w:proofErr w:type="spellStart"/>
-            <w:r>
-              <w:rPr>
-                <w:rFonts w:ascii="Times New Roman" w:hAnsi="Times New Roman" w:cs="Times New Roman"/>
-              </w:rPr>
-              <w:t>prob</w:t>
-            </w:r>
-            <w:proofErr w:type="spellEnd"/>
-            <w:r>
-              <w:rPr>
-                <w:rFonts w:ascii="Times New Roman" w:hAnsi="Times New Roman" w:cs="Times New Roman"/>
-              </w:rPr>
-              <w:t>) = 0.95</w:t>
+              <w:t>α err prob = 0.05</w:t>
+            </w:r>
+          </w:p>
+          <w:p>
+            <w:pPr>
+              <w:rPr>
+                <w:rFonts w:ascii="Times New Roman" w:hAnsi="Times New Roman" w:cs="Times New Roman"/>
+              </w:rPr>
+            </w:pPr>
+            <w:r>
+              <w:rPr>
+                <w:rFonts w:ascii="Times New Roman" w:hAnsi="Times New Roman" w:cs="Times New Roman"/>
+              </w:rPr>
+              <w:t>Power (1-β err prob) = 0.95</w:t>
             </w:r>
           </w:p>
           <w:p>
@@ -2423,19 +1992,11 @@
                 <w:rFonts w:ascii="Times New Roman" w:hAnsi="Times New Roman" w:cs="Times New Roman"/>
               </w:rPr>
             </w:pPr>
-            <w:proofErr w:type="spellStart"/>
-            <w:r>
-              <w:rPr>
-                <w:rFonts w:ascii="Times New Roman" w:hAnsi="Times New Roman" w:cs="Times New Roman"/>
-              </w:rPr>
-              <w:t>Nonsphericity</w:t>
-            </w:r>
-            <w:proofErr w:type="spellEnd"/>
-            <w:r>
-              <w:rPr>
-                <w:rFonts w:ascii="Times New Roman" w:hAnsi="Times New Roman" w:cs="Times New Roman"/>
-              </w:rPr>
-              <w:t xml:space="preserve"> correction ε = 1</w:t>
+            <w:r>
+              <w:rPr>
+                <w:rFonts w:ascii="Times New Roman" w:hAnsi="Times New Roman" w:cs="Times New Roman"/>
+              </w:rPr>
+              <w:t>Nonsphericity correction ε = 1</w:t>
             </w:r>
           </w:p>
           <w:p>
@@ -2470,19 +2031,11 @@
                 <w:rFonts w:ascii="Times New Roman" w:hAnsi="Times New Roman" w:cs="Times New Roman"/>
               </w:rPr>
             </w:pPr>
-            <w:proofErr w:type="spellStart"/>
-            <w:r>
-              <w:rPr>
-                <w:rFonts w:ascii="Times New Roman" w:hAnsi="Times New Roman" w:cs="Times New Roman"/>
-              </w:rPr>
-              <w:t>Noncentrality</w:t>
-            </w:r>
-            <w:proofErr w:type="spellEnd"/>
-            <w:r>
-              <w:rPr>
-                <w:rFonts w:ascii="Times New Roman" w:hAnsi="Times New Roman" w:cs="Times New Roman"/>
-              </w:rPr>
-              <w:t xml:space="preserve"> parameter λ = 27.2592588</w:t>
+            <w:r>
+              <w:rPr>
+                <w:rFonts w:ascii="Times New Roman" w:hAnsi="Times New Roman" w:cs="Times New Roman"/>
+              </w:rPr>
+              <w:t>Noncentrality parameter λ = 27.2592588</w:t>
             </w:r>
           </w:p>
           <w:p>
@@ -2508,48 +2061,20 @@
               <w:rPr>
                 <w:rFonts w:ascii="Times New Roman" w:hAnsi="Times New Roman" w:cs="Times New Roman"/>
               </w:rPr>
-              <w:t xml:space="preserve">Numerator </w:t>
-            </w:r>
-            <w:proofErr w:type="spellStart"/>
-            <w:r>
-              <w:rPr>
-                <w:rFonts w:ascii="Times New Roman" w:hAnsi="Times New Roman" w:cs="Times New Roman"/>
-              </w:rPr>
-              <w:t>df</w:t>
-            </w:r>
-            <w:proofErr w:type="spellEnd"/>
-            <w:r>
-              <w:rPr>
-                <w:rFonts w:ascii="Times New Roman" w:hAnsi="Times New Roman" w:cs="Times New Roman"/>
-              </w:rPr>
-              <w:t xml:space="preserve"> = 3.0000000</w:t>
-            </w:r>
-          </w:p>
-          <w:p>
-            <w:pPr>
-              <w:rPr>
-                <w:rFonts w:ascii="Times New Roman" w:hAnsi="Times New Roman" w:cs="Times New Roman"/>
-              </w:rPr>
-            </w:pPr>
-            <w:r>
-              <w:rPr>
-                <w:rFonts w:ascii="Times New Roman" w:hAnsi="Times New Roman" w:cs="Times New Roman"/>
-              </w:rPr>
-              <w:t xml:space="preserve">Denominator </w:t>
-            </w:r>
-            <w:proofErr w:type="spellStart"/>
-            <w:r>
-              <w:rPr>
-                <w:rFonts w:ascii="Times New Roman" w:hAnsi="Times New Roman" w:cs="Times New Roman"/>
-              </w:rPr>
-              <w:t>df</w:t>
-            </w:r>
-            <w:proofErr w:type="spellEnd"/>
-            <w:r>
-              <w:rPr>
-                <w:rFonts w:ascii="Times New Roman" w:hAnsi="Times New Roman" w:cs="Times New Roman"/>
-              </w:rPr>
-              <w:t xml:space="preserve"> = 9.0000000</w:t>
+              <w:t>Numerator df = 3.0000000</w:t>
+            </w:r>
+          </w:p>
+          <w:p>
+            <w:pPr>
+              <w:rPr>
+                <w:rFonts w:ascii="Times New Roman" w:hAnsi="Times New Roman" w:cs="Times New Roman"/>
+              </w:rPr>
+            </w:pPr>
+            <w:r>
+              <w:rPr>
+                <w:rFonts w:ascii="Times New Roman" w:hAnsi="Times New Roman" w:cs="Times New Roman"/>
+              </w:rPr>
+              <w:t>Denominator df = 9.0000000</w:t>
             </w:r>
           </w:p>
           <w:p>
@@ -2614,105 +2139,21 @@
               <w:rPr>
                 <w:rFonts w:ascii="Times New Roman" w:hAnsi="Times New Roman" w:cs="Times New Roman"/>
               </w:rPr>
-              <w:t xml:space="preserve">The ANOVA is calculated using </w:t>
-            </w:r>
-            <w:proofErr w:type="spellStart"/>
-            <w:r>
-              <w:rPr>
-                <w:rFonts w:ascii="Times New Roman" w:hAnsi="Times New Roman" w:cs="Times New Roman"/>
-              </w:rPr>
-              <w:t>aov_</w:t>
-            </w:r>
-            <w:proofErr w:type="gramStart"/>
-            <w:r>
-              <w:rPr>
-                <w:rFonts w:ascii="Times New Roman" w:hAnsi="Times New Roman" w:cs="Times New Roman"/>
-              </w:rPr>
-              <w:t>ez</w:t>
-            </w:r>
-            <w:proofErr w:type="spellEnd"/>
-            <w:r>
-              <w:rPr>
-                <w:rFonts w:ascii="Times New Roman" w:hAnsi="Times New Roman" w:cs="Times New Roman"/>
-              </w:rPr>
-              <w:t>(</w:t>
-            </w:r>
-            <w:proofErr w:type="gramEnd"/>
-            <w:r>
-              <w:rPr>
-                <w:rFonts w:ascii="Times New Roman" w:hAnsi="Times New Roman" w:cs="Times New Roman"/>
-              </w:rPr>
-              <w:t xml:space="preserve">) of the </w:t>
-            </w:r>
-            <w:proofErr w:type="spellStart"/>
-            <w:r>
-              <w:rPr>
-                <w:rFonts w:ascii="Times New Roman" w:hAnsi="Times New Roman" w:cs="Times New Roman"/>
-              </w:rPr>
-              <w:t>afex</w:t>
-            </w:r>
-            <w:proofErr w:type="spellEnd"/>
-            <w:r>
-              <w:rPr>
-                <w:rFonts w:ascii="Times New Roman" w:hAnsi="Times New Roman" w:cs="Times New Roman"/>
-              </w:rPr>
-              <w:t xml:space="preserve">-package, estimated marginal means are calculated using </w:t>
-            </w:r>
-            <w:proofErr w:type="spellStart"/>
-            <w:r>
-              <w:rPr>
-                <w:rFonts w:ascii="Times New Roman" w:hAnsi="Times New Roman" w:cs="Times New Roman"/>
-              </w:rPr>
-              <w:t>emmeans</w:t>
-            </w:r>
-            <w:proofErr w:type="spellEnd"/>
-            <w:r>
-              <w:rPr>
-                <w:rFonts w:ascii="Times New Roman" w:hAnsi="Times New Roman" w:cs="Times New Roman"/>
-              </w:rPr>
-              <w:t xml:space="preserve">() from the </w:t>
-            </w:r>
-            <w:proofErr w:type="spellStart"/>
-            <w:r>
-              <w:rPr>
-                <w:rFonts w:ascii="Times New Roman" w:hAnsi="Times New Roman" w:cs="Times New Roman"/>
-              </w:rPr>
-              <w:t>emmeans</w:t>
-            </w:r>
-            <w:proofErr w:type="spellEnd"/>
-            <w:r>
-              <w:rPr>
-                <w:rFonts w:ascii="Times New Roman" w:hAnsi="Times New Roman" w:cs="Times New Roman"/>
-              </w:rPr>
-              <w:t>-package, and pairwise contrasts are calculated using pairs().</w:t>
-            </w:r>
-          </w:p>
-          <w:p>
-            <w:pPr>
-              <w:spacing w:after="160" w:line="259" w:lineRule="auto"/>
-              <w:rPr>
-                <w:rFonts w:ascii="Times New Roman" w:hAnsi="Times New Roman" w:cs="Times New Roman"/>
-              </w:rPr>
-            </w:pPr>
-            <w:r>
-              <w:rPr>
-                <w:rFonts w:ascii="Times New Roman" w:hAnsi="Times New Roman" w:cs="Times New Roman"/>
-              </w:rPr>
-              <w:t xml:space="preserve">Bayes factors are computed for the ANOVA and each contrast using the </w:t>
-            </w:r>
-            <w:proofErr w:type="spellStart"/>
-            <w:r>
-              <w:rPr>
-                <w:rFonts w:ascii="Times New Roman" w:hAnsi="Times New Roman" w:cs="Times New Roman"/>
-              </w:rPr>
-              <w:t>BayesFactor</w:t>
-            </w:r>
-            <w:proofErr w:type="spellEnd"/>
-            <w:r>
-              <w:rPr>
-                <w:rFonts w:ascii="Times New Roman" w:hAnsi="Times New Roman" w:cs="Times New Roman"/>
-              </w:rPr>
-              <w:t>-package.</w:t>
+              <w:t>The ANOVA is calculated using aov_ez() of the afex-package, estimated marginal means are calculated using emmeans() from the emmeans-package, and pairwise contrasts are calculated using pairs().</w:t>
+            </w:r>
+          </w:p>
+          <w:p>
+            <w:pPr>
+              <w:spacing w:after="160" w:line="259" w:lineRule="auto"/>
+              <w:rPr>
+                <w:rFonts w:ascii="Times New Roman" w:hAnsi="Times New Roman" w:cs="Times New Roman"/>
+              </w:rPr>
+            </w:pPr>
+            <w:r>
+              <w:rPr>
+                <w:rFonts w:ascii="Times New Roman" w:hAnsi="Times New Roman" w:cs="Times New Roman"/>
+              </w:rPr>
+              <w:t>Bayes factors are computed for the ANOVA and each contrast using the BayesFactor-package.</w:t>
             </w:r>
           </w:p>
         </w:tc>
@@ -2985,48 +2426,20 @@
               <w:rPr>
                 <w:rFonts w:ascii="Times New Roman" w:hAnsi="Times New Roman" w:cs="Times New Roman"/>
               </w:rPr>
-              <w:t xml:space="preserve">α err </w:t>
-            </w:r>
-            <w:proofErr w:type="spellStart"/>
-            <w:r>
-              <w:rPr>
-                <w:rFonts w:ascii="Times New Roman" w:hAnsi="Times New Roman" w:cs="Times New Roman"/>
-              </w:rPr>
-              <w:t>prob</w:t>
-            </w:r>
-            <w:proofErr w:type="spellEnd"/>
-            <w:r>
-              <w:rPr>
-                <w:rFonts w:ascii="Times New Roman" w:hAnsi="Times New Roman" w:cs="Times New Roman"/>
-              </w:rPr>
-              <w:t xml:space="preserve"> = 0.05</w:t>
-            </w:r>
-          </w:p>
-          <w:p>
-            <w:pPr>
-              <w:rPr>
-                <w:rFonts w:ascii="Times New Roman" w:hAnsi="Times New Roman" w:cs="Times New Roman"/>
-              </w:rPr>
-            </w:pPr>
-            <w:r>
-              <w:rPr>
-                <w:rFonts w:ascii="Times New Roman" w:hAnsi="Times New Roman" w:cs="Times New Roman"/>
-              </w:rPr>
-              <w:t xml:space="preserve">Power (1-β err </w:t>
-            </w:r>
-            <w:proofErr w:type="spellStart"/>
-            <w:r>
-              <w:rPr>
-                <w:rFonts w:ascii="Times New Roman" w:hAnsi="Times New Roman" w:cs="Times New Roman"/>
-              </w:rPr>
-              <w:t>prob</w:t>
-            </w:r>
-            <w:proofErr w:type="spellEnd"/>
-            <w:r>
-              <w:rPr>
-                <w:rFonts w:ascii="Times New Roman" w:hAnsi="Times New Roman" w:cs="Times New Roman"/>
-              </w:rPr>
-              <w:t>) = 0.95</w:t>
+              <w:t>α err prob = 0.05</w:t>
+            </w:r>
+          </w:p>
+          <w:p>
+            <w:pPr>
+              <w:rPr>
+                <w:rFonts w:ascii="Times New Roman" w:hAnsi="Times New Roman" w:cs="Times New Roman"/>
+              </w:rPr>
+            </w:pPr>
+            <w:r>
+              <w:rPr>
+                <w:rFonts w:ascii="Times New Roman" w:hAnsi="Times New Roman" w:cs="Times New Roman"/>
+              </w:rPr>
+              <w:t>Power (1-β err prob) = 0.95</w:t>
             </w:r>
           </w:p>
           <w:p>
@@ -3074,19 +2487,11 @@
                 <w:rFonts w:ascii="Times New Roman" w:hAnsi="Times New Roman" w:cs="Times New Roman"/>
               </w:rPr>
             </w:pPr>
-            <w:proofErr w:type="spellStart"/>
-            <w:r>
-              <w:rPr>
-                <w:rFonts w:ascii="Times New Roman" w:hAnsi="Times New Roman" w:cs="Times New Roman"/>
-              </w:rPr>
-              <w:t>Noncentrality</w:t>
-            </w:r>
-            <w:proofErr w:type="spellEnd"/>
-            <w:r>
-              <w:rPr>
-                <w:rFonts w:ascii="Times New Roman" w:hAnsi="Times New Roman" w:cs="Times New Roman"/>
-              </w:rPr>
-              <w:t xml:space="preserve"> parameter δ = 3.4000000</w:t>
+            <w:r>
+              <w:rPr>
+                <w:rFonts w:ascii="Times New Roman" w:hAnsi="Times New Roman" w:cs="Times New Roman"/>
+              </w:rPr>
+              <w:t>Noncentrality parameter δ = 3.4000000</w:t>
             </w:r>
           </w:p>
           <w:p>
@@ -3108,20 +2513,11 @@
                 <w:rFonts w:ascii="Times New Roman" w:hAnsi="Times New Roman" w:cs="Times New Roman"/>
               </w:rPr>
             </w:pPr>
-            <w:proofErr w:type="spellStart"/>
-            <w:r>
-              <w:rPr>
-                <w:rFonts w:ascii="Times New Roman" w:hAnsi="Times New Roman" w:cs="Times New Roman"/>
-              </w:rPr>
-              <w:lastRenderedPageBreak/>
-              <w:t>Df</w:t>
-            </w:r>
-            <w:proofErr w:type="spellEnd"/>
-            <w:r>
-              <w:rPr>
-                <w:rFonts w:ascii="Times New Roman" w:hAnsi="Times New Roman" w:cs="Times New Roman"/>
-              </w:rPr>
-              <w:t xml:space="preserve"> = 31</w:t>
+            <w:r>
+              <w:rPr>
+                <w:rFonts w:ascii="Times New Roman" w:hAnsi="Times New Roman" w:cs="Times New Roman"/>
+              </w:rPr>
+              <w:t>Df = 31</w:t>
             </w:r>
           </w:p>
           <w:p>
@@ -3171,8 +2567,21 @@
               <w:rPr>
                 <w:rFonts w:ascii="Times New Roman" w:hAnsi="Times New Roman" w:cs="Times New Roman"/>
               </w:rPr>
-              <w:lastRenderedPageBreak/>
-              <w:t>[Cursive refers to 2c]</w:t>
+              <w:t>[</w:t>
+            </w:r>
+            <w:r>
+              <w:rPr>
+                <w:rFonts w:ascii="Times New Roman" w:hAnsi="Times New Roman" w:cs="Times New Roman"/>
+              </w:rPr>
+              <w:t>Italics refer</w:t>
+            </w:r>
+            <w:bookmarkStart w:id="0" w:name="_GoBack"/>
+            <w:bookmarkEnd w:id="0"/>
+            <w:r>
+              <w:rPr>
+                <w:rFonts w:ascii="Times New Roman" w:hAnsi="Times New Roman" w:cs="Times New Roman"/>
+              </w:rPr>
+              <w:t xml:space="preserve"> to 2c]</w:t>
             </w:r>
           </w:p>
           <w:p>
@@ -3219,121 +2628,14 @@
               <w:rPr>
                 <w:rFonts w:ascii="Times New Roman" w:hAnsi="Times New Roman" w:cs="Times New Roman"/>
               </w:rPr>
-              <w:t xml:space="preserve">The null model and the random slopes model are calculated using </w:t>
-            </w:r>
-            <w:proofErr w:type="spellStart"/>
-            <w:proofErr w:type="gramStart"/>
-            <w:r>
-              <w:rPr>
-                <w:rFonts w:ascii="Times New Roman" w:hAnsi="Times New Roman" w:cs="Times New Roman"/>
-              </w:rPr>
-              <w:t>lmer</w:t>
-            </w:r>
-            <w:proofErr w:type="spellEnd"/>
-            <w:r>
-              <w:rPr>
-                <w:rFonts w:ascii="Times New Roman" w:hAnsi="Times New Roman" w:cs="Times New Roman"/>
-              </w:rPr>
-              <w:t>(</w:t>
-            </w:r>
-            <w:proofErr w:type="gramEnd"/>
-            <w:r>
-              <w:rPr>
-                <w:rFonts w:ascii="Times New Roman" w:hAnsi="Times New Roman" w:cs="Times New Roman"/>
-              </w:rPr>
-              <w:t xml:space="preserve">) of the </w:t>
-            </w:r>
-            <w:proofErr w:type="spellStart"/>
-            <w:r>
-              <w:rPr>
-                <w:rFonts w:ascii="Times New Roman" w:hAnsi="Times New Roman" w:cs="Times New Roman"/>
-              </w:rPr>
-              <w:t>lmerTest</w:t>
-            </w:r>
-            <w:proofErr w:type="spellEnd"/>
-            <w:r>
-              <w:rPr>
-                <w:rFonts w:ascii="Times New Roman" w:hAnsi="Times New Roman" w:cs="Times New Roman"/>
-              </w:rPr>
-              <w:t>-</w:t>
-            </w:r>
-            <w:r>
-              <w:rPr>
-                <w:rFonts w:ascii="Times New Roman" w:hAnsi="Times New Roman" w:cs="Times New Roman"/>
-              </w:rPr>
-              <w:lastRenderedPageBreak/>
-              <w:t xml:space="preserve">package. </w:t>
+              <w:t xml:space="preserve">The null model and the random slopes model are calculated using lmer() of the lmerTest-package. </w:t>
             </w:r>
             <w:r>
               <w:rPr>
                 <w:rFonts w:ascii="Times New Roman" w:hAnsi="Times New Roman" w:cs="Times New Roman"/>
                 <w:i/>
               </w:rPr>
-              <w:t>Simple slopes analysis and Johnson-</w:t>
-            </w:r>
-            <w:proofErr w:type="spellStart"/>
-            <w:r>
-              <w:rPr>
-                <w:rFonts w:ascii="Times New Roman" w:hAnsi="Times New Roman" w:cs="Times New Roman"/>
-                <w:i/>
-              </w:rPr>
-              <w:t>Neyman</w:t>
-            </w:r>
-            <w:proofErr w:type="spellEnd"/>
-            <w:r>
-              <w:rPr>
-                <w:rFonts w:ascii="Times New Roman" w:hAnsi="Times New Roman" w:cs="Times New Roman"/>
-                <w:i/>
-              </w:rPr>
-              <w:t xml:space="preserve"> intervals are performed using the functions </w:t>
-            </w:r>
-            <w:proofErr w:type="spellStart"/>
-            <w:r>
-              <w:rPr>
-                <w:rFonts w:ascii="Times New Roman" w:hAnsi="Times New Roman" w:cs="Times New Roman"/>
-                <w:i/>
-              </w:rPr>
-              <w:t>sim_</w:t>
-            </w:r>
-            <w:proofErr w:type="gramStart"/>
-            <w:r>
-              <w:rPr>
-                <w:rFonts w:ascii="Times New Roman" w:hAnsi="Times New Roman" w:cs="Times New Roman"/>
-                <w:i/>
-              </w:rPr>
-              <w:t>slopes</w:t>
-            </w:r>
-            <w:proofErr w:type="spellEnd"/>
-            <w:r>
-              <w:rPr>
-                <w:rFonts w:ascii="Times New Roman" w:hAnsi="Times New Roman" w:cs="Times New Roman"/>
-                <w:i/>
-              </w:rPr>
-              <w:t>(</w:t>
-            </w:r>
-            <w:proofErr w:type="gramEnd"/>
-            <w:r>
-              <w:rPr>
-                <w:rFonts w:ascii="Times New Roman" w:hAnsi="Times New Roman" w:cs="Times New Roman"/>
-                <w:i/>
-              </w:rPr>
-              <w:t xml:space="preserve">) and </w:t>
-            </w:r>
-            <w:proofErr w:type="spellStart"/>
-            <w:r>
-              <w:rPr>
-                <w:rFonts w:ascii="Times New Roman" w:hAnsi="Times New Roman" w:cs="Times New Roman"/>
-                <w:i/>
-              </w:rPr>
-              <w:t>johnson_neyman</w:t>
-            </w:r>
-            <w:proofErr w:type="spellEnd"/>
-            <w:r>
-              <w:rPr>
-                <w:rFonts w:ascii="Times New Roman" w:hAnsi="Times New Roman" w:cs="Times New Roman"/>
-                <w:i/>
-              </w:rPr>
-              <w:t>() of the interactions-package.</w:t>
+              <w:t>Simple slopes analysis and Johnson-Neyman intervals are performed using the functions sim_slopes() and johnson_neyman() of the interactions-package.</w:t>
             </w:r>
           </w:p>
           <w:p>
@@ -3354,21 +2656,7 @@
               <w:rPr>
                 <w:rFonts w:ascii="Times New Roman" w:hAnsi="Times New Roman" w:cs="Times New Roman"/>
               </w:rPr>
-              <w:t xml:space="preserve">Bayes factors are computed for the MLM using the </w:t>
-            </w:r>
-            <w:proofErr w:type="spellStart"/>
-            <w:r>
-              <w:rPr>
-                <w:rFonts w:ascii="Times New Roman" w:hAnsi="Times New Roman" w:cs="Times New Roman"/>
-              </w:rPr>
-              <w:t>BayesFactor</w:t>
-            </w:r>
-            <w:proofErr w:type="spellEnd"/>
-            <w:r>
-              <w:rPr>
-                <w:rFonts w:ascii="Times New Roman" w:hAnsi="Times New Roman" w:cs="Times New Roman"/>
-              </w:rPr>
-              <w:t>-package.</w:t>
+              <w:t>Bayes factors are computed for the MLM using the BayesFactor-package.</w:t>
             </w:r>
           </w:p>
         </w:tc>
@@ -3392,28 +2680,19 @@
               <w:rPr>
                 <w:rFonts w:ascii="Times New Roman" w:hAnsi="Times New Roman" w:cs="Times New Roman"/>
               </w:rPr>
-              <w:lastRenderedPageBreak/>
               <w:t>[</w:t>
             </w:r>
-            <w:commentRangeStart w:id="0"/>
-            <w:r>
-              <w:rPr>
-                <w:rFonts w:ascii="Times New Roman" w:hAnsi="Times New Roman" w:cs="Times New Roman"/>
-              </w:rPr>
-              <w:t>Cursive</w:t>
-            </w:r>
-            <w:commentRangeEnd w:id="0"/>
-            <w:r>
-              <w:rPr>
-                <w:rStyle w:val="Kommentarzeichen"/>
-              </w:rPr>
-              <w:commentReference w:id="0"/>
-            </w:r>
-            <w:r>
-              <w:rPr>
-                <w:rFonts w:ascii="Times New Roman" w:hAnsi="Times New Roman" w:cs="Times New Roman"/>
-              </w:rPr>
-              <w:t xml:space="preserve"> refers to 2c]</w:t>
+            <w:r>
+              <w:rPr>
+                <w:rFonts w:ascii="Times New Roman" w:hAnsi="Times New Roman" w:cs="Times New Roman"/>
+              </w:rPr>
+              <w:t>Italics refer</w:t>
+            </w:r>
+            <w:r>
+              <w:rPr>
+                <w:rFonts w:ascii="Times New Roman" w:hAnsi="Times New Roman" w:cs="Times New Roman"/>
+              </w:rPr>
+              <w:t xml:space="preserve"> to 2c]</w:t>
             </w:r>
           </w:p>
           <w:p>
@@ -3456,15 +2735,7 @@
                 <w:rFonts w:ascii="Times New Roman" w:hAnsi="Times New Roman" w:cs="Times New Roman"/>
                 <w:i/>
               </w:rPr>
-              <w:t>Simple slopes of level for values of NFC yield p &lt; .05 are interpreted as subjective values changing significantly with n-</w:t>
-            </w:r>
-            <w:r>
-              <w:rPr>
-                <w:rFonts w:ascii="Times New Roman" w:hAnsi="Times New Roman" w:cs="Times New Roman"/>
-                <w:i/>
-              </w:rPr>
-              <w:lastRenderedPageBreak/>
-              <w:t>back levels for the specific value of NFC. Subjective values are interpreted as equal between n-back levels for specific values of NFC if p &gt; .05.</w:t>
+              <w:t>Simple slopes of level for values of NFC yield p &lt; .05 are interpreted as subjective values changing significantly with n-back levels for the specific value of NFC. Subjective values are interpreted as equal between n-back levels for specific values of NFC if p &gt; .05.</w:t>
             </w:r>
           </w:p>
           <w:p>
@@ -3606,20 +2877,26 @@
               <w:rPr>
                 <w:rFonts w:ascii="Times New Roman" w:hAnsi="Times New Roman" w:cs="Times New Roman"/>
               </w:rPr>
+              <w:t xml:space="preserve">3. </w:t>
+            </w:r>
+            <w:r>
+              <w:rPr>
+                <w:rFonts w:ascii="Times New Roman" w:hAnsi="Times New Roman" w:cs="Times New Roman"/>
+              </w:rPr>
+              <w:t xml:space="preserve">Is there a discrepancy between </w:t>
+            </w:r>
+            <w:r>
+              <w:rPr>
+                <w:rFonts w:ascii="Times New Roman" w:hAnsi="Times New Roman" w:cs="Times New Roman"/>
+              </w:rPr>
+              <w:t xml:space="preserve">perceived task load and subjective value of effort depending on a </w:t>
+            </w:r>
+            <w:r>
+              <w:rPr>
+                <w:rFonts w:ascii="Times New Roman" w:hAnsi="Times New Roman" w:cs="Times New Roman"/>
+              </w:rPr>
               <w:lastRenderedPageBreak/>
-              <w:t xml:space="preserve">3. </w:t>
-            </w:r>
-            <w:r>
-              <w:rPr>
-                <w:rFonts w:ascii="Times New Roman" w:hAnsi="Times New Roman" w:cs="Times New Roman"/>
-              </w:rPr>
-              <w:t xml:space="preserve">Is there a discrepancy between </w:t>
-            </w:r>
-            <w:r>
-              <w:rPr>
-                <w:rFonts w:ascii="Times New Roman" w:hAnsi="Times New Roman" w:cs="Times New Roman"/>
-              </w:rPr>
-              <w:t>perceived task load and subjective value of effort depending on a person’s Need for Cognition?</w:t>
+              <w:t>person’s Need for Cognition?</w:t>
             </w:r>
           </w:p>
         </w:tc>
@@ -3643,6 +2920,7 @@
               <w:rPr>
                 <w:rFonts w:ascii="Times New Roman" w:hAnsi="Times New Roman" w:cs="Times New Roman"/>
               </w:rPr>
+              <w:lastRenderedPageBreak/>
               <w:t xml:space="preserve">3a) Subjective values </w:t>
             </w:r>
             <w:r>
@@ -3757,48 +3035,21 @@
               <w:rPr>
                 <w:rFonts w:ascii="Times New Roman" w:hAnsi="Times New Roman" w:cs="Times New Roman"/>
               </w:rPr>
-              <w:t xml:space="preserve">α err </w:t>
-            </w:r>
-            <w:proofErr w:type="spellStart"/>
-            <w:r>
-              <w:rPr>
-                <w:rFonts w:ascii="Times New Roman" w:hAnsi="Times New Roman" w:cs="Times New Roman"/>
-              </w:rPr>
-              <w:t>prob</w:t>
-            </w:r>
-            <w:proofErr w:type="spellEnd"/>
-            <w:r>
-              <w:rPr>
-                <w:rFonts w:ascii="Times New Roman" w:hAnsi="Times New Roman" w:cs="Times New Roman"/>
-              </w:rPr>
-              <w:t xml:space="preserve"> = 0.05</w:t>
-            </w:r>
-          </w:p>
-          <w:p>
-            <w:pPr>
-              <w:rPr>
-                <w:rFonts w:ascii="Times New Roman" w:hAnsi="Times New Roman" w:cs="Times New Roman"/>
-              </w:rPr>
-            </w:pPr>
-            <w:r>
-              <w:rPr>
-                <w:rFonts w:ascii="Times New Roman" w:hAnsi="Times New Roman" w:cs="Times New Roman"/>
-              </w:rPr>
-              <w:t xml:space="preserve">Power (1-β err </w:t>
-            </w:r>
-            <w:proofErr w:type="spellStart"/>
-            <w:r>
-              <w:rPr>
-                <w:rFonts w:ascii="Times New Roman" w:hAnsi="Times New Roman" w:cs="Times New Roman"/>
-              </w:rPr>
-              <w:t>prob</w:t>
-            </w:r>
-            <w:proofErr w:type="spellEnd"/>
-            <w:r>
-              <w:rPr>
-                <w:rFonts w:ascii="Times New Roman" w:hAnsi="Times New Roman" w:cs="Times New Roman"/>
-              </w:rPr>
-              <w:t>) = 0.95</w:t>
+              <w:t>α err prob = 0.05</w:t>
+            </w:r>
+          </w:p>
+          <w:p>
+            <w:pPr>
+              <w:rPr>
+                <w:rFonts w:ascii="Times New Roman" w:hAnsi="Times New Roman" w:cs="Times New Roman"/>
+              </w:rPr>
+            </w:pPr>
+            <w:r>
+              <w:rPr>
+                <w:rFonts w:ascii="Times New Roman" w:hAnsi="Times New Roman" w:cs="Times New Roman"/>
+              </w:rPr>
+              <w:lastRenderedPageBreak/>
+              <w:t>Power (1-β err prob) = 0.95</w:t>
             </w:r>
           </w:p>
           <w:p>
@@ -3846,19 +3097,11 @@
                 <w:rFonts w:ascii="Times New Roman" w:hAnsi="Times New Roman" w:cs="Times New Roman"/>
               </w:rPr>
             </w:pPr>
-            <w:proofErr w:type="spellStart"/>
-            <w:r>
-              <w:rPr>
-                <w:rFonts w:ascii="Times New Roman" w:hAnsi="Times New Roman" w:cs="Times New Roman"/>
-              </w:rPr>
-              <w:t>Noncentrality</w:t>
-            </w:r>
-            <w:proofErr w:type="spellEnd"/>
-            <w:r>
-              <w:rPr>
-                <w:rFonts w:ascii="Times New Roman" w:hAnsi="Times New Roman" w:cs="Times New Roman"/>
-              </w:rPr>
-              <w:t xml:space="preserve"> parameter δ = </w:t>
+            <w:r>
+              <w:rPr>
+                <w:rFonts w:ascii="Times New Roman" w:hAnsi="Times New Roman" w:cs="Times New Roman"/>
+              </w:rPr>
+              <w:t xml:space="preserve">Noncentrality parameter δ = </w:t>
             </w:r>
             <w:r>
               <w:rPr>
@@ -3892,19 +3135,11 @@
                 <w:rFonts w:ascii="Times New Roman" w:hAnsi="Times New Roman" w:cs="Times New Roman"/>
               </w:rPr>
             </w:pPr>
-            <w:proofErr w:type="spellStart"/>
-            <w:r>
-              <w:rPr>
-                <w:rFonts w:ascii="Times New Roman" w:hAnsi="Times New Roman" w:cs="Times New Roman"/>
-              </w:rPr>
-              <w:t>Df</w:t>
-            </w:r>
-            <w:proofErr w:type="spellEnd"/>
-            <w:r>
-              <w:rPr>
-                <w:rFonts w:ascii="Times New Roman" w:hAnsi="Times New Roman" w:cs="Times New Roman"/>
-              </w:rPr>
-              <w:t xml:space="preserve"> = </w:t>
+            <w:r>
+              <w:rPr>
+                <w:rFonts w:ascii="Times New Roman" w:hAnsi="Times New Roman" w:cs="Times New Roman"/>
+              </w:rPr>
+              <w:t xml:space="preserve">Df = </w:t>
             </w:r>
             <w:r>
               <w:rPr>
@@ -3973,49 +3208,22 @@
               <w:rPr>
                 <w:rFonts w:ascii="Times New Roman" w:hAnsi="Times New Roman" w:cs="Times New Roman"/>
               </w:rPr>
-              <w:t xml:space="preserve">Subjective values are regressed on NFC scores using the </w:t>
-            </w:r>
-            <w:proofErr w:type="gramStart"/>
-            <w:r>
-              <w:rPr>
-                <w:rFonts w:ascii="Times New Roman" w:hAnsi="Times New Roman" w:cs="Times New Roman"/>
-              </w:rPr>
-              <w:t>lm(</w:t>
-            </w:r>
-            <w:proofErr w:type="gramEnd"/>
-            <w:r>
-              <w:rPr>
-                <w:rFonts w:ascii="Times New Roman" w:hAnsi="Times New Roman" w:cs="Times New Roman"/>
-              </w:rPr>
-              <w:t>) function from the stats-package.</w:t>
-            </w:r>
-          </w:p>
-          <w:p>
-            <w:pPr>
-              <w:spacing w:after="160" w:line="259" w:lineRule="auto"/>
-              <w:rPr>
-                <w:rFonts w:ascii="Times New Roman" w:hAnsi="Times New Roman" w:cs="Times New Roman"/>
-              </w:rPr>
-            </w:pPr>
-            <w:r>
-              <w:rPr>
-                <w:rFonts w:ascii="Times New Roman" w:hAnsi="Times New Roman" w:cs="Times New Roman"/>
-              </w:rPr>
-              <w:t xml:space="preserve">Bayes factors are computed for the regression using the </w:t>
-            </w:r>
-            <w:proofErr w:type="spellStart"/>
-            <w:r>
-              <w:rPr>
-                <w:rFonts w:ascii="Times New Roman" w:hAnsi="Times New Roman" w:cs="Times New Roman"/>
-              </w:rPr>
-              <w:t>BayesFactor</w:t>
-            </w:r>
-            <w:proofErr w:type="spellEnd"/>
-            <w:r>
-              <w:rPr>
-                <w:rFonts w:ascii="Times New Roman" w:hAnsi="Times New Roman" w:cs="Times New Roman"/>
-              </w:rPr>
-              <w:t>-package.</w:t>
+              <w:lastRenderedPageBreak/>
+              <w:t>Subjective values are regressed on NFC scores using the lm() function from the stats-package.</w:t>
+            </w:r>
+          </w:p>
+          <w:p>
+            <w:pPr>
+              <w:spacing w:after="160" w:line="259" w:lineRule="auto"/>
+              <w:rPr>
+                <w:rFonts w:ascii="Times New Roman" w:hAnsi="Times New Roman" w:cs="Times New Roman"/>
+              </w:rPr>
+            </w:pPr>
+            <w:r>
+              <w:rPr>
+                <w:rFonts w:ascii="Times New Roman" w:hAnsi="Times New Roman" w:cs="Times New Roman"/>
+              </w:rPr>
+              <w:t>Bayes factors are computed for the regression using the BayesFactor-package.</w:t>
             </w:r>
           </w:p>
         </w:tc>
@@ -4054,6 +3262,7 @@
               <w:rPr>
                 <w:rFonts w:ascii="Times New Roman" w:hAnsi="Times New Roman" w:cs="Times New Roman"/>
               </w:rPr>
+              <w:lastRenderedPageBreak/>
               <w:t>The Bayes factor BF10 is reported alongside every p-value to assess the strength of evidence.</w:t>
             </w:r>
           </w:p>
@@ -4193,7 +3402,6 @@
               <w:rPr>
                 <w:rFonts w:ascii="Times New Roman" w:hAnsi="Times New Roman" w:cs="Times New Roman"/>
               </w:rPr>
-              <w:lastRenderedPageBreak/>
               <w:t>t tests - Linear multiple regression: Fixed model, single regression coefficient</w:t>
             </w:r>
           </w:p>
@@ -4278,48 +3486,20 @@
               <w:rPr>
                 <w:rFonts w:ascii="Times New Roman" w:hAnsi="Times New Roman" w:cs="Times New Roman"/>
               </w:rPr>
-              <w:t xml:space="preserve">α err </w:t>
-            </w:r>
-            <w:proofErr w:type="spellStart"/>
-            <w:r>
-              <w:rPr>
-                <w:rFonts w:ascii="Times New Roman" w:hAnsi="Times New Roman" w:cs="Times New Roman"/>
-              </w:rPr>
-              <w:t>prob</w:t>
-            </w:r>
-            <w:proofErr w:type="spellEnd"/>
-            <w:r>
-              <w:rPr>
-                <w:rFonts w:ascii="Times New Roman" w:hAnsi="Times New Roman" w:cs="Times New Roman"/>
-              </w:rPr>
-              <w:t xml:space="preserve"> = 0.05</w:t>
-            </w:r>
-          </w:p>
-          <w:p>
-            <w:pPr>
-              <w:rPr>
-                <w:rFonts w:ascii="Times New Roman" w:hAnsi="Times New Roman" w:cs="Times New Roman"/>
-              </w:rPr>
-            </w:pPr>
-            <w:r>
-              <w:rPr>
-                <w:rFonts w:ascii="Times New Roman" w:hAnsi="Times New Roman" w:cs="Times New Roman"/>
-              </w:rPr>
-              <w:t xml:space="preserve">Power (1-β err </w:t>
-            </w:r>
-            <w:proofErr w:type="spellStart"/>
-            <w:r>
-              <w:rPr>
-                <w:rFonts w:ascii="Times New Roman" w:hAnsi="Times New Roman" w:cs="Times New Roman"/>
-              </w:rPr>
-              <w:t>prob</w:t>
-            </w:r>
-            <w:proofErr w:type="spellEnd"/>
-            <w:r>
-              <w:rPr>
-                <w:rFonts w:ascii="Times New Roman" w:hAnsi="Times New Roman" w:cs="Times New Roman"/>
-              </w:rPr>
-              <w:t>) = 0.95</w:t>
+              <w:t>α err prob = 0.05</w:t>
+            </w:r>
+          </w:p>
+          <w:p>
+            <w:pPr>
+              <w:rPr>
+                <w:rFonts w:ascii="Times New Roman" w:hAnsi="Times New Roman" w:cs="Times New Roman"/>
+              </w:rPr>
+            </w:pPr>
+            <w:r>
+              <w:rPr>
+                <w:rFonts w:ascii="Times New Roman" w:hAnsi="Times New Roman" w:cs="Times New Roman"/>
+              </w:rPr>
+              <w:t>Power (1-β err prob) = 0.95</w:t>
             </w:r>
           </w:p>
           <w:p>
@@ -4373,19 +3553,11 @@
                 <w:rFonts w:ascii="Times New Roman" w:hAnsi="Times New Roman" w:cs="Times New Roman"/>
               </w:rPr>
             </w:pPr>
-            <w:proofErr w:type="spellStart"/>
-            <w:r>
-              <w:rPr>
-                <w:rFonts w:ascii="Times New Roman" w:hAnsi="Times New Roman" w:cs="Times New Roman"/>
-              </w:rPr>
-              <w:t>Noncentrality</w:t>
-            </w:r>
-            <w:proofErr w:type="spellEnd"/>
-            <w:r>
-              <w:rPr>
-                <w:rFonts w:ascii="Times New Roman" w:hAnsi="Times New Roman" w:cs="Times New Roman"/>
-              </w:rPr>
-              <w:t xml:space="preserve"> parameter δ = </w:t>
+            <w:r>
+              <w:rPr>
+                <w:rFonts w:ascii="Times New Roman" w:hAnsi="Times New Roman" w:cs="Times New Roman"/>
+              </w:rPr>
+              <w:t xml:space="preserve">Noncentrality parameter δ = </w:t>
             </w:r>
             <w:r>
               <w:rPr>
@@ -4419,19 +3591,11 @@
                 <w:rFonts w:ascii="Times New Roman" w:hAnsi="Times New Roman" w:cs="Times New Roman"/>
               </w:rPr>
             </w:pPr>
-            <w:proofErr w:type="spellStart"/>
-            <w:r>
-              <w:rPr>
-                <w:rFonts w:ascii="Times New Roman" w:hAnsi="Times New Roman" w:cs="Times New Roman"/>
-              </w:rPr>
-              <w:t>Df</w:t>
-            </w:r>
-            <w:proofErr w:type="spellEnd"/>
-            <w:r>
-              <w:rPr>
-                <w:rFonts w:ascii="Times New Roman" w:hAnsi="Times New Roman" w:cs="Times New Roman"/>
-              </w:rPr>
-              <w:t xml:space="preserve"> = </w:t>
+            <w:r>
+              <w:rPr>
+                <w:rFonts w:ascii="Times New Roman" w:hAnsi="Times New Roman" w:cs="Times New Roman"/>
+              </w:rPr>
+              <w:t xml:space="preserve">Df = </w:t>
             </w:r>
             <w:r>
               <w:rPr>
@@ -4500,57 +3664,21 @@
               <w:rPr>
                 <w:rFonts w:ascii="Times New Roman" w:hAnsi="Times New Roman" w:cs="Times New Roman"/>
               </w:rPr>
-              <w:lastRenderedPageBreak/>
-              <w:t xml:space="preserve">Subjective values and the area under the curve of each subject’s NASA-TLX scores are regressed on NFC scores using </w:t>
-            </w:r>
-            <w:r>
-              <w:rPr>
-                <w:rFonts w:ascii="Times New Roman" w:hAnsi="Times New Roman" w:cs="Times New Roman"/>
-              </w:rPr>
-              <w:lastRenderedPageBreak/>
-              <w:t xml:space="preserve">the </w:t>
-            </w:r>
-            <w:proofErr w:type="gramStart"/>
-            <w:r>
-              <w:rPr>
-                <w:rFonts w:ascii="Times New Roman" w:hAnsi="Times New Roman" w:cs="Times New Roman"/>
-              </w:rPr>
-              <w:t>lm(</w:t>
-            </w:r>
-            <w:proofErr w:type="gramEnd"/>
-            <w:r>
-              <w:rPr>
-                <w:rFonts w:ascii="Times New Roman" w:hAnsi="Times New Roman" w:cs="Times New Roman"/>
-              </w:rPr>
-              <w:t>) function from the stats-package.</w:t>
-            </w:r>
-          </w:p>
-          <w:p>
-            <w:pPr>
-              <w:spacing w:after="160" w:line="259" w:lineRule="auto"/>
-              <w:rPr>
-                <w:rFonts w:ascii="Times New Roman" w:hAnsi="Times New Roman" w:cs="Times New Roman"/>
-              </w:rPr>
-            </w:pPr>
-            <w:r>
-              <w:rPr>
-                <w:rFonts w:ascii="Times New Roman" w:hAnsi="Times New Roman" w:cs="Times New Roman"/>
-              </w:rPr>
-              <w:t xml:space="preserve">Bayes factors are computed for each predictor using the </w:t>
-            </w:r>
-            <w:proofErr w:type="spellStart"/>
-            <w:r>
-              <w:rPr>
-                <w:rFonts w:ascii="Times New Roman" w:hAnsi="Times New Roman" w:cs="Times New Roman"/>
-              </w:rPr>
-              <w:t>BayesFactor</w:t>
-            </w:r>
-            <w:proofErr w:type="spellEnd"/>
-            <w:r>
-              <w:rPr>
-                <w:rFonts w:ascii="Times New Roman" w:hAnsi="Times New Roman" w:cs="Times New Roman"/>
-              </w:rPr>
-              <w:t>-package.</w:t>
+              <w:t>Subjective values and the area under the curve of each subject’s NASA-TLX scores are regressed on NFC scores using the lm() function from the stats-package.</w:t>
+            </w:r>
+          </w:p>
+          <w:p>
+            <w:pPr>
+              <w:spacing w:after="160" w:line="259" w:lineRule="auto"/>
+              <w:rPr>
+                <w:rFonts w:ascii="Times New Roman" w:hAnsi="Times New Roman" w:cs="Times New Roman"/>
+              </w:rPr>
+            </w:pPr>
+            <w:r>
+              <w:rPr>
+                <w:rFonts w:ascii="Times New Roman" w:hAnsi="Times New Roman" w:cs="Times New Roman"/>
+              </w:rPr>
+              <w:t>Bayes factors are computed for each predictor using the BayesFactor-package.</w:t>
             </w:r>
           </w:p>
         </w:tc>
@@ -4575,15 +3703,7 @@
               <w:rPr>
                 <w:rFonts w:ascii="Times New Roman" w:hAnsi="Times New Roman" w:cs="Times New Roman"/>
               </w:rPr>
-              <w:lastRenderedPageBreak/>
-              <w:t xml:space="preserve">Subjective values and NASA-TLX scores are interpreted as predicting NFC scores if their slope yields p &lt; .05. Direction </w:t>
-            </w:r>
-            <w:r>
-              <w:rPr>
-                <w:rFonts w:ascii="Times New Roman" w:hAnsi="Times New Roman" w:cs="Times New Roman"/>
-              </w:rPr>
-              <w:lastRenderedPageBreak/>
-              <w:t>and magnitude are inferred from the slope estimate.</w:t>
+              <w:t>Subjective values and NASA-TLX scores are interpreted as predicting NFC scores if their slope yields p &lt; .05. Direction and magnitude are inferred from the slope estimate.</w:t>
             </w:r>
           </w:p>
           <w:p>
@@ -4612,35 +3732,6 @@
     </w:sectPr>
   </w:body>
 </w:document>
-</file>
-
-<file path=word/comments.xml><?xml version="1.0" encoding="utf-8"?>
-<w:comments xmlns:wpc="http://schemas.microsoft.com/office/word/2010/wordprocessingCanvas" xmlns:cx="http://schemas.microsoft.com/office/drawing/2014/chartex" xmlns:mc="http://schemas.openxmlformats.org/markup-compatibility/2006" xmlns:o="urn:schemas-microsoft-com:office:office" xmlns:r="http://schemas.openxmlformats.org/officeDocument/2006/relationships" xmlns:m="http://schemas.openxmlformats.org/officeDocument/2006/math" xmlns:v="urn:schemas-microsoft-com:vml" xmlns:wp14="http://schemas.microsoft.com/office/word/2010/wordprocessingDrawing" xmlns:wp="http://schemas.openxmlformats.org/drawingml/2006/wordprocessingDrawing" xmlns:w10="urn:schemas-microsoft-com:office:word" xmlns:w="http://schemas.openxmlformats.org/wordprocessingml/2006/main" xmlns:w14="http://schemas.microsoft.com/office/word/2010/wordml" xmlns:w15="http://schemas.microsoft.com/office/word/2012/wordml" xmlns:w16se="http://schemas.microsoft.com/office/word/2015/wordml/symex" xmlns:wpg="http://schemas.microsoft.com/office/word/2010/wordprocessingGroup" xmlns:wpi="http://schemas.microsoft.com/office/word/2010/wordprocessingInk" xmlns:wne="http://schemas.microsoft.com/office/word/2006/wordml" xmlns:wps="http://schemas.microsoft.com/office/word/2010/wordprocessingShape" mc:Ignorable="w14 w15 w16se wp14">
-  <w:comment w:id="0" w:author="Christoph Scheffel" w:date="2022-01-31T15:25:00Z" w:initials="CS">
-    <w:p>
-      <w:pPr>
-        <w:pStyle w:val="Kommentartext"/>
-      </w:pPr>
-      <w:r>
-        <w:rPr>
-          <w:rStyle w:val="Kommentarzeichen"/>
-        </w:rPr>
-        <w:annotationRef/>
-      </w:r>
-      <w:r>
-        <w:t>Italics?</w:t>
-      </w:r>
-      <w:bookmarkStart w:id="1" w:name="_GoBack"/>
-      <w:bookmarkEnd w:id="1"/>
-    </w:p>
-  </w:comment>
-</w:comments>
-</file>
-
-<file path=word/commentsExtended.xml><?xml version="1.0" encoding="utf-8"?>
-<w15:commentsEx xmlns:wpc="http://schemas.microsoft.com/office/word/2010/wordprocessingCanvas" xmlns:cx="http://schemas.microsoft.com/office/drawing/2014/chartex" xmlns:mc="http://schemas.openxmlformats.org/markup-compatibility/2006" xmlns:o="urn:schemas-microsoft-com:office:office" xmlns:r="http://schemas.openxmlformats.org/officeDocument/2006/relationships" xmlns:m="http://schemas.openxmlformats.org/officeDocument/2006/math" xmlns:v="urn:schemas-microsoft-com:vml" xmlns:wp14="http://schemas.microsoft.com/office/word/2010/wordprocessingDrawing" xmlns:wp="http://schemas.openxmlformats.org/drawingml/2006/wordprocessingDrawing" xmlns:w10="urn:schemas-microsoft-com:office:word" xmlns:w="http://schemas.openxmlformats.org/wordprocessingml/2006/main" xmlns:w14="http://schemas.microsoft.com/office/word/2010/wordml" xmlns:w15="http://schemas.microsoft.com/office/word/2012/wordml" xmlns:w16se="http://schemas.microsoft.com/office/word/2015/wordml/symex" xmlns:wpg="http://schemas.microsoft.com/office/word/2010/wordprocessingGroup" xmlns:wpi="http://schemas.microsoft.com/office/word/2010/wordprocessingInk" xmlns:wne="http://schemas.microsoft.com/office/word/2006/wordml" xmlns:wps="http://schemas.microsoft.com/office/word/2010/wordprocessingShape" mc:Ignorable="w14 w15 w16se wp14">
-  <w15:commentEx w15:paraId="3EB243D1" w15:done="0"/>
-</w15:commentsEx>
 </file>
 
 <file path=word/numbering.xml><?xml version="1.0" encoding="utf-8"?>
@@ -4762,14 +3853,6 @@
     <w:abstractNumId w:val="0"/>
   </w:num>
 </w:numbering>
-</file>
-
-<file path=word/people.xml><?xml version="1.0" encoding="utf-8"?>
-<w15:people xmlns:wpc="http://schemas.microsoft.com/office/word/2010/wordprocessingCanvas" xmlns:cx="http://schemas.microsoft.com/office/drawing/2014/chartex" xmlns:mc="http://schemas.openxmlformats.org/markup-compatibility/2006" xmlns:o="urn:schemas-microsoft-com:office:office" xmlns:r="http://schemas.openxmlformats.org/officeDocument/2006/relationships" xmlns:m="http://schemas.openxmlformats.org/officeDocument/2006/math" xmlns:v="urn:schemas-microsoft-com:vml" xmlns:wp14="http://schemas.microsoft.com/office/word/2010/wordprocessingDrawing" xmlns:wp="http://schemas.openxmlformats.org/drawingml/2006/wordprocessingDrawing" xmlns:w10="urn:schemas-microsoft-com:office:word" xmlns:w="http://schemas.openxmlformats.org/wordprocessingml/2006/main" xmlns:w14="http://schemas.microsoft.com/office/word/2010/wordml" xmlns:w15="http://schemas.microsoft.com/office/word/2012/wordml" xmlns:w16se="http://schemas.microsoft.com/office/word/2015/wordml/symex" xmlns:wpg="http://schemas.microsoft.com/office/word/2010/wordprocessingGroup" xmlns:wpi="http://schemas.microsoft.com/office/word/2010/wordprocessingInk" xmlns:wne="http://schemas.microsoft.com/office/word/2006/wordml" xmlns:wps="http://schemas.microsoft.com/office/word/2010/wordprocessingShape" mc:Ignorable="w14 w15 w16se wp14">
-  <w15:person w15:author="Christoph Scheffel">
-    <w15:presenceInfo w15:providerId="Windows Live" w15:userId="bf81d63ba957dd08"/>
-  </w15:person>
-</w15:people>
 </file>
 
 <file path=word/styles.xml><?xml version="1.0" encoding="utf-8"?>

</xml_diff>